<commit_message>
DOC: work in progress
</commit_message>
<xml_diff>
--- a/doc/dokumentace.docx
+++ b/doc/dokumentace.docx
@@ -13,6 +13,7 @@
         </w:rPr>
       </w:pPr>
       <w:bookmarkStart w:id="0" w:name="_Toc468613727"/>
+      <w:bookmarkStart w:id="1" w:name="_Toc468615313"/>
       <w:r>
         <w:rPr>
           <w:rFonts w:ascii="Times New Roman" w:hAnsi="Times New Roman" w:cs="Times New Roman"/>
@@ -22,6 +23,7 @@
         <w:t>VYSOKÉ UČENÍ TECHNICKÉ V BRNĚ</w:t>
       </w:r>
       <w:bookmarkEnd w:id="0"/>
+      <w:bookmarkEnd w:id="1"/>
     </w:p>
     <w:p>
       <w:pPr>
@@ -33,7 +35,7 @@
           <w:color w:val="auto"/>
         </w:rPr>
       </w:pPr>
-      <w:bookmarkStart w:id="1" w:name="_Toc468613728"/>
+      <w:bookmarkStart w:id="2" w:name="_Toc468615314"/>
       <w:r>
         <w:rPr>
           <w:rFonts w:ascii="Times New Roman" w:hAnsi="Times New Roman" w:cs="Times New Roman"/>
@@ -42,7 +44,7 @@
         </w:rPr>
         <w:t>FAKULTA INFORMAČNÍCH TECHNOLÓGIÍ</w:t>
       </w:r>
-      <w:bookmarkEnd w:id="1"/>
+      <w:bookmarkEnd w:id="2"/>
     </w:p>
     <w:p>
       <w:pPr>
@@ -480,6 +482,9 @@
     </w:p>
     <w:sdt>
       <w:sdtPr>
+        <w:rPr>
+          <w:rFonts w:ascii="Times New Roman" w:hAnsi="Times New Roman" w:cs="Times New Roman"/>
+        </w:rPr>
         <w:id w:val="-1739012176"/>
         <w:docPartObj>
           <w:docPartGallery w:val="Table of Contents"/>
@@ -501,29 +506,51 @@
         <w:p>
           <w:pPr>
             <w:pStyle w:val="Hlavikaobsahu"/>
+            <w:rPr>
+              <w:rFonts w:ascii="Times New Roman" w:hAnsi="Times New Roman" w:cs="Times New Roman"/>
+              <w:b/>
+              <w:color w:val="auto"/>
+            </w:rPr>
           </w:pPr>
           <w:r>
+            <w:rPr>
+              <w:rFonts w:ascii="Times New Roman" w:hAnsi="Times New Roman" w:cs="Times New Roman"/>
+              <w:b/>
+              <w:color w:val="auto"/>
+            </w:rPr>
             <w:t>Obsah</w:t>
           </w:r>
         </w:p>
         <w:p>
           <w:pPr>
-            <w:pStyle w:val="Hlavikaobsahu"/>
+            <w:pStyle w:val="Obsah1"/>
+            <w:tabs>
+              <w:tab w:val="right" w:leader="dot" w:pos="9062"/>
+            </w:tabs>
             <w:rPr>
-              <w:rFonts w:eastAsiaTheme="minorEastAsia"/>
+              <w:rFonts w:ascii="Times New Roman" w:eastAsiaTheme="minorEastAsia" w:hAnsi="Times New Roman" w:cs="Times New Roman"/>
               <w:noProof/>
+              <w:lang w:eastAsia="sk-SK"/>
             </w:rPr>
           </w:pPr>
           <w:r>
+            <w:rPr>
+              <w:rFonts w:ascii="Times New Roman" w:hAnsi="Times New Roman" w:cs="Times New Roman"/>
+            </w:rPr>
             <w:fldChar w:fldCharType="begin"/>
           </w:r>
           <w:r>
+            <w:rPr>
+              <w:rFonts w:ascii="Times New Roman" w:hAnsi="Times New Roman" w:cs="Times New Roman"/>
+            </w:rPr>
             <w:instrText xml:space="preserve"> TOC \o "1-3" \h \z \u </w:instrText>
           </w:r>
           <w:r>
+            <w:rPr>
+              <w:rFonts w:ascii="Times New Roman" w:hAnsi="Times New Roman" w:cs="Times New Roman"/>
+            </w:rPr>
             <w:fldChar w:fldCharType="separate"/>
           </w:r>
-          <w:hyperlink w:anchor="_Toc468613728" w:history="1"/>
         </w:p>
         <w:p>
           <w:pPr>
@@ -533,12 +560,12 @@
               <w:tab w:val="right" w:leader="dot" w:pos="9062"/>
             </w:tabs>
             <w:rPr>
-              <w:rFonts w:eastAsiaTheme="minorEastAsia"/>
+              <w:rFonts w:ascii="Times New Roman" w:eastAsiaTheme="minorEastAsia" w:hAnsi="Times New Roman" w:cs="Times New Roman"/>
               <w:noProof/>
               <w:lang w:eastAsia="sk-SK"/>
             </w:rPr>
           </w:pPr>
-          <w:hyperlink w:anchor="_Toc468613729" w:history="1">
+          <w:hyperlink w:anchor="_Toc468615315" w:history="1">
             <w:r>
               <w:rPr>
                 <w:rStyle w:val="Hypertextovprepojenie"/>
@@ -549,7 +576,7 @@
             </w:r>
             <w:r>
               <w:rPr>
-                <w:rFonts w:eastAsiaTheme="minorEastAsia"/>
+                <w:rFonts w:ascii="Times New Roman" w:eastAsiaTheme="minorEastAsia" w:hAnsi="Times New Roman" w:cs="Times New Roman"/>
                 <w:noProof/>
                 <w:lang w:eastAsia="sk-SK"/>
               </w:rPr>
@@ -566,6 +593,7 @@
             </w:r>
             <w:r>
               <w:rPr>
+                <w:rFonts w:ascii="Times New Roman" w:hAnsi="Times New Roman" w:cs="Times New Roman"/>
                 <w:noProof/>
                 <w:webHidden/>
               </w:rPr>
@@ -573,6 +601,7 @@
             </w:r>
             <w:r>
               <w:rPr>
+                <w:rFonts w:ascii="Times New Roman" w:hAnsi="Times New Roman" w:cs="Times New Roman"/>
                 <w:noProof/>
                 <w:webHidden/>
               </w:rPr>
@@ -580,19 +609,22 @@
             </w:r>
             <w:r>
               <w:rPr>
+                <w:rFonts w:ascii="Times New Roman" w:hAnsi="Times New Roman" w:cs="Times New Roman"/>
                 <w:noProof/>
                 <w:webHidden/>
               </w:rPr>
-              <w:instrText xml:space="preserve"> PAGEREF _Toc468613729 \h </w:instrText>
-            </w:r>
-            <w:r>
-              <w:rPr>
+              <w:instrText xml:space="preserve"> PAGEREF _Toc468615315 \h </w:instrText>
+            </w:r>
+            <w:r>
+              <w:rPr>
+                <w:rFonts w:ascii="Times New Roman" w:hAnsi="Times New Roman" w:cs="Times New Roman"/>
                 <w:noProof/>
                 <w:webHidden/>
               </w:rPr>
             </w:r>
             <w:r>
               <w:rPr>
+                <w:rFonts w:ascii="Times New Roman" w:hAnsi="Times New Roman" w:cs="Times New Roman"/>
                 <w:noProof/>
                 <w:webHidden/>
               </w:rPr>
@@ -600,13 +632,15 @@
             </w:r>
             <w:r>
               <w:rPr>
+                <w:rFonts w:ascii="Times New Roman" w:hAnsi="Times New Roman" w:cs="Times New Roman"/>
                 <w:noProof/>
                 <w:webHidden/>
               </w:rPr>
-              <w:t>3</w:t>
-            </w:r>
-            <w:r>
-              <w:rPr>
+              <w:t>2</w:t>
+            </w:r>
+            <w:r>
+              <w:rPr>
+                <w:rFonts w:ascii="Times New Roman" w:hAnsi="Times New Roman" w:cs="Times New Roman"/>
                 <w:noProof/>
                 <w:webHidden/>
               </w:rPr>
@@ -622,12 +656,12 @@
               <w:tab w:val="right" w:leader="dot" w:pos="9062"/>
             </w:tabs>
             <w:rPr>
-              <w:rFonts w:eastAsiaTheme="minorEastAsia"/>
+              <w:rFonts w:ascii="Times New Roman" w:eastAsiaTheme="minorEastAsia" w:hAnsi="Times New Roman" w:cs="Times New Roman"/>
               <w:noProof/>
               <w:lang w:eastAsia="sk-SK"/>
             </w:rPr>
           </w:pPr>
-          <w:hyperlink w:anchor="_Toc468613730" w:history="1">
+          <w:hyperlink w:anchor="_Toc468615316" w:history="1">
             <w:r>
               <w:rPr>
                 <w:rStyle w:val="Hypertextovprepojenie"/>
@@ -638,7 +672,7 @@
             </w:r>
             <w:r>
               <w:rPr>
-                <w:rFonts w:eastAsiaTheme="minorEastAsia"/>
+                <w:rFonts w:ascii="Times New Roman" w:eastAsiaTheme="minorEastAsia" w:hAnsi="Times New Roman" w:cs="Times New Roman"/>
                 <w:noProof/>
                 <w:lang w:eastAsia="sk-SK"/>
               </w:rPr>
@@ -655,6 +689,7 @@
             </w:r>
             <w:r>
               <w:rPr>
+                <w:rFonts w:ascii="Times New Roman" w:hAnsi="Times New Roman" w:cs="Times New Roman"/>
                 <w:noProof/>
                 <w:webHidden/>
               </w:rPr>
@@ -662,6 +697,7 @@
             </w:r>
             <w:r>
               <w:rPr>
+                <w:rFonts w:ascii="Times New Roman" w:hAnsi="Times New Roman" w:cs="Times New Roman"/>
                 <w:noProof/>
                 <w:webHidden/>
               </w:rPr>
@@ -669,19 +705,22 @@
             </w:r>
             <w:r>
               <w:rPr>
+                <w:rFonts w:ascii="Times New Roman" w:hAnsi="Times New Roman" w:cs="Times New Roman"/>
                 <w:noProof/>
                 <w:webHidden/>
               </w:rPr>
-              <w:instrText xml:space="preserve"> PAGEREF _Toc468613730 \h </w:instrText>
-            </w:r>
-            <w:r>
-              <w:rPr>
+              <w:instrText xml:space="preserve"> PAGEREF _Toc468615316 \h </w:instrText>
+            </w:r>
+            <w:r>
+              <w:rPr>
+                <w:rFonts w:ascii="Times New Roman" w:hAnsi="Times New Roman" w:cs="Times New Roman"/>
                 <w:noProof/>
                 <w:webHidden/>
               </w:rPr>
             </w:r>
             <w:r>
               <w:rPr>
+                <w:rFonts w:ascii="Times New Roman" w:hAnsi="Times New Roman" w:cs="Times New Roman"/>
                 <w:noProof/>
                 <w:webHidden/>
               </w:rPr>
@@ -689,13 +728,15 @@
             </w:r>
             <w:r>
               <w:rPr>
+                <w:rFonts w:ascii="Times New Roman" w:hAnsi="Times New Roman" w:cs="Times New Roman"/>
                 <w:noProof/>
                 <w:webHidden/>
               </w:rPr>
-              <w:t>3</w:t>
-            </w:r>
-            <w:r>
-              <w:rPr>
+              <w:t>2</w:t>
+            </w:r>
+            <w:r>
+              <w:rPr>
+                <w:rFonts w:ascii="Times New Roman" w:hAnsi="Times New Roman" w:cs="Times New Roman"/>
                 <w:noProof/>
                 <w:webHidden/>
               </w:rPr>
@@ -711,12 +752,12 @@
               <w:tab w:val="right" w:leader="dot" w:pos="9062"/>
             </w:tabs>
             <w:rPr>
-              <w:rFonts w:eastAsiaTheme="minorEastAsia"/>
+              <w:rFonts w:ascii="Times New Roman" w:eastAsiaTheme="minorEastAsia" w:hAnsi="Times New Roman" w:cs="Times New Roman"/>
               <w:noProof/>
               <w:lang w:eastAsia="sk-SK"/>
             </w:rPr>
           </w:pPr>
-          <w:hyperlink w:anchor="_Toc468613731" w:history="1">
+          <w:hyperlink w:anchor="_Toc468615317" w:history="1">
             <w:r>
               <w:rPr>
                 <w:rStyle w:val="Hypertextovprepojenie"/>
@@ -727,7 +768,7 @@
             </w:r>
             <w:r>
               <w:rPr>
-                <w:rFonts w:eastAsiaTheme="minorEastAsia"/>
+                <w:rFonts w:ascii="Times New Roman" w:eastAsiaTheme="minorEastAsia" w:hAnsi="Times New Roman" w:cs="Times New Roman"/>
                 <w:noProof/>
                 <w:lang w:eastAsia="sk-SK"/>
               </w:rPr>
@@ -743,6 +784,7 @@
             </w:r>
             <w:r>
               <w:rPr>
+                <w:rFonts w:ascii="Times New Roman" w:hAnsi="Times New Roman" w:cs="Times New Roman"/>
                 <w:noProof/>
                 <w:webHidden/>
               </w:rPr>
@@ -750,6 +792,7 @@
             </w:r>
             <w:r>
               <w:rPr>
+                <w:rFonts w:ascii="Times New Roman" w:hAnsi="Times New Roman" w:cs="Times New Roman"/>
                 <w:noProof/>
                 <w:webHidden/>
               </w:rPr>
@@ -757,19 +800,22 @@
             </w:r>
             <w:r>
               <w:rPr>
+                <w:rFonts w:ascii="Times New Roman" w:hAnsi="Times New Roman" w:cs="Times New Roman"/>
                 <w:noProof/>
                 <w:webHidden/>
               </w:rPr>
-              <w:instrText xml:space="preserve"> PAGEREF _Toc468613731 \h </w:instrText>
-            </w:r>
-            <w:r>
-              <w:rPr>
+              <w:instrText xml:space="preserve"> PAGEREF _Toc468615317 \h </w:instrText>
+            </w:r>
+            <w:r>
+              <w:rPr>
+                <w:rFonts w:ascii="Times New Roman" w:hAnsi="Times New Roman" w:cs="Times New Roman"/>
                 <w:noProof/>
                 <w:webHidden/>
               </w:rPr>
             </w:r>
             <w:r>
               <w:rPr>
+                <w:rFonts w:ascii="Times New Roman" w:hAnsi="Times New Roman" w:cs="Times New Roman"/>
                 <w:noProof/>
                 <w:webHidden/>
               </w:rPr>
@@ -777,13 +823,15 @@
             </w:r>
             <w:r>
               <w:rPr>
+                <w:rFonts w:ascii="Times New Roman" w:hAnsi="Times New Roman" w:cs="Times New Roman"/>
                 <w:noProof/>
                 <w:webHidden/>
               </w:rPr>
-              <w:t>3</w:t>
-            </w:r>
-            <w:r>
-              <w:rPr>
+              <w:t>2</w:t>
+            </w:r>
+            <w:r>
+              <w:rPr>
+                <w:rFonts w:ascii="Times New Roman" w:hAnsi="Times New Roman" w:cs="Times New Roman"/>
                 <w:noProof/>
                 <w:webHidden/>
               </w:rPr>
@@ -799,12 +847,12 @@
               <w:tab w:val="right" w:leader="dot" w:pos="9062"/>
             </w:tabs>
             <w:rPr>
-              <w:rFonts w:eastAsiaTheme="minorEastAsia"/>
+              <w:rFonts w:ascii="Times New Roman" w:eastAsiaTheme="minorEastAsia" w:hAnsi="Times New Roman" w:cs="Times New Roman"/>
               <w:noProof/>
               <w:lang w:eastAsia="sk-SK"/>
             </w:rPr>
           </w:pPr>
-          <w:hyperlink w:anchor="_Toc468613732" w:history="1">
+          <w:hyperlink w:anchor="_Toc468615318" w:history="1">
             <w:r>
               <w:rPr>
                 <w:rStyle w:val="Hypertextovprepojenie"/>
@@ -815,7 +863,7 @@
             </w:r>
             <w:r>
               <w:rPr>
-                <w:rFonts w:eastAsiaTheme="minorEastAsia"/>
+                <w:rFonts w:ascii="Times New Roman" w:eastAsiaTheme="minorEastAsia" w:hAnsi="Times New Roman" w:cs="Times New Roman"/>
                 <w:noProof/>
                 <w:lang w:eastAsia="sk-SK"/>
               </w:rPr>
@@ -831,6 +879,7 @@
             </w:r>
             <w:r>
               <w:rPr>
+                <w:rFonts w:ascii="Times New Roman" w:hAnsi="Times New Roman" w:cs="Times New Roman"/>
                 <w:noProof/>
                 <w:webHidden/>
               </w:rPr>
@@ -838,6 +887,7 @@
             </w:r>
             <w:r>
               <w:rPr>
+                <w:rFonts w:ascii="Times New Roman" w:hAnsi="Times New Roman" w:cs="Times New Roman"/>
                 <w:noProof/>
                 <w:webHidden/>
               </w:rPr>
@@ -845,19 +895,22 @@
             </w:r>
             <w:r>
               <w:rPr>
+                <w:rFonts w:ascii="Times New Roman" w:hAnsi="Times New Roman" w:cs="Times New Roman"/>
                 <w:noProof/>
                 <w:webHidden/>
               </w:rPr>
-              <w:instrText xml:space="preserve"> PAGEREF _Toc468613732 \h </w:instrText>
-            </w:r>
-            <w:r>
-              <w:rPr>
+              <w:instrText xml:space="preserve"> PAGEREF _Toc468615318 \h </w:instrText>
+            </w:r>
+            <w:r>
+              <w:rPr>
+                <w:rFonts w:ascii="Times New Roman" w:hAnsi="Times New Roman" w:cs="Times New Roman"/>
                 <w:noProof/>
                 <w:webHidden/>
               </w:rPr>
             </w:r>
             <w:r>
               <w:rPr>
+                <w:rFonts w:ascii="Times New Roman" w:hAnsi="Times New Roman" w:cs="Times New Roman"/>
                 <w:noProof/>
                 <w:webHidden/>
               </w:rPr>
@@ -865,13 +918,15 @@
             </w:r>
             <w:r>
               <w:rPr>
+                <w:rFonts w:ascii="Times New Roman" w:hAnsi="Times New Roman" w:cs="Times New Roman"/>
                 <w:noProof/>
                 <w:webHidden/>
               </w:rPr>
-              <w:t>3</w:t>
-            </w:r>
-            <w:r>
-              <w:rPr>
+              <w:t>2</w:t>
+            </w:r>
+            <w:r>
+              <w:rPr>
+                <w:rFonts w:ascii="Times New Roman" w:hAnsi="Times New Roman" w:cs="Times New Roman"/>
                 <w:noProof/>
                 <w:webHidden/>
               </w:rPr>
@@ -887,12 +942,12 @@
               <w:tab w:val="right" w:leader="dot" w:pos="9062"/>
             </w:tabs>
             <w:rPr>
-              <w:rFonts w:eastAsiaTheme="minorEastAsia"/>
+              <w:rFonts w:ascii="Times New Roman" w:eastAsiaTheme="minorEastAsia" w:hAnsi="Times New Roman" w:cs="Times New Roman"/>
               <w:noProof/>
               <w:lang w:eastAsia="sk-SK"/>
             </w:rPr>
           </w:pPr>
-          <w:hyperlink w:anchor="_Toc468613733" w:history="1">
+          <w:hyperlink w:anchor="_Toc468615319" w:history="1">
             <w:r>
               <w:rPr>
                 <w:rStyle w:val="Hypertextovprepojenie"/>
@@ -903,7 +958,7 @@
             </w:r>
             <w:r>
               <w:rPr>
-                <w:rFonts w:eastAsiaTheme="minorEastAsia"/>
+                <w:rFonts w:ascii="Times New Roman" w:eastAsiaTheme="minorEastAsia" w:hAnsi="Times New Roman" w:cs="Times New Roman"/>
                 <w:noProof/>
                 <w:lang w:eastAsia="sk-SK"/>
               </w:rPr>
@@ -919,6 +974,7 @@
             </w:r>
             <w:r>
               <w:rPr>
+                <w:rFonts w:ascii="Times New Roman" w:hAnsi="Times New Roman" w:cs="Times New Roman"/>
                 <w:noProof/>
                 <w:webHidden/>
               </w:rPr>
@@ -926,6 +982,7 @@
             </w:r>
             <w:r>
               <w:rPr>
+                <w:rFonts w:ascii="Times New Roman" w:hAnsi="Times New Roman" w:cs="Times New Roman"/>
                 <w:noProof/>
                 <w:webHidden/>
               </w:rPr>
@@ -933,19 +990,22 @@
             </w:r>
             <w:r>
               <w:rPr>
+                <w:rFonts w:ascii="Times New Roman" w:hAnsi="Times New Roman" w:cs="Times New Roman"/>
                 <w:noProof/>
                 <w:webHidden/>
               </w:rPr>
-              <w:instrText xml:space="preserve"> PAGEREF _Toc468613733 \h </w:instrText>
-            </w:r>
-            <w:r>
-              <w:rPr>
+              <w:instrText xml:space="preserve"> PAGEREF _Toc468615319 \h </w:instrText>
+            </w:r>
+            <w:r>
+              <w:rPr>
+                <w:rFonts w:ascii="Times New Roman" w:hAnsi="Times New Roman" w:cs="Times New Roman"/>
                 <w:noProof/>
                 <w:webHidden/>
               </w:rPr>
             </w:r>
             <w:r>
               <w:rPr>
+                <w:rFonts w:ascii="Times New Roman" w:hAnsi="Times New Roman" w:cs="Times New Roman"/>
                 <w:noProof/>
                 <w:webHidden/>
               </w:rPr>
@@ -953,13 +1013,15 @@
             </w:r>
             <w:r>
               <w:rPr>
+                <w:rFonts w:ascii="Times New Roman" w:hAnsi="Times New Roman" w:cs="Times New Roman"/>
                 <w:noProof/>
                 <w:webHidden/>
               </w:rPr>
-              <w:t>3</w:t>
-            </w:r>
-            <w:r>
-              <w:rPr>
+              <w:t>2</w:t>
+            </w:r>
+            <w:r>
+              <w:rPr>
+                <w:rFonts w:ascii="Times New Roman" w:hAnsi="Times New Roman" w:cs="Times New Roman"/>
                 <w:noProof/>
                 <w:webHidden/>
               </w:rPr>
@@ -975,12 +1037,12 @@
               <w:tab w:val="right" w:leader="dot" w:pos="9062"/>
             </w:tabs>
             <w:rPr>
-              <w:rFonts w:eastAsiaTheme="minorEastAsia"/>
+              <w:rFonts w:ascii="Times New Roman" w:eastAsiaTheme="minorEastAsia" w:hAnsi="Times New Roman" w:cs="Times New Roman"/>
               <w:noProof/>
               <w:lang w:eastAsia="sk-SK"/>
             </w:rPr>
           </w:pPr>
-          <w:hyperlink w:anchor="_Toc468613734" w:history="1">
+          <w:hyperlink w:anchor="_Toc468615320" w:history="1">
             <w:r>
               <w:rPr>
                 <w:rStyle w:val="Hypertextovprepojenie"/>
@@ -991,7 +1053,7 @@
             </w:r>
             <w:r>
               <w:rPr>
-                <w:rFonts w:eastAsiaTheme="minorEastAsia"/>
+                <w:rFonts w:ascii="Times New Roman" w:eastAsiaTheme="minorEastAsia" w:hAnsi="Times New Roman" w:cs="Times New Roman"/>
                 <w:noProof/>
                 <w:lang w:eastAsia="sk-SK"/>
               </w:rPr>
@@ -1007,6 +1069,7 @@
             </w:r>
             <w:r>
               <w:rPr>
+                <w:rFonts w:ascii="Times New Roman" w:hAnsi="Times New Roman" w:cs="Times New Roman"/>
                 <w:noProof/>
                 <w:webHidden/>
               </w:rPr>
@@ -1014,6 +1077,7 @@
             </w:r>
             <w:r>
               <w:rPr>
+                <w:rFonts w:ascii="Times New Roman" w:hAnsi="Times New Roman" w:cs="Times New Roman"/>
                 <w:noProof/>
                 <w:webHidden/>
               </w:rPr>
@@ -1021,19 +1085,22 @@
             </w:r>
             <w:r>
               <w:rPr>
+                <w:rFonts w:ascii="Times New Roman" w:hAnsi="Times New Roman" w:cs="Times New Roman"/>
                 <w:noProof/>
                 <w:webHidden/>
               </w:rPr>
-              <w:instrText xml:space="preserve"> PAGEREF _Toc468613734 \h </w:instrText>
-            </w:r>
-            <w:r>
-              <w:rPr>
+              <w:instrText xml:space="preserve"> PAGEREF _Toc468615320 \h </w:instrText>
+            </w:r>
+            <w:r>
+              <w:rPr>
+                <w:rFonts w:ascii="Times New Roman" w:hAnsi="Times New Roman" w:cs="Times New Roman"/>
                 <w:noProof/>
                 <w:webHidden/>
               </w:rPr>
             </w:r>
             <w:r>
               <w:rPr>
+                <w:rFonts w:ascii="Times New Roman" w:hAnsi="Times New Roman" w:cs="Times New Roman"/>
                 <w:noProof/>
                 <w:webHidden/>
               </w:rPr>
@@ -1041,6 +1108,7 @@
             </w:r>
             <w:r>
               <w:rPr>
+                <w:rFonts w:ascii="Times New Roman" w:hAnsi="Times New Roman" w:cs="Times New Roman"/>
                 <w:noProof/>
                 <w:webHidden/>
               </w:rPr>
@@ -1048,6 +1116,7 @@
             </w:r>
             <w:r>
               <w:rPr>
+                <w:rFonts w:ascii="Times New Roman" w:hAnsi="Times New Roman" w:cs="Times New Roman"/>
                 <w:noProof/>
                 <w:webHidden/>
               </w:rPr>
@@ -1063,12 +1132,12 @@
               <w:tab w:val="right" w:leader="dot" w:pos="9062"/>
             </w:tabs>
             <w:rPr>
-              <w:rFonts w:eastAsiaTheme="minorEastAsia"/>
+              <w:rFonts w:ascii="Times New Roman" w:eastAsiaTheme="minorEastAsia" w:hAnsi="Times New Roman" w:cs="Times New Roman"/>
               <w:noProof/>
               <w:lang w:eastAsia="sk-SK"/>
             </w:rPr>
           </w:pPr>
-          <w:hyperlink w:anchor="_Toc468613735" w:history="1">
+          <w:hyperlink w:anchor="_Toc468615321" w:history="1">
             <w:r>
               <w:rPr>
                 <w:rStyle w:val="Hypertextovprepojenie"/>
@@ -1079,7 +1148,7 @@
             </w:r>
             <w:r>
               <w:rPr>
-                <w:rFonts w:eastAsiaTheme="minorEastAsia"/>
+                <w:rFonts w:ascii="Times New Roman" w:eastAsiaTheme="minorEastAsia" w:hAnsi="Times New Roman" w:cs="Times New Roman"/>
                 <w:noProof/>
                 <w:lang w:eastAsia="sk-SK"/>
               </w:rPr>
@@ -1095,6 +1164,7 @@
             </w:r>
             <w:r>
               <w:rPr>
+                <w:rFonts w:ascii="Times New Roman" w:hAnsi="Times New Roman" w:cs="Times New Roman"/>
                 <w:noProof/>
                 <w:webHidden/>
               </w:rPr>
@@ -1102,6 +1172,7 @@
             </w:r>
             <w:r>
               <w:rPr>
+                <w:rFonts w:ascii="Times New Roman" w:hAnsi="Times New Roman" w:cs="Times New Roman"/>
                 <w:noProof/>
                 <w:webHidden/>
               </w:rPr>
@@ -1109,19 +1180,22 @@
             </w:r>
             <w:r>
               <w:rPr>
+                <w:rFonts w:ascii="Times New Roman" w:hAnsi="Times New Roman" w:cs="Times New Roman"/>
                 <w:noProof/>
                 <w:webHidden/>
               </w:rPr>
-              <w:instrText xml:space="preserve"> PAGEREF _Toc468613735 \h </w:instrText>
-            </w:r>
-            <w:r>
-              <w:rPr>
+              <w:instrText xml:space="preserve"> PAGEREF _Toc468615321 \h </w:instrText>
+            </w:r>
+            <w:r>
+              <w:rPr>
+                <w:rFonts w:ascii="Times New Roman" w:hAnsi="Times New Roman" w:cs="Times New Roman"/>
                 <w:noProof/>
                 <w:webHidden/>
               </w:rPr>
             </w:r>
             <w:r>
               <w:rPr>
+                <w:rFonts w:ascii="Times New Roman" w:hAnsi="Times New Roman" w:cs="Times New Roman"/>
                 <w:noProof/>
                 <w:webHidden/>
               </w:rPr>
@@ -1129,13 +1203,15 @@
             </w:r>
             <w:r>
               <w:rPr>
+                <w:rFonts w:ascii="Times New Roman" w:hAnsi="Times New Roman" w:cs="Times New Roman"/>
                 <w:noProof/>
                 <w:webHidden/>
               </w:rPr>
-              <w:t>4</w:t>
-            </w:r>
-            <w:r>
-              <w:rPr>
+              <w:t>3</w:t>
+            </w:r>
+            <w:r>
+              <w:rPr>
+                <w:rFonts w:ascii="Times New Roman" w:hAnsi="Times New Roman" w:cs="Times New Roman"/>
                 <w:noProof/>
                 <w:webHidden/>
               </w:rPr>
@@ -1151,28 +1227,13 @@
               <w:tab w:val="right" w:leader="dot" w:pos="9062"/>
             </w:tabs>
             <w:rPr>
-              <w:rFonts w:eastAsiaTheme="minorEastAsia"/>
+              <w:rFonts w:ascii="Times New Roman" w:eastAsiaTheme="minorEastAsia" w:hAnsi="Times New Roman" w:cs="Times New Roman"/>
+              <w:b/>
               <w:noProof/>
               <w:lang w:eastAsia="sk-SK"/>
             </w:rPr>
           </w:pPr>
-          <w:hyperlink w:anchor="_Toc468613736" w:history="1">
-            <w:r>
-              <w:rPr>
-                <w:rStyle w:val="Hypertextovprepojenie"/>
-                <w:rFonts w:ascii="Times New Roman" w:hAnsi="Times New Roman" w:cs="Times New Roman"/>
-                <w:noProof/>
-              </w:rPr>
-              <w:t>3.</w:t>
-            </w:r>
-            <w:r>
-              <w:rPr>
-                <w:rFonts w:eastAsiaTheme="minorEastAsia"/>
-                <w:noProof/>
-                <w:lang w:eastAsia="sk-SK"/>
-              </w:rPr>
-              <w:tab/>
-            </w:r>
+          <w:hyperlink w:anchor="_Toc468615322" w:history="1">
             <w:r>
               <w:rPr>
                 <w:rStyle w:val="Hypertextovprepojenie"/>
@@ -1180,10 +1241,30 @@
                 <w:b/>
                 <w:noProof/>
               </w:rPr>
+              <w:t>3.</w:t>
+            </w:r>
+            <w:r>
+              <w:rPr>
+                <w:rFonts w:ascii="Times New Roman" w:eastAsiaTheme="minorEastAsia" w:hAnsi="Times New Roman" w:cs="Times New Roman"/>
+                <w:b/>
+                <w:noProof/>
+                <w:lang w:eastAsia="sk-SK"/>
+              </w:rPr>
+              <w:tab/>
+            </w:r>
+            <w:r>
+              <w:rPr>
+                <w:rStyle w:val="Hypertextovprepojenie"/>
+                <w:rFonts w:ascii="Times New Roman" w:hAnsi="Times New Roman" w:cs="Times New Roman"/>
+                <w:b/>
+                <w:noProof/>
+              </w:rPr>
               <w:t>Implementácia častí</w:t>
             </w:r>
             <w:r>
               <w:rPr>
+                <w:rFonts w:ascii="Times New Roman" w:hAnsi="Times New Roman" w:cs="Times New Roman"/>
+                <w:b/>
                 <w:noProof/>
                 <w:webHidden/>
               </w:rPr>
@@ -1191,6 +1272,8 @@
             </w:r>
             <w:r>
               <w:rPr>
+                <w:rFonts w:ascii="Times New Roman" w:hAnsi="Times New Roman" w:cs="Times New Roman"/>
+                <w:b/>
                 <w:noProof/>
                 <w:webHidden/>
               </w:rPr>
@@ -1198,19 +1281,25 @@
             </w:r>
             <w:r>
               <w:rPr>
+                <w:rFonts w:ascii="Times New Roman" w:hAnsi="Times New Roman" w:cs="Times New Roman"/>
+                <w:b/>
                 <w:noProof/>
                 <w:webHidden/>
               </w:rPr>
-              <w:instrText xml:space="preserve"> PAGEREF _Toc468613736 \h </w:instrText>
-            </w:r>
-            <w:r>
-              <w:rPr>
+              <w:instrText xml:space="preserve"> PAGEREF _Toc468615322 \h </w:instrText>
+            </w:r>
+            <w:r>
+              <w:rPr>
+                <w:rFonts w:ascii="Times New Roman" w:hAnsi="Times New Roman" w:cs="Times New Roman"/>
+                <w:b/>
                 <w:noProof/>
                 <w:webHidden/>
               </w:rPr>
             </w:r>
             <w:r>
               <w:rPr>
+                <w:rFonts w:ascii="Times New Roman" w:hAnsi="Times New Roman" w:cs="Times New Roman"/>
+                <w:b/>
                 <w:noProof/>
                 <w:webHidden/>
               </w:rPr>
@@ -1218,13 +1307,17 @@
             </w:r>
             <w:r>
               <w:rPr>
+                <w:rFonts w:ascii="Times New Roman" w:hAnsi="Times New Roman" w:cs="Times New Roman"/>
+                <w:b/>
                 <w:noProof/>
                 <w:webHidden/>
               </w:rPr>
-              <w:t>5</w:t>
-            </w:r>
-            <w:r>
-              <w:rPr>
+              <w:t>4</w:t>
+            </w:r>
+            <w:r>
+              <w:rPr>
+                <w:rFonts w:ascii="Times New Roman" w:hAnsi="Times New Roman" w:cs="Times New Roman"/>
+                <w:b/>
                 <w:noProof/>
                 <w:webHidden/>
               </w:rPr>
@@ -1240,12 +1333,12 @@
               <w:tab w:val="right" w:leader="dot" w:pos="9062"/>
             </w:tabs>
             <w:rPr>
-              <w:rFonts w:eastAsiaTheme="minorEastAsia"/>
+              <w:rFonts w:ascii="Times New Roman" w:eastAsiaTheme="minorEastAsia" w:hAnsi="Times New Roman" w:cs="Times New Roman"/>
               <w:noProof/>
               <w:lang w:eastAsia="sk-SK"/>
             </w:rPr>
           </w:pPr>
-          <w:hyperlink w:anchor="_Toc468613737" w:history="1">
+          <w:hyperlink w:anchor="_Toc468615323" w:history="1">
             <w:r>
               <w:rPr>
                 <w:rStyle w:val="Hypertextovprepojenie"/>
@@ -1256,7 +1349,7 @@
             </w:r>
             <w:r>
               <w:rPr>
-                <w:rFonts w:eastAsiaTheme="minorEastAsia"/>
+                <w:rFonts w:ascii="Times New Roman" w:eastAsiaTheme="minorEastAsia" w:hAnsi="Times New Roman" w:cs="Times New Roman"/>
                 <w:noProof/>
                 <w:lang w:eastAsia="sk-SK"/>
               </w:rPr>
@@ -1272,6 +1365,7 @@
             </w:r>
             <w:r>
               <w:rPr>
+                <w:rFonts w:ascii="Times New Roman" w:hAnsi="Times New Roman" w:cs="Times New Roman"/>
                 <w:noProof/>
                 <w:webHidden/>
               </w:rPr>
@@ -1279,6 +1373,7 @@
             </w:r>
             <w:r>
               <w:rPr>
+                <w:rFonts w:ascii="Times New Roman" w:hAnsi="Times New Roman" w:cs="Times New Roman"/>
                 <w:noProof/>
                 <w:webHidden/>
               </w:rPr>
@@ -1286,19 +1381,22 @@
             </w:r>
             <w:r>
               <w:rPr>
+                <w:rFonts w:ascii="Times New Roman" w:hAnsi="Times New Roman" w:cs="Times New Roman"/>
                 <w:noProof/>
                 <w:webHidden/>
               </w:rPr>
-              <w:instrText xml:space="preserve"> PAGEREF _Toc468613737 \h </w:instrText>
-            </w:r>
-            <w:r>
-              <w:rPr>
+              <w:instrText xml:space="preserve"> PAGEREF _Toc468615323 \h </w:instrText>
+            </w:r>
+            <w:r>
+              <w:rPr>
+                <w:rFonts w:ascii="Times New Roman" w:hAnsi="Times New Roman" w:cs="Times New Roman"/>
                 <w:noProof/>
                 <w:webHidden/>
               </w:rPr>
             </w:r>
             <w:r>
               <w:rPr>
+                <w:rFonts w:ascii="Times New Roman" w:hAnsi="Times New Roman" w:cs="Times New Roman"/>
                 <w:noProof/>
                 <w:webHidden/>
               </w:rPr>
@@ -1306,13 +1404,15 @@
             </w:r>
             <w:r>
               <w:rPr>
+                <w:rFonts w:ascii="Times New Roman" w:hAnsi="Times New Roman" w:cs="Times New Roman"/>
                 <w:noProof/>
                 <w:webHidden/>
               </w:rPr>
-              <w:t>5</w:t>
-            </w:r>
-            <w:r>
-              <w:rPr>
+              <w:t>4</w:t>
+            </w:r>
+            <w:r>
+              <w:rPr>
+                <w:rFonts w:ascii="Times New Roman" w:hAnsi="Times New Roman" w:cs="Times New Roman"/>
                 <w:noProof/>
                 <w:webHidden/>
               </w:rPr>
@@ -1328,12 +1428,12 @@
               <w:tab w:val="right" w:leader="dot" w:pos="9062"/>
             </w:tabs>
             <w:rPr>
-              <w:rFonts w:eastAsiaTheme="minorEastAsia"/>
+              <w:rFonts w:ascii="Times New Roman" w:eastAsiaTheme="minorEastAsia" w:hAnsi="Times New Roman" w:cs="Times New Roman"/>
               <w:noProof/>
               <w:lang w:eastAsia="sk-SK"/>
             </w:rPr>
           </w:pPr>
-          <w:hyperlink w:anchor="_Toc468613738" w:history="1">
+          <w:hyperlink w:anchor="_Toc468615324" w:history="1">
             <w:r>
               <w:rPr>
                 <w:rStyle w:val="Hypertextovprepojenie"/>
@@ -1344,7 +1444,7 @@
             </w:r>
             <w:r>
               <w:rPr>
-                <w:rFonts w:eastAsiaTheme="minorEastAsia"/>
+                <w:rFonts w:ascii="Times New Roman" w:eastAsiaTheme="minorEastAsia" w:hAnsi="Times New Roman" w:cs="Times New Roman"/>
                 <w:noProof/>
                 <w:lang w:eastAsia="sk-SK"/>
               </w:rPr>
@@ -1360,6 +1460,7 @@
             </w:r>
             <w:r>
               <w:rPr>
+                <w:rFonts w:ascii="Times New Roman" w:hAnsi="Times New Roman" w:cs="Times New Roman"/>
                 <w:noProof/>
                 <w:webHidden/>
               </w:rPr>
@@ -1367,6 +1468,7 @@
             </w:r>
             <w:r>
               <w:rPr>
+                <w:rFonts w:ascii="Times New Roman" w:hAnsi="Times New Roman" w:cs="Times New Roman"/>
                 <w:noProof/>
                 <w:webHidden/>
               </w:rPr>
@@ -1374,19 +1476,22 @@
             </w:r>
             <w:r>
               <w:rPr>
+                <w:rFonts w:ascii="Times New Roman" w:hAnsi="Times New Roman" w:cs="Times New Roman"/>
                 <w:noProof/>
                 <w:webHidden/>
               </w:rPr>
-              <w:instrText xml:space="preserve"> PAGEREF _Toc468613738 \h </w:instrText>
-            </w:r>
-            <w:r>
-              <w:rPr>
+              <w:instrText xml:space="preserve"> PAGEREF _Toc468615324 \h </w:instrText>
+            </w:r>
+            <w:r>
+              <w:rPr>
+                <w:rFonts w:ascii="Times New Roman" w:hAnsi="Times New Roman" w:cs="Times New Roman"/>
                 <w:noProof/>
                 <w:webHidden/>
               </w:rPr>
             </w:r>
             <w:r>
               <w:rPr>
+                <w:rFonts w:ascii="Times New Roman" w:hAnsi="Times New Roman" w:cs="Times New Roman"/>
                 <w:noProof/>
                 <w:webHidden/>
               </w:rPr>
@@ -1394,13 +1499,15 @@
             </w:r>
             <w:r>
               <w:rPr>
+                <w:rFonts w:ascii="Times New Roman" w:hAnsi="Times New Roman" w:cs="Times New Roman"/>
                 <w:noProof/>
                 <w:webHidden/>
               </w:rPr>
-              <w:t>5</w:t>
-            </w:r>
-            <w:r>
-              <w:rPr>
+              <w:t>4</w:t>
+            </w:r>
+            <w:r>
+              <w:rPr>
+                <w:rFonts w:ascii="Times New Roman" w:hAnsi="Times New Roman" w:cs="Times New Roman"/>
                 <w:noProof/>
                 <w:webHidden/>
               </w:rPr>
@@ -1416,12 +1523,12 @@
               <w:tab w:val="right" w:leader="dot" w:pos="9062"/>
             </w:tabs>
             <w:rPr>
-              <w:rFonts w:eastAsiaTheme="minorEastAsia"/>
+              <w:rFonts w:ascii="Times New Roman" w:eastAsiaTheme="minorEastAsia" w:hAnsi="Times New Roman" w:cs="Times New Roman"/>
               <w:noProof/>
               <w:lang w:eastAsia="sk-SK"/>
             </w:rPr>
           </w:pPr>
-          <w:hyperlink w:anchor="_Toc468613739" w:history="1">
+          <w:hyperlink w:anchor="_Toc468615325" w:history="1">
             <w:r>
               <w:rPr>
                 <w:rStyle w:val="Hypertextovprepojenie"/>
@@ -1432,7 +1539,7 @@
             </w:r>
             <w:r>
               <w:rPr>
-                <w:rFonts w:eastAsiaTheme="minorEastAsia"/>
+                <w:rFonts w:ascii="Times New Roman" w:eastAsiaTheme="minorEastAsia" w:hAnsi="Times New Roman" w:cs="Times New Roman"/>
                 <w:noProof/>
                 <w:lang w:eastAsia="sk-SK"/>
               </w:rPr>
@@ -1448,6 +1555,7 @@
             </w:r>
             <w:r>
               <w:rPr>
+                <w:rFonts w:ascii="Times New Roman" w:hAnsi="Times New Roman" w:cs="Times New Roman"/>
                 <w:noProof/>
                 <w:webHidden/>
               </w:rPr>
@@ -1455,6 +1563,7 @@
             </w:r>
             <w:r>
               <w:rPr>
+                <w:rFonts w:ascii="Times New Roman" w:hAnsi="Times New Roman" w:cs="Times New Roman"/>
                 <w:noProof/>
                 <w:webHidden/>
               </w:rPr>
@@ -1462,19 +1571,22 @@
             </w:r>
             <w:r>
               <w:rPr>
+                <w:rFonts w:ascii="Times New Roman" w:hAnsi="Times New Roman" w:cs="Times New Roman"/>
                 <w:noProof/>
                 <w:webHidden/>
               </w:rPr>
-              <w:instrText xml:space="preserve"> PAGEREF _Toc468613739 \h </w:instrText>
-            </w:r>
-            <w:r>
-              <w:rPr>
+              <w:instrText xml:space="preserve"> PAGEREF _Toc468615325 \h </w:instrText>
+            </w:r>
+            <w:r>
+              <w:rPr>
+                <w:rFonts w:ascii="Times New Roman" w:hAnsi="Times New Roman" w:cs="Times New Roman"/>
                 <w:noProof/>
                 <w:webHidden/>
               </w:rPr>
             </w:r>
             <w:r>
               <w:rPr>
+                <w:rFonts w:ascii="Times New Roman" w:hAnsi="Times New Roman" w:cs="Times New Roman"/>
                 <w:noProof/>
                 <w:webHidden/>
               </w:rPr>
@@ -1482,13 +1594,15 @@
             </w:r>
             <w:r>
               <w:rPr>
+                <w:rFonts w:ascii="Times New Roman" w:hAnsi="Times New Roman" w:cs="Times New Roman"/>
                 <w:noProof/>
                 <w:webHidden/>
               </w:rPr>
-              <w:t>5</w:t>
-            </w:r>
-            <w:r>
-              <w:rPr>
+              <w:t>4</w:t>
+            </w:r>
+            <w:r>
+              <w:rPr>
+                <w:rFonts w:ascii="Times New Roman" w:hAnsi="Times New Roman" w:cs="Times New Roman"/>
                 <w:noProof/>
                 <w:webHidden/>
               </w:rPr>
@@ -1504,12 +1618,12 @@
               <w:tab w:val="right" w:leader="dot" w:pos="9062"/>
             </w:tabs>
             <w:rPr>
-              <w:rFonts w:eastAsiaTheme="minorEastAsia"/>
+              <w:rFonts w:ascii="Times New Roman" w:eastAsiaTheme="minorEastAsia" w:hAnsi="Times New Roman" w:cs="Times New Roman"/>
               <w:noProof/>
               <w:lang w:eastAsia="sk-SK"/>
             </w:rPr>
           </w:pPr>
-          <w:hyperlink w:anchor="_Toc468613740" w:history="1">
+          <w:hyperlink w:anchor="_Toc468615326" w:history="1">
             <w:r>
               <w:rPr>
                 <w:rStyle w:val="Hypertextovprepojenie"/>
@@ -1520,7 +1634,7 @@
             </w:r>
             <w:r>
               <w:rPr>
-                <w:rFonts w:eastAsiaTheme="minorEastAsia"/>
+                <w:rFonts w:ascii="Times New Roman" w:eastAsiaTheme="minorEastAsia" w:hAnsi="Times New Roman" w:cs="Times New Roman"/>
                 <w:noProof/>
                 <w:lang w:eastAsia="sk-SK"/>
               </w:rPr>
@@ -1536,6 +1650,7 @@
             </w:r>
             <w:r>
               <w:rPr>
+                <w:rFonts w:ascii="Times New Roman" w:hAnsi="Times New Roman" w:cs="Times New Roman"/>
                 <w:noProof/>
                 <w:webHidden/>
               </w:rPr>
@@ -1543,6 +1658,7 @@
             </w:r>
             <w:r>
               <w:rPr>
+                <w:rFonts w:ascii="Times New Roman" w:hAnsi="Times New Roman" w:cs="Times New Roman"/>
                 <w:noProof/>
                 <w:webHidden/>
               </w:rPr>
@@ -1550,19 +1666,22 @@
             </w:r>
             <w:r>
               <w:rPr>
+                <w:rFonts w:ascii="Times New Roman" w:hAnsi="Times New Roman" w:cs="Times New Roman"/>
                 <w:noProof/>
                 <w:webHidden/>
               </w:rPr>
-              <w:instrText xml:space="preserve"> PAGEREF _Toc468613740 \h </w:instrText>
-            </w:r>
-            <w:r>
-              <w:rPr>
+              <w:instrText xml:space="preserve"> PAGEREF _Toc468615326 \h </w:instrText>
+            </w:r>
+            <w:r>
+              <w:rPr>
+                <w:rFonts w:ascii="Times New Roman" w:hAnsi="Times New Roman" w:cs="Times New Roman"/>
                 <w:noProof/>
                 <w:webHidden/>
               </w:rPr>
             </w:r>
             <w:r>
               <w:rPr>
+                <w:rFonts w:ascii="Times New Roman" w:hAnsi="Times New Roman" w:cs="Times New Roman"/>
                 <w:noProof/>
                 <w:webHidden/>
               </w:rPr>
@@ -1570,13 +1689,15 @@
             </w:r>
             <w:r>
               <w:rPr>
+                <w:rFonts w:ascii="Times New Roman" w:hAnsi="Times New Roman" w:cs="Times New Roman"/>
                 <w:noProof/>
                 <w:webHidden/>
               </w:rPr>
-              <w:t>5</w:t>
-            </w:r>
-            <w:r>
-              <w:rPr>
+              <w:t>4</w:t>
+            </w:r>
+            <w:r>
+              <w:rPr>
+                <w:rFonts w:ascii="Times New Roman" w:hAnsi="Times New Roman" w:cs="Times New Roman"/>
                 <w:noProof/>
                 <w:webHidden/>
               </w:rPr>
@@ -1592,12 +1713,12 @@
               <w:tab w:val="right" w:leader="dot" w:pos="9062"/>
             </w:tabs>
             <w:rPr>
-              <w:rFonts w:eastAsiaTheme="minorEastAsia"/>
+              <w:rFonts w:ascii="Times New Roman" w:eastAsiaTheme="minorEastAsia" w:hAnsi="Times New Roman" w:cs="Times New Roman"/>
               <w:noProof/>
               <w:lang w:eastAsia="sk-SK"/>
             </w:rPr>
           </w:pPr>
-          <w:hyperlink w:anchor="_Toc468613741" w:history="1">
+          <w:hyperlink w:anchor="_Toc468615327" w:history="1">
             <w:r>
               <w:rPr>
                 <w:rStyle w:val="Hypertextovprepojenie"/>
@@ -1608,7 +1729,7 @@
             </w:r>
             <w:r>
               <w:rPr>
-                <w:rFonts w:eastAsiaTheme="minorEastAsia"/>
+                <w:rFonts w:ascii="Times New Roman" w:eastAsiaTheme="minorEastAsia" w:hAnsi="Times New Roman" w:cs="Times New Roman"/>
                 <w:noProof/>
                 <w:lang w:eastAsia="sk-SK"/>
               </w:rPr>
@@ -1625,6 +1746,7 @@
             </w:r>
             <w:r>
               <w:rPr>
+                <w:rFonts w:ascii="Times New Roman" w:hAnsi="Times New Roman" w:cs="Times New Roman"/>
                 <w:noProof/>
                 <w:webHidden/>
               </w:rPr>
@@ -1632,6 +1754,7 @@
             </w:r>
             <w:r>
               <w:rPr>
+                <w:rFonts w:ascii="Times New Roman" w:hAnsi="Times New Roman" w:cs="Times New Roman"/>
                 <w:noProof/>
                 <w:webHidden/>
               </w:rPr>
@@ -1639,19 +1762,22 @@
             </w:r>
             <w:r>
               <w:rPr>
+                <w:rFonts w:ascii="Times New Roman" w:hAnsi="Times New Roman" w:cs="Times New Roman"/>
                 <w:noProof/>
                 <w:webHidden/>
               </w:rPr>
-              <w:instrText xml:space="preserve"> PAGEREF _Toc468613741 \h </w:instrText>
-            </w:r>
-            <w:r>
-              <w:rPr>
+              <w:instrText xml:space="preserve"> PAGEREF _Toc468615327 \h </w:instrText>
+            </w:r>
+            <w:r>
+              <w:rPr>
+                <w:rFonts w:ascii="Times New Roman" w:hAnsi="Times New Roman" w:cs="Times New Roman"/>
                 <w:noProof/>
                 <w:webHidden/>
               </w:rPr>
             </w:r>
             <w:r>
               <w:rPr>
+                <w:rFonts w:ascii="Times New Roman" w:hAnsi="Times New Roman" w:cs="Times New Roman"/>
                 <w:noProof/>
                 <w:webHidden/>
               </w:rPr>
@@ -1659,6 +1785,7 @@
             </w:r>
             <w:r>
               <w:rPr>
+                <w:rFonts w:ascii="Times New Roman" w:hAnsi="Times New Roman" w:cs="Times New Roman"/>
                 <w:noProof/>
                 <w:webHidden/>
               </w:rPr>
@@ -1666,6 +1793,7 @@
             </w:r>
             <w:r>
               <w:rPr>
+                <w:rFonts w:ascii="Times New Roman" w:hAnsi="Times New Roman" w:cs="Times New Roman"/>
                 <w:noProof/>
                 <w:webHidden/>
               </w:rPr>
@@ -1681,12 +1809,12 @@
               <w:tab w:val="right" w:leader="dot" w:pos="9062"/>
             </w:tabs>
             <w:rPr>
-              <w:rFonts w:eastAsiaTheme="minorEastAsia"/>
+              <w:rFonts w:ascii="Times New Roman" w:eastAsiaTheme="minorEastAsia" w:hAnsi="Times New Roman" w:cs="Times New Roman"/>
               <w:noProof/>
               <w:lang w:eastAsia="sk-SK"/>
             </w:rPr>
           </w:pPr>
-          <w:hyperlink w:anchor="_Toc468613742" w:history="1">
+          <w:hyperlink w:anchor="_Toc468615328" w:history="1">
             <w:r>
               <w:rPr>
                 <w:rStyle w:val="Hypertextovprepojenie"/>
@@ -1697,7 +1825,7 @@
             </w:r>
             <w:r>
               <w:rPr>
-                <w:rFonts w:eastAsiaTheme="minorEastAsia"/>
+                <w:rFonts w:ascii="Times New Roman" w:eastAsiaTheme="minorEastAsia" w:hAnsi="Times New Roman" w:cs="Times New Roman"/>
                 <w:noProof/>
                 <w:lang w:eastAsia="sk-SK"/>
               </w:rPr>
@@ -1713,6 +1841,7 @@
             </w:r>
             <w:r>
               <w:rPr>
+                <w:rFonts w:ascii="Times New Roman" w:hAnsi="Times New Roman" w:cs="Times New Roman"/>
                 <w:noProof/>
                 <w:webHidden/>
               </w:rPr>
@@ -1720,6 +1849,7 @@
             </w:r>
             <w:r>
               <w:rPr>
+                <w:rFonts w:ascii="Times New Roman" w:hAnsi="Times New Roman" w:cs="Times New Roman"/>
                 <w:noProof/>
                 <w:webHidden/>
               </w:rPr>
@@ -1727,19 +1857,22 @@
             </w:r>
             <w:r>
               <w:rPr>
+                <w:rFonts w:ascii="Times New Roman" w:hAnsi="Times New Roman" w:cs="Times New Roman"/>
                 <w:noProof/>
                 <w:webHidden/>
               </w:rPr>
-              <w:instrText xml:space="preserve"> PAGEREF _Toc468613742 \h </w:instrText>
-            </w:r>
-            <w:r>
-              <w:rPr>
+              <w:instrText xml:space="preserve"> PAGEREF _Toc468615328 \h </w:instrText>
+            </w:r>
+            <w:r>
+              <w:rPr>
+                <w:rFonts w:ascii="Times New Roman" w:hAnsi="Times New Roman" w:cs="Times New Roman"/>
                 <w:noProof/>
                 <w:webHidden/>
               </w:rPr>
             </w:r>
             <w:r>
               <w:rPr>
+                <w:rFonts w:ascii="Times New Roman" w:hAnsi="Times New Roman" w:cs="Times New Roman"/>
                 <w:noProof/>
                 <w:webHidden/>
               </w:rPr>
@@ -1747,6 +1880,7 @@
             </w:r>
             <w:r>
               <w:rPr>
+                <w:rFonts w:ascii="Times New Roman" w:hAnsi="Times New Roman" w:cs="Times New Roman"/>
                 <w:noProof/>
                 <w:webHidden/>
               </w:rPr>
@@ -1754,6 +1888,7 @@
             </w:r>
             <w:r>
               <w:rPr>
+                <w:rFonts w:ascii="Times New Roman" w:hAnsi="Times New Roman" w:cs="Times New Roman"/>
                 <w:noProof/>
                 <w:webHidden/>
               </w:rPr>
@@ -1769,12 +1904,12 @@
               <w:tab w:val="right" w:leader="dot" w:pos="9062"/>
             </w:tabs>
             <w:rPr>
-              <w:rFonts w:eastAsiaTheme="minorEastAsia"/>
+              <w:rFonts w:ascii="Times New Roman" w:eastAsiaTheme="minorEastAsia" w:hAnsi="Times New Roman" w:cs="Times New Roman"/>
               <w:noProof/>
               <w:lang w:eastAsia="sk-SK"/>
             </w:rPr>
           </w:pPr>
-          <w:hyperlink w:anchor="_Toc468613743" w:history="1">
+          <w:hyperlink w:anchor="_Toc468615329" w:history="1">
             <w:r>
               <w:rPr>
                 <w:rStyle w:val="Hypertextovprepojenie"/>
@@ -1785,7 +1920,7 @@
             </w:r>
             <w:r>
               <w:rPr>
-                <w:rFonts w:eastAsiaTheme="minorEastAsia"/>
+                <w:rFonts w:ascii="Times New Roman" w:eastAsiaTheme="minorEastAsia" w:hAnsi="Times New Roman" w:cs="Times New Roman"/>
                 <w:noProof/>
                 <w:lang w:eastAsia="sk-SK"/>
               </w:rPr>
@@ -1801,6 +1936,7 @@
             </w:r>
             <w:r>
               <w:rPr>
+                <w:rFonts w:ascii="Times New Roman" w:hAnsi="Times New Roman" w:cs="Times New Roman"/>
                 <w:noProof/>
                 <w:webHidden/>
               </w:rPr>
@@ -1808,6 +1944,7 @@
             </w:r>
             <w:r>
               <w:rPr>
+                <w:rFonts w:ascii="Times New Roman" w:hAnsi="Times New Roman" w:cs="Times New Roman"/>
                 <w:noProof/>
                 <w:webHidden/>
               </w:rPr>
@@ -1815,19 +1952,22 @@
             </w:r>
             <w:r>
               <w:rPr>
+                <w:rFonts w:ascii="Times New Roman" w:hAnsi="Times New Roman" w:cs="Times New Roman"/>
                 <w:noProof/>
                 <w:webHidden/>
               </w:rPr>
-              <w:instrText xml:space="preserve"> PAGEREF _Toc468613743 \h </w:instrText>
-            </w:r>
-            <w:r>
-              <w:rPr>
+              <w:instrText xml:space="preserve"> PAGEREF _Toc468615329 \h </w:instrText>
+            </w:r>
+            <w:r>
+              <w:rPr>
+                <w:rFonts w:ascii="Times New Roman" w:hAnsi="Times New Roman" w:cs="Times New Roman"/>
                 <w:noProof/>
                 <w:webHidden/>
               </w:rPr>
             </w:r>
             <w:r>
               <w:rPr>
+                <w:rFonts w:ascii="Times New Roman" w:hAnsi="Times New Roman" w:cs="Times New Roman"/>
                 <w:noProof/>
                 <w:webHidden/>
               </w:rPr>
@@ -1835,6 +1975,7 @@
             </w:r>
             <w:r>
               <w:rPr>
+                <w:rFonts w:ascii="Times New Roman" w:hAnsi="Times New Roman" w:cs="Times New Roman"/>
                 <w:noProof/>
                 <w:webHidden/>
               </w:rPr>
@@ -1842,6 +1983,7 @@
             </w:r>
             <w:r>
               <w:rPr>
+                <w:rFonts w:ascii="Times New Roman" w:hAnsi="Times New Roman" w:cs="Times New Roman"/>
                 <w:noProof/>
                 <w:webHidden/>
               </w:rPr>
@@ -1857,12 +1999,12 @@
               <w:tab w:val="right" w:leader="dot" w:pos="9062"/>
             </w:tabs>
             <w:rPr>
-              <w:rFonts w:eastAsiaTheme="minorEastAsia"/>
+              <w:rFonts w:ascii="Times New Roman" w:eastAsiaTheme="minorEastAsia" w:hAnsi="Times New Roman" w:cs="Times New Roman"/>
               <w:noProof/>
               <w:lang w:eastAsia="sk-SK"/>
             </w:rPr>
           </w:pPr>
-          <w:hyperlink w:anchor="_Toc468613744" w:history="1">
+          <w:hyperlink w:anchor="_Toc468615330" w:history="1">
             <w:r>
               <w:rPr>
                 <w:rStyle w:val="Hypertextovprepojenie"/>
@@ -1873,7 +2015,7 @@
             </w:r>
             <w:r>
               <w:rPr>
-                <w:rFonts w:eastAsiaTheme="minorEastAsia"/>
+                <w:rFonts w:ascii="Times New Roman" w:eastAsiaTheme="minorEastAsia" w:hAnsi="Times New Roman" w:cs="Times New Roman"/>
                 <w:noProof/>
                 <w:lang w:eastAsia="sk-SK"/>
               </w:rPr>
@@ -1889,6 +2031,7 @@
             </w:r>
             <w:r>
               <w:rPr>
+                <w:rFonts w:ascii="Times New Roman" w:hAnsi="Times New Roman" w:cs="Times New Roman"/>
                 <w:noProof/>
                 <w:webHidden/>
               </w:rPr>
@@ -1896,6 +2039,7 @@
             </w:r>
             <w:r>
               <w:rPr>
+                <w:rFonts w:ascii="Times New Roman" w:hAnsi="Times New Roman" w:cs="Times New Roman"/>
                 <w:noProof/>
                 <w:webHidden/>
               </w:rPr>
@@ -1903,19 +2047,22 @@
             </w:r>
             <w:r>
               <w:rPr>
+                <w:rFonts w:ascii="Times New Roman" w:hAnsi="Times New Roman" w:cs="Times New Roman"/>
                 <w:noProof/>
                 <w:webHidden/>
               </w:rPr>
-              <w:instrText xml:space="preserve"> PAGEREF _Toc468613744 \h </w:instrText>
-            </w:r>
-            <w:r>
-              <w:rPr>
+              <w:instrText xml:space="preserve"> PAGEREF _Toc468615330 \h </w:instrText>
+            </w:r>
+            <w:r>
+              <w:rPr>
+                <w:rFonts w:ascii="Times New Roman" w:hAnsi="Times New Roman" w:cs="Times New Roman"/>
                 <w:noProof/>
                 <w:webHidden/>
               </w:rPr>
             </w:r>
             <w:r>
               <w:rPr>
+                <w:rFonts w:ascii="Times New Roman" w:hAnsi="Times New Roman" w:cs="Times New Roman"/>
                 <w:noProof/>
                 <w:webHidden/>
               </w:rPr>
@@ -1923,6 +2070,7 @@
             </w:r>
             <w:r>
               <w:rPr>
+                <w:rFonts w:ascii="Times New Roman" w:hAnsi="Times New Roman" w:cs="Times New Roman"/>
                 <w:noProof/>
                 <w:webHidden/>
               </w:rPr>
@@ -1930,6 +2078,388 @@
             </w:r>
             <w:r>
               <w:rPr>
+                <w:rFonts w:ascii="Times New Roman" w:hAnsi="Times New Roman" w:cs="Times New Roman"/>
+                <w:noProof/>
+                <w:webHidden/>
+              </w:rPr>
+              <w:fldChar w:fldCharType="end"/>
+            </w:r>
+          </w:hyperlink>
+        </w:p>
+        <w:p>
+          <w:pPr>
+            <w:pStyle w:val="Obsah1"/>
+            <w:tabs>
+              <w:tab w:val="left" w:pos="440"/>
+              <w:tab w:val="right" w:leader="dot" w:pos="9062"/>
+            </w:tabs>
+            <w:rPr>
+              <w:rFonts w:ascii="Times New Roman" w:eastAsiaTheme="minorEastAsia" w:hAnsi="Times New Roman" w:cs="Times New Roman"/>
+              <w:noProof/>
+              <w:lang w:eastAsia="sk-SK"/>
+            </w:rPr>
+          </w:pPr>
+          <w:hyperlink w:anchor="_Toc468615331" w:history="1">
+            <w:r>
+              <w:rPr>
+                <w:rStyle w:val="Hypertextovprepojenie"/>
+                <w:rFonts w:ascii="Times New Roman" w:hAnsi="Times New Roman" w:cs="Times New Roman"/>
+                <w:noProof/>
+              </w:rPr>
+              <w:t>5.</w:t>
+            </w:r>
+            <w:r>
+              <w:rPr>
+                <w:rFonts w:ascii="Times New Roman" w:eastAsiaTheme="minorEastAsia" w:hAnsi="Times New Roman" w:cs="Times New Roman"/>
+                <w:noProof/>
+                <w:lang w:eastAsia="sk-SK"/>
+              </w:rPr>
+              <w:tab/>
+            </w:r>
+            <w:r>
+              <w:rPr>
+                <w:rStyle w:val="Hypertextovprepojenie"/>
+                <w:rFonts w:ascii="Times New Roman" w:hAnsi="Times New Roman" w:cs="Times New Roman"/>
+                <w:b/>
+                <w:noProof/>
+              </w:rPr>
+              <w:t>Prílohy</w:t>
+            </w:r>
+            <w:r>
+              <w:rPr>
+                <w:rFonts w:ascii="Times New Roman" w:hAnsi="Times New Roman" w:cs="Times New Roman"/>
+                <w:noProof/>
+                <w:webHidden/>
+              </w:rPr>
+              <w:tab/>
+            </w:r>
+            <w:r>
+              <w:rPr>
+                <w:rFonts w:ascii="Times New Roman" w:hAnsi="Times New Roman" w:cs="Times New Roman"/>
+                <w:noProof/>
+                <w:webHidden/>
+              </w:rPr>
+              <w:fldChar w:fldCharType="begin"/>
+            </w:r>
+            <w:r>
+              <w:rPr>
+                <w:rFonts w:ascii="Times New Roman" w:hAnsi="Times New Roman" w:cs="Times New Roman"/>
+                <w:noProof/>
+                <w:webHidden/>
+              </w:rPr>
+              <w:instrText xml:space="preserve"> PAGEREF _Toc468615331 \h </w:instrText>
+            </w:r>
+            <w:r>
+              <w:rPr>
+                <w:rFonts w:ascii="Times New Roman" w:hAnsi="Times New Roman" w:cs="Times New Roman"/>
+                <w:noProof/>
+                <w:webHidden/>
+              </w:rPr>
+            </w:r>
+            <w:r>
+              <w:rPr>
+                <w:rFonts w:ascii="Times New Roman" w:hAnsi="Times New Roman" w:cs="Times New Roman"/>
+                <w:noProof/>
+                <w:webHidden/>
+              </w:rPr>
+              <w:fldChar w:fldCharType="separate"/>
+            </w:r>
+            <w:r>
+              <w:rPr>
+                <w:rFonts w:ascii="Times New Roman" w:hAnsi="Times New Roman" w:cs="Times New Roman"/>
+                <w:noProof/>
+                <w:webHidden/>
+              </w:rPr>
+              <w:t>7</w:t>
+            </w:r>
+            <w:r>
+              <w:rPr>
+                <w:rFonts w:ascii="Times New Roman" w:hAnsi="Times New Roman" w:cs="Times New Roman"/>
+                <w:noProof/>
+                <w:webHidden/>
+              </w:rPr>
+              <w:fldChar w:fldCharType="end"/>
+            </w:r>
+          </w:hyperlink>
+        </w:p>
+        <w:p>
+          <w:pPr>
+            <w:pStyle w:val="Obsah2"/>
+            <w:tabs>
+              <w:tab w:val="left" w:pos="880"/>
+              <w:tab w:val="right" w:leader="dot" w:pos="9062"/>
+            </w:tabs>
+            <w:rPr>
+              <w:rFonts w:ascii="Times New Roman" w:eastAsiaTheme="minorEastAsia" w:hAnsi="Times New Roman" w:cs="Times New Roman"/>
+              <w:noProof/>
+              <w:lang w:eastAsia="sk-SK"/>
+            </w:rPr>
+          </w:pPr>
+          <w:hyperlink w:anchor="_Toc468615332" w:history="1">
+            <w:r>
+              <w:rPr>
+                <w:rStyle w:val="Hypertextovprepojenie"/>
+                <w:rFonts w:ascii="Times New Roman" w:hAnsi="Times New Roman" w:cs="Times New Roman"/>
+                <w:noProof/>
+              </w:rPr>
+              <w:t>5.1.</w:t>
+            </w:r>
+            <w:r>
+              <w:rPr>
+                <w:rFonts w:ascii="Times New Roman" w:eastAsiaTheme="minorEastAsia" w:hAnsi="Times New Roman" w:cs="Times New Roman"/>
+                <w:noProof/>
+                <w:lang w:eastAsia="sk-SK"/>
+              </w:rPr>
+              <w:tab/>
+            </w:r>
+            <w:r>
+              <w:rPr>
+                <w:rStyle w:val="Hypertextovprepojenie"/>
+                <w:rFonts w:ascii="Times New Roman" w:hAnsi="Times New Roman" w:cs="Times New Roman"/>
+                <w:noProof/>
+              </w:rPr>
+              <w:t>Konečný automat lexikálnej analýzy</w:t>
+            </w:r>
+            <w:r>
+              <w:rPr>
+                <w:rFonts w:ascii="Times New Roman" w:hAnsi="Times New Roman" w:cs="Times New Roman"/>
+                <w:noProof/>
+                <w:webHidden/>
+              </w:rPr>
+              <w:tab/>
+            </w:r>
+            <w:r>
+              <w:rPr>
+                <w:rFonts w:ascii="Times New Roman" w:hAnsi="Times New Roman" w:cs="Times New Roman"/>
+                <w:noProof/>
+                <w:webHidden/>
+              </w:rPr>
+              <w:fldChar w:fldCharType="begin"/>
+            </w:r>
+            <w:r>
+              <w:rPr>
+                <w:rFonts w:ascii="Times New Roman" w:hAnsi="Times New Roman" w:cs="Times New Roman"/>
+                <w:noProof/>
+                <w:webHidden/>
+              </w:rPr>
+              <w:instrText xml:space="preserve"> PAGEREF _Toc468615332 \h </w:instrText>
+            </w:r>
+            <w:r>
+              <w:rPr>
+                <w:rFonts w:ascii="Times New Roman" w:hAnsi="Times New Roman" w:cs="Times New Roman"/>
+                <w:noProof/>
+                <w:webHidden/>
+              </w:rPr>
+            </w:r>
+            <w:r>
+              <w:rPr>
+                <w:rFonts w:ascii="Times New Roman" w:hAnsi="Times New Roman" w:cs="Times New Roman"/>
+                <w:noProof/>
+                <w:webHidden/>
+              </w:rPr>
+              <w:fldChar w:fldCharType="separate"/>
+            </w:r>
+            <w:r>
+              <w:rPr>
+                <w:rFonts w:ascii="Times New Roman" w:hAnsi="Times New Roman" w:cs="Times New Roman"/>
+                <w:noProof/>
+                <w:webHidden/>
+              </w:rPr>
+              <w:t>7</w:t>
+            </w:r>
+            <w:r>
+              <w:rPr>
+                <w:rFonts w:ascii="Times New Roman" w:hAnsi="Times New Roman" w:cs="Times New Roman"/>
+                <w:noProof/>
+                <w:webHidden/>
+              </w:rPr>
+              <w:fldChar w:fldCharType="end"/>
+            </w:r>
+          </w:hyperlink>
+        </w:p>
+        <w:p>
+          <w:pPr>
+            <w:pStyle w:val="Obsah2"/>
+            <w:tabs>
+              <w:tab w:val="left" w:pos="880"/>
+              <w:tab w:val="right" w:leader="dot" w:pos="9062"/>
+            </w:tabs>
+            <w:rPr>
+              <w:rFonts w:ascii="Times New Roman" w:eastAsiaTheme="minorEastAsia" w:hAnsi="Times New Roman" w:cs="Times New Roman"/>
+              <w:noProof/>
+              <w:lang w:eastAsia="sk-SK"/>
+            </w:rPr>
+          </w:pPr>
+          <w:hyperlink w:anchor="_Toc468615333" w:history="1">
+            <w:r>
+              <w:rPr>
+                <w:rStyle w:val="Hypertextovprepojenie"/>
+                <w:rFonts w:ascii="Times New Roman" w:hAnsi="Times New Roman" w:cs="Times New Roman"/>
+                <w:noProof/>
+              </w:rPr>
+              <w:t>5.2.</w:t>
+            </w:r>
+            <w:r>
+              <w:rPr>
+                <w:rFonts w:ascii="Times New Roman" w:eastAsiaTheme="minorEastAsia" w:hAnsi="Times New Roman" w:cs="Times New Roman"/>
+                <w:noProof/>
+                <w:lang w:eastAsia="sk-SK"/>
+              </w:rPr>
+              <w:tab/>
+            </w:r>
+            <w:r>
+              <w:rPr>
+                <w:rStyle w:val="Hypertextovprepojenie"/>
+                <w:rFonts w:ascii="Times New Roman" w:hAnsi="Times New Roman" w:cs="Times New Roman"/>
+                <w:noProof/>
+              </w:rPr>
+              <w:t>LL gramatika</w:t>
+            </w:r>
+            <w:r>
+              <w:rPr>
+                <w:rFonts w:ascii="Times New Roman" w:hAnsi="Times New Roman" w:cs="Times New Roman"/>
+                <w:noProof/>
+                <w:webHidden/>
+              </w:rPr>
+              <w:tab/>
+            </w:r>
+            <w:r>
+              <w:rPr>
+                <w:rFonts w:ascii="Times New Roman" w:hAnsi="Times New Roman" w:cs="Times New Roman"/>
+                <w:noProof/>
+                <w:webHidden/>
+              </w:rPr>
+              <w:fldChar w:fldCharType="begin"/>
+            </w:r>
+            <w:r>
+              <w:rPr>
+                <w:rFonts w:ascii="Times New Roman" w:hAnsi="Times New Roman" w:cs="Times New Roman"/>
+                <w:noProof/>
+                <w:webHidden/>
+              </w:rPr>
+              <w:instrText xml:space="preserve"> PAGEREF _Toc468615333 \h </w:instrText>
+            </w:r>
+            <w:r>
+              <w:rPr>
+                <w:rFonts w:ascii="Times New Roman" w:hAnsi="Times New Roman" w:cs="Times New Roman"/>
+                <w:noProof/>
+                <w:webHidden/>
+              </w:rPr>
+            </w:r>
+            <w:r>
+              <w:rPr>
+                <w:rFonts w:ascii="Times New Roman" w:hAnsi="Times New Roman" w:cs="Times New Roman"/>
+                <w:noProof/>
+                <w:webHidden/>
+              </w:rPr>
+              <w:fldChar w:fldCharType="separate"/>
+            </w:r>
+            <w:r>
+              <w:rPr>
+                <w:rFonts w:ascii="Times New Roman" w:hAnsi="Times New Roman" w:cs="Times New Roman"/>
+                <w:noProof/>
+                <w:webHidden/>
+              </w:rPr>
+              <w:t>8</w:t>
+            </w:r>
+            <w:r>
+              <w:rPr>
+                <w:rFonts w:ascii="Times New Roman" w:hAnsi="Times New Roman" w:cs="Times New Roman"/>
+                <w:noProof/>
+                <w:webHidden/>
+              </w:rPr>
+              <w:fldChar w:fldCharType="end"/>
+            </w:r>
+          </w:hyperlink>
+        </w:p>
+        <w:p>
+          <w:pPr>
+            <w:pStyle w:val="Obsah2"/>
+            <w:tabs>
+              <w:tab w:val="left" w:pos="880"/>
+              <w:tab w:val="right" w:leader="dot" w:pos="9062"/>
+            </w:tabs>
+            <w:rPr>
+              <w:rFonts w:ascii="Times New Roman" w:eastAsiaTheme="minorEastAsia" w:hAnsi="Times New Roman" w:cs="Times New Roman"/>
+              <w:noProof/>
+              <w:lang w:eastAsia="sk-SK"/>
+            </w:rPr>
+          </w:pPr>
+          <w:hyperlink w:anchor="_Toc468615334" w:history="1">
+            <w:r>
+              <w:rPr>
+                <w:rStyle w:val="Hypertextovprepojenie"/>
+                <w:rFonts w:ascii="Times New Roman" w:hAnsi="Times New Roman" w:cs="Times New Roman"/>
+                <w:noProof/>
+              </w:rPr>
+              <w:t>5.3.</w:t>
+            </w:r>
+            <w:r>
+              <w:rPr>
+                <w:rFonts w:ascii="Times New Roman" w:eastAsiaTheme="minorEastAsia" w:hAnsi="Times New Roman" w:cs="Times New Roman"/>
+                <w:noProof/>
+                <w:lang w:eastAsia="sk-SK"/>
+              </w:rPr>
+              <w:tab/>
+            </w:r>
+            <w:r>
+              <w:rPr>
+                <w:rStyle w:val="Hypertextovprepojenie"/>
+                <w:rFonts w:ascii="Times New Roman" w:hAnsi="Times New Roman" w:cs="Times New Roman"/>
+                <w:noProof/>
+              </w:rPr>
+              <w:t>Precedenčná tabuľka</w:t>
+            </w:r>
+            <w:r>
+              <w:rPr>
+                <w:rFonts w:ascii="Times New Roman" w:hAnsi="Times New Roman" w:cs="Times New Roman"/>
+                <w:noProof/>
+                <w:webHidden/>
+              </w:rPr>
+              <w:tab/>
+            </w:r>
+            <w:r>
+              <w:rPr>
+                <w:rFonts w:ascii="Times New Roman" w:hAnsi="Times New Roman" w:cs="Times New Roman"/>
+                <w:noProof/>
+                <w:webHidden/>
+              </w:rPr>
+              <w:fldChar w:fldCharType="begin"/>
+            </w:r>
+            <w:r>
+              <w:rPr>
+                <w:rFonts w:ascii="Times New Roman" w:hAnsi="Times New Roman" w:cs="Times New Roman"/>
+                <w:noProof/>
+                <w:webHidden/>
+              </w:rPr>
+              <w:instrText xml:space="preserve"> PAGEREF _Toc468615334 \h </w:instrText>
+            </w:r>
+            <w:r>
+              <w:rPr>
+                <w:rFonts w:ascii="Times New Roman" w:hAnsi="Times New Roman" w:cs="Times New Roman"/>
+                <w:noProof/>
+                <w:webHidden/>
+              </w:rPr>
+            </w:r>
+            <w:r>
+              <w:rPr>
+                <w:rFonts w:ascii="Times New Roman" w:hAnsi="Times New Roman" w:cs="Times New Roman"/>
+                <w:noProof/>
+                <w:webHidden/>
+              </w:rPr>
+              <w:fldChar w:fldCharType="separate"/>
+            </w:r>
+            <w:r>
+              <w:rPr>
+                <w:rFonts w:ascii="Times New Roman" w:hAnsi="Times New Roman" w:cs="Times New Roman"/>
+                <w:noProof/>
+                <w:webHidden/>
+              </w:rPr>
+              <w:t>9</w:t>
+            </w:r>
+            <w:r>
+              <w:rPr>
+                <w:rFonts w:ascii="Times New Roman" w:hAnsi="Times New Roman" w:cs="Times New Roman"/>
                 <w:noProof/>
                 <w:webHidden/>
               </w:rPr>
@@ -1940,6 +2470,7 @@
         <w:p>
           <w:r>
             <w:rPr>
+              <w:rFonts w:ascii="Times New Roman" w:hAnsi="Times New Roman" w:cs="Times New Roman"/>
               <w:b/>
               <w:bCs/>
             </w:rPr>
@@ -1961,6 +2492,8 @@
           <w:rFonts w:ascii="Times New Roman" w:hAnsi="Times New Roman" w:cs="Times New Roman"/>
         </w:rPr>
       </w:pPr>
+      <w:bookmarkStart w:id="3" w:name="_GoBack"/>
+      <w:bookmarkEnd w:id="3"/>
     </w:p>
     <w:p>
       <w:pPr>
@@ -2066,7 +2599,7 @@
           <w:color w:val="auto"/>
         </w:rPr>
       </w:pPr>
-      <w:bookmarkStart w:id="2" w:name="_Toc468613729"/>
+      <w:bookmarkStart w:id="4" w:name="_Toc468615315"/>
       <w:r>
         <w:rPr>
           <w:rFonts w:ascii="Times New Roman" w:hAnsi="Times New Roman" w:cs="Times New Roman"/>
@@ -2075,7 +2608,7 @@
         </w:rPr>
         <w:t>Úvod</w:t>
       </w:r>
-      <w:bookmarkEnd w:id="2"/>
+      <w:bookmarkEnd w:id="4"/>
     </w:p>
     <w:p>
       <w:pPr>
@@ -2208,7 +2741,7 @@
           <w:color w:val="auto"/>
         </w:rPr>
       </w:pPr>
-      <w:bookmarkStart w:id="3" w:name="_Toc468613730"/>
+      <w:bookmarkStart w:id="5" w:name="_Toc468615316"/>
       <w:r>
         <w:rPr>
           <w:rFonts w:ascii="Times New Roman" w:hAnsi="Times New Roman" w:cs="Times New Roman"/>
@@ -2217,7 +2750,7 @@
         </w:rPr>
         <w:t>Cyklus vývoja projektu</w:t>
       </w:r>
-      <w:bookmarkEnd w:id="3"/>
+      <w:bookmarkEnd w:id="5"/>
     </w:p>
     <w:p>
       <w:pPr>
@@ -2232,7 +2765,7 @@
           <w:color w:val="auto"/>
         </w:rPr>
       </w:pPr>
-      <w:bookmarkStart w:id="4" w:name="_Toc468613731"/>
+      <w:bookmarkStart w:id="6" w:name="_Toc468615317"/>
       <w:r>
         <w:rPr>
           <w:rFonts w:ascii="Times New Roman" w:hAnsi="Times New Roman" w:cs="Times New Roman"/>
@@ -2241,7 +2774,7 @@
         </w:rPr>
         <w:t>Návrh a použitá metodika</w:t>
       </w:r>
-      <w:bookmarkEnd w:id="4"/>
+      <w:bookmarkEnd w:id="6"/>
     </w:p>
     <w:p>
       <w:pPr>
@@ -2570,7 +3103,7 @@
           <w:color w:val="auto"/>
         </w:rPr>
       </w:pPr>
-      <w:bookmarkStart w:id="5" w:name="_Toc468613732"/>
+      <w:bookmarkStart w:id="7" w:name="_Toc468615318"/>
       <w:r>
         <w:rPr>
           <w:rFonts w:ascii="Times New Roman" w:hAnsi="Times New Roman" w:cs="Times New Roman"/>
@@ -2579,7 +3112,7 @@
         </w:rPr>
         <w:t>Spôsob práce v tíme</w:t>
       </w:r>
-      <w:bookmarkEnd w:id="5"/>
+      <w:bookmarkEnd w:id="7"/>
       <w:r>
         <w:rPr>
           <w:rFonts w:ascii="Times New Roman" w:hAnsi="Times New Roman" w:cs="Times New Roman"/>
@@ -2602,7 +3135,7 @@
           <w:color w:val="auto"/>
         </w:rPr>
       </w:pPr>
-      <w:bookmarkStart w:id="6" w:name="_Toc468613733"/>
+      <w:bookmarkStart w:id="8" w:name="_Toc468615319"/>
       <w:r>
         <w:rPr>
           <w:rFonts w:ascii="Times New Roman" w:hAnsi="Times New Roman" w:cs="Times New Roman"/>
@@ -2628,7 +3161,7 @@
         </w:rPr>
         <w:t>verziovanie</w:t>
       </w:r>
-      <w:bookmarkEnd w:id="6"/>
+      <w:bookmarkEnd w:id="8"/>
       <w:proofErr w:type="spellEnd"/>
     </w:p>
     <w:p>
@@ -2728,17 +3261,16 @@
           <w:color w:val="auto"/>
         </w:rPr>
       </w:pPr>
-      <w:bookmarkStart w:id="7" w:name="_Toc468613734"/>
+      <w:bookmarkStart w:id="9" w:name="_Toc468615320"/>
       <w:r>
         <w:rPr>
           <w:rFonts w:ascii="Times New Roman" w:hAnsi="Times New Roman" w:cs="Times New Roman"/>
           <w:b/>
           <w:color w:val="auto"/>
         </w:rPr>
-        <w:lastRenderedPageBreak/>
         <w:t>Schôdzky tímu a komunikácia</w:t>
       </w:r>
-      <w:bookmarkEnd w:id="7"/>
+      <w:bookmarkEnd w:id="9"/>
     </w:p>
     <w:p>
       <w:pPr>
@@ -2780,7 +3312,7 @@
           <w:color w:val="auto"/>
         </w:rPr>
       </w:pPr>
-      <w:bookmarkStart w:id="8" w:name="_Toc468613735"/>
+      <w:bookmarkStart w:id="10" w:name="_Toc468615321"/>
       <w:r>
         <w:rPr>
           <w:rFonts w:ascii="Times New Roman" w:hAnsi="Times New Roman" w:cs="Times New Roman"/>
@@ -2789,7 +3321,7 @@
         </w:rPr>
         <w:t>Schôdzky tímu a komunikácia</w:t>
       </w:r>
-      <w:bookmarkEnd w:id="8"/>
+      <w:bookmarkEnd w:id="10"/>
     </w:p>
     <w:p>
       <w:pPr>
@@ -3146,17 +3678,16 @@
           <w:color w:val="auto"/>
         </w:rPr>
       </w:pPr>
-      <w:bookmarkStart w:id="9" w:name="_Toc468613736"/>
+      <w:bookmarkStart w:id="11" w:name="_Toc468615322"/>
       <w:r>
         <w:rPr>
           <w:rFonts w:ascii="Times New Roman" w:hAnsi="Times New Roman" w:cs="Times New Roman"/>
           <w:b/>
           <w:color w:val="auto"/>
         </w:rPr>
-        <w:lastRenderedPageBreak/>
         <w:t>Implementácia častí</w:t>
       </w:r>
-      <w:bookmarkEnd w:id="9"/>
+      <w:bookmarkEnd w:id="11"/>
       <w:r>
         <w:rPr>
           <w:rFonts w:ascii="Times New Roman" w:hAnsi="Times New Roman" w:cs="Times New Roman"/>
@@ -3179,7 +3710,7 @@
           <w:color w:val="auto"/>
         </w:rPr>
       </w:pPr>
-      <w:bookmarkStart w:id="10" w:name="_Toc468613737"/>
+      <w:bookmarkStart w:id="12" w:name="_Toc468615323"/>
       <w:r>
         <w:rPr>
           <w:rFonts w:ascii="Times New Roman" w:hAnsi="Times New Roman" w:cs="Times New Roman"/>
@@ -3212,7 +3743,7 @@
         </w:rPr>
         <w:t>analýza</w:t>
       </w:r>
-      <w:bookmarkEnd w:id="10"/>
+      <w:bookmarkEnd w:id="12"/>
     </w:p>
     <w:p>
       <w:pPr>
@@ -3501,7 +4032,7 @@
           <w:color w:val="auto"/>
         </w:rPr>
       </w:pPr>
-      <w:bookmarkStart w:id="11" w:name="_Toc468613738"/>
+      <w:bookmarkStart w:id="13" w:name="_Toc468615324"/>
       <w:r>
         <w:rPr>
           <w:rFonts w:ascii="Times New Roman" w:hAnsi="Times New Roman" w:cs="Times New Roman"/>
@@ -3510,7 +4041,7 @@
         </w:rPr>
         <w:t>Syntaktická analýza</w:t>
       </w:r>
-      <w:bookmarkEnd w:id="11"/>
+      <w:bookmarkEnd w:id="13"/>
     </w:p>
     <w:p>
       <w:pPr>
@@ -3677,7 +4208,7 @@
           <w:color w:val="auto"/>
         </w:rPr>
       </w:pPr>
-      <w:bookmarkStart w:id="12" w:name="_Toc468613739"/>
+      <w:bookmarkStart w:id="14" w:name="_Toc468615325"/>
       <w:r>
         <w:rPr>
           <w:rFonts w:ascii="Times New Roman" w:hAnsi="Times New Roman" w:cs="Times New Roman"/>
@@ -3694,7 +4225,7 @@
         </w:rPr>
         <w:t>á analýza</w:t>
       </w:r>
-      <w:bookmarkEnd w:id="12"/>
+      <w:bookmarkEnd w:id="14"/>
     </w:p>
     <w:p>
       <w:pPr>
@@ -3786,7 +4317,7 @@
           <w:color w:val="auto"/>
         </w:rPr>
       </w:pPr>
-      <w:bookmarkStart w:id="13" w:name="_Toc468613740"/>
+      <w:bookmarkStart w:id="15" w:name="_Toc468615326"/>
       <w:r>
         <w:rPr>
           <w:rFonts w:ascii="Times New Roman" w:hAnsi="Times New Roman" w:cs="Times New Roman"/>
@@ -3795,7 +4326,7 @@
         </w:rPr>
         <w:t>Interpret</w:t>
       </w:r>
-      <w:bookmarkEnd w:id="13"/>
+      <w:bookmarkEnd w:id="15"/>
     </w:p>
     <w:p>
       <w:pPr>
@@ -3868,7 +4399,7 @@
           <w:color w:val="auto"/>
         </w:rPr>
       </w:pPr>
-      <w:bookmarkStart w:id="14" w:name="_Toc468613741"/>
+      <w:bookmarkStart w:id="16" w:name="_Toc468615327"/>
       <w:r>
         <w:rPr>
           <w:rFonts w:ascii="Times New Roman" w:hAnsi="Times New Roman" w:cs="Times New Roman"/>
@@ -3878,7 +4409,7 @@
         <w:lastRenderedPageBreak/>
         <w:t>Implementácia algoritmov</w:t>
       </w:r>
-      <w:bookmarkEnd w:id="14"/>
+      <w:bookmarkEnd w:id="16"/>
     </w:p>
     <w:p>
       <w:pPr>
@@ -3893,7 +4424,7 @@
           <w:color w:val="auto"/>
         </w:rPr>
       </w:pPr>
-      <w:bookmarkStart w:id="15" w:name="_Toc468613742"/>
+      <w:bookmarkStart w:id="17" w:name="_Toc468615328"/>
       <w:proofErr w:type="spellStart"/>
       <w:r>
         <w:rPr>
@@ -3930,7 +4461,7 @@
         </w:rPr>
         <w:t xml:space="preserve"> algoritmus</w:t>
       </w:r>
-      <w:bookmarkEnd w:id="15"/>
+      <w:bookmarkEnd w:id="17"/>
     </w:p>
     <w:p>
       <w:pPr>
@@ -4005,7 +4536,7 @@
           <w:color w:val="auto"/>
         </w:rPr>
       </w:pPr>
-      <w:bookmarkStart w:id="16" w:name="_Toc468613743"/>
+      <w:bookmarkStart w:id="18" w:name="_Toc468615329"/>
       <w:proofErr w:type="spellStart"/>
       <w:r>
         <w:rPr>
@@ -4024,7 +4555,7 @@
         </w:rPr>
         <w:t>-sort algoritmus</w:t>
       </w:r>
-      <w:bookmarkEnd w:id="16"/>
+      <w:bookmarkEnd w:id="18"/>
     </w:p>
     <w:p>
       <w:pPr>
@@ -4359,7 +4890,7 @@
           <w:color w:val="auto"/>
         </w:rPr>
       </w:pPr>
-      <w:bookmarkStart w:id="17" w:name="_Toc468613744"/>
+      <w:bookmarkStart w:id="19" w:name="_Toc468615330"/>
       <w:r>
         <w:rPr>
           <w:rFonts w:ascii="Times New Roman" w:hAnsi="Times New Roman" w:cs="Times New Roman"/>
@@ -4368,7 +4899,7 @@
         </w:rPr>
         <w:t>Tabuľka s rozptýlenými položkami</w:t>
       </w:r>
-      <w:bookmarkEnd w:id="17"/>
+      <w:bookmarkEnd w:id="19"/>
     </w:p>
     <w:p>
       <w:pPr>
@@ -4567,6 +5098,7 @@
           <w:color w:val="auto"/>
         </w:rPr>
       </w:pPr>
+      <w:bookmarkStart w:id="20" w:name="_Toc468615331"/>
       <w:r>
         <w:rPr>
           <w:rFonts w:ascii="Times New Roman" w:hAnsi="Times New Roman" w:cs="Times New Roman"/>
@@ -4576,6 +5108,7 @@
         <w:lastRenderedPageBreak/>
         <w:t>Prílohy</w:t>
       </w:r>
+      <w:bookmarkEnd w:id="20"/>
     </w:p>
     <w:p>
       <w:pPr>
@@ -4590,6 +5123,7 @@
           <w:color w:val="auto"/>
         </w:rPr>
       </w:pPr>
+      <w:bookmarkStart w:id="21" w:name="_Toc468615332"/>
       <w:r>
         <w:rPr>
           <w:rFonts w:ascii="Times New Roman" w:hAnsi="Times New Roman" w:cs="Times New Roman"/>
@@ -4668,6 +5202,7 @@
         </w:rPr>
         <w:t>Konečný automat lexikálnej analýzy</w:t>
       </w:r>
+      <w:bookmarkEnd w:id="21"/>
       <w:r>
         <w:br w:type="page"/>
       </w:r>
@@ -4685,6 +5220,7 @@
           <w:color w:val="auto"/>
         </w:rPr>
       </w:pPr>
+      <w:bookmarkStart w:id="22" w:name="_Toc468615333"/>
       <w:r>
         <w:rPr>
           <w:rFonts w:ascii="Times New Roman" w:hAnsi="Times New Roman" w:cs="Times New Roman"/>
@@ -4694,6 +5230,7 @@
         <w:lastRenderedPageBreak/>
         <w:t>LL gramatika</w:t>
       </w:r>
+      <w:bookmarkEnd w:id="22"/>
     </w:p>
     <w:p/>
     <w:p>
@@ -8732,6 +9269,7 @@
           <w:rFonts w:ascii="Times New Roman" w:hAnsi="Times New Roman" w:cs="Times New Roman"/>
         </w:rPr>
       </w:pPr>
+      <w:bookmarkStart w:id="23" w:name="_Toc468615334"/>
       <w:proofErr w:type="spellStart"/>
       <w:r>
         <w:rPr>
@@ -8751,6 +9289,7 @@
         </w:rPr>
         <w:t xml:space="preserve"> tabuľka</w:t>
       </w:r>
+      <w:bookmarkEnd w:id="23"/>
     </w:p>
     <w:p>
       <w:pPr>
@@ -16644,8 +17183,6 @@
           <w:rFonts w:ascii="Times New Roman" w:hAnsi="Times New Roman" w:cs="Times New Roman"/>
         </w:rPr>
       </w:pPr>
-      <w:bookmarkStart w:id="18" w:name="_GoBack"/>
-      <w:bookmarkEnd w:id="18"/>
     </w:p>
     <w:sectPr>
       <w:footerReference w:type="default" r:id="rId10"/>
@@ -16714,7 +17251,7 @@
           <w:rPr>
             <w:noProof/>
           </w:rPr>
-          <w:t>8</w:t>
+          <w:t>1</w:t>
         </w:r>
         <w:r>
           <w:fldChar w:fldCharType="end"/>
@@ -19766,7 +20303,7 @@
 </file>
 
 <file path=customXml/itemProps1.xml><?xml version="1.0" encoding="utf-8"?>
-<ds:datastoreItem xmlns:ds="http://schemas.openxmlformats.org/officeDocument/2006/customXml" ds:itemID="{22EBD082-44AB-4B39-A0E7-47E0B00A98F2}">
+<ds:datastoreItem xmlns:ds="http://schemas.openxmlformats.org/officeDocument/2006/customXml" ds:itemID="{A9895B34-35C1-4F8A-BFD7-9BC006321A4D}">
   <ds:schemaRefs>
     <ds:schemaRef ds:uri="http://schemas.openxmlformats.org/officeDocument/2006/bibliography"/>
   </ds:schemaRefs>

</xml_diff>

<commit_message>
DOC: awaiting for FSM changes
</commit_message>
<xml_diff>
--- a/doc/dokumentace.docx
+++ b/doc/dokumentace.docx
@@ -17,6 +17,7 @@
       <w:bookmarkStart w:id="2" w:name="_Toc468615671"/>
       <w:bookmarkStart w:id="3" w:name="_Toc468618731"/>
       <w:bookmarkStart w:id="4" w:name="_Toc468735626"/>
+      <w:bookmarkStart w:id="5" w:name="_Toc468961334"/>
       <w:r>
         <w:rPr>
           <w:rFonts w:ascii="Times New Roman" w:hAnsi="Times New Roman" w:cs="Times New Roman"/>
@@ -30,6 +31,7 @@
       <w:bookmarkEnd w:id="2"/>
       <w:bookmarkEnd w:id="3"/>
       <w:bookmarkEnd w:id="4"/>
+      <w:bookmarkEnd w:id="5"/>
     </w:p>
     <w:p>
       <w:pPr>
@@ -41,10 +43,11 @@
           <w:color w:val="auto"/>
         </w:rPr>
       </w:pPr>
-      <w:bookmarkStart w:id="5" w:name="_Toc468615314"/>
-      <w:bookmarkStart w:id="6" w:name="_Toc468615672"/>
-      <w:bookmarkStart w:id="7" w:name="_Toc468618732"/>
-      <w:bookmarkStart w:id="8" w:name="_Toc468735627"/>
+      <w:bookmarkStart w:id="6" w:name="_Toc468615314"/>
+      <w:bookmarkStart w:id="7" w:name="_Toc468615672"/>
+      <w:bookmarkStart w:id="8" w:name="_Toc468618732"/>
+      <w:bookmarkStart w:id="9" w:name="_Toc468735627"/>
+      <w:bookmarkStart w:id="10" w:name="_Toc468961335"/>
       <w:r>
         <w:rPr>
           <w:rFonts w:ascii="Times New Roman" w:hAnsi="Times New Roman" w:cs="Times New Roman"/>
@@ -53,10 +56,11 @@
         </w:rPr>
         <w:t>FAKULTA INFORMAČNÍCH TECHNOLÓGIÍ</w:t>
       </w:r>
-      <w:bookmarkEnd w:id="5"/>
       <w:bookmarkEnd w:id="6"/>
       <w:bookmarkEnd w:id="7"/>
       <w:bookmarkEnd w:id="8"/>
+      <w:bookmarkEnd w:id="9"/>
+      <w:bookmarkEnd w:id="10"/>
     </w:p>
     <w:p>
       <w:pPr>
@@ -273,8 +277,6 @@
           <w:rFonts w:ascii="Times New Roman" w:hAnsi="Times New Roman" w:cs="Times New Roman"/>
         </w:rPr>
       </w:pPr>
-      <w:bookmarkStart w:id="9" w:name="_GoBack"/>
-      <w:bookmarkEnd w:id="9"/>
     </w:p>
     <w:p>
       <w:pPr>
@@ -598,8 +600,9 @@
           <w:pPr>
             <w:pStyle w:val="Hlavikaobsahu"/>
             <w:rPr>
-              <w:rFonts w:ascii="Times New Roman" w:eastAsiaTheme="minorEastAsia" w:hAnsi="Times New Roman" w:cs="Times New Roman"/>
-              <w:noProof/>
+              <w:rFonts w:ascii="Times New Roman" w:hAnsi="Times New Roman" w:cs="Times New Roman"/>
+              <w:b/>
+              <w:color w:val="auto"/>
             </w:rPr>
           </w:pPr>
           <w:r>
@@ -610,6 +613,14 @@
             </w:rPr>
             <w:t>Obsah</w:t>
           </w:r>
+        </w:p>
+        <w:p>
+          <w:pPr>
+            <w:pStyle w:val="Hlavikaobsahu"/>
+            <w:rPr>
+              <w:noProof/>
+            </w:rPr>
+          </w:pPr>
           <w:r>
             <w:rPr>
               <w:rFonts w:ascii="Times New Roman" w:hAnsi="Times New Roman" w:cs="Times New Roman"/>
@@ -633,29 +644,16 @@
           <w:pPr>
             <w:pStyle w:val="Obsah1"/>
             <w:tabs>
+              <w:tab w:val="left" w:pos="440"/>
               <w:tab w:val="right" w:leader="dot" w:pos="9062"/>
             </w:tabs>
             <w:rPr>
-              <w:rFonts w:ascii="Times New Roman" w:eastAsiaTheme="minorEastAsia" w:hAnsi="Times New Roman" w:cs="Times New Roman"/>
+              <w:rFonts w:eastAsiaTheme="minorEastAsia"/>
               <w:noProof/>
               <w:lang w:eastAsia="sk-SK"/>
             </w:rPr>
           </w:pPr>
-        </w:p>
-        <w:p>
-          <w:pPr>
-            <w:pStyle w:val="Obsah1"/>
-            <w:tabs>
-              <w:tab w:val="left" w:pos="440"/>
-              <w:tab w:val="right" w:leader="dot" w:pos="9062"/>
-            </w:tabs>
-            <w:rPr>
-              <w:rFonts w:ascii="Times New Roman" w:eastAsiaTheme="minorEastAsia" w:hAnsi="Times New Roman" w:cs="Times New Roman"/>
-              <w:noProof/>
-              <w:lang w:eastAsia="sk-SK"/>
-            </w:rPr>
-          </w:pPr>
-          <w:hyperlink w:anchor="_Toc468735628" w:history="1">
+          <w:hyperlink w:anchor="_Toc468961336" w:history="1">
             <w:r>
               <w:rPr>
                 <w:rStyle w:val="Hypertextovprepojenie"/>
@@ -666,7 +664,7 @@
             </w:r>
             <w:r>
               <w:rPr>
-                <w:rFonts w:ascii="Times New Roman" w:eastAsiaTheme="minorEastAsia" w:hAnsi="Times New Roman" w:cs="Times New Roman"/>
+                <w:rFonts w:eastAsiaTheme="minorEastAsia"/>
                 <w:noProof/>
                 <w:lang w:eastAsia="sk-SK"/>
               </w:rPr>
@@ -682,7 +680,6 @@
             </w:r>
             <w:r>
               <w:rPr>
-                <w:rFonts w:ascii="Times New Roman" w:hAnsi="Times New Roman" w:cs="Times New Roman"/>
                 <w:noProof/>
                 <w:webHidden/>
               </w:rPr>
@@ -690,7 +687,6 @@
             </w:r>
             <w:r>
               <w:rPr>
-                <w:rFonts w:ascii="Times New Roman" w:hAnsi="Times New Roman" w:cs="Times New Roman"/>
                 <w:noProof/>
                 <w:webHidden/>
               </w:rPr>
@@ -698,22 +694,19 @@
             </w:r>
             <w:r>
               <w:rPr>
-                <w:rFonts w:ascii="Times New Roman" w:hAnsi="Times New Roman" w:cs="Times New Roman"/>
                 <w:noProof/>
                 <w:webHidden/>
               </w:rPr>
-              <w:instrText xml:space="preserve"> PAGEREF _Toc468735628 \h </w:instrText>
-            </w:r>
-            <w:r>
-              <w:rPr>
-                <w:rFonts w:ascii="Times New Roman" w:hAnsi="Times New Roman" w:cs="Times New Roman"/>
+              <w:instrText xml:space="preserve"> PAGEREF _Toc468961336 \h </w:instrText>
+            </w:r>
+            <w:r>
+              <w:rPr>
                 <w:noProof/>
                 <w:webHidden/>
               </w:rPr>
             </w:r>
             <w:r>
               <w:rPr>
-                <w:rFonts w:ascii="Times New Roman" w:hAnsi="Times New Roman" w:cs="Times New Roman"/>
                 <w:noProof/>
                 <w:webHidden/>
               </w:rPr>
@@ -721,7 +714,6 @@
             </w:r>
             <w:r>
               <w:rPr>
-                <w:rFonts w:ascii="Times New Roman" w:hAnsi="Times New Roman" w:cs="Times New Roman"/>
                 <w:noProof/>
                 <w:webHidden/>
               </w:rPr>
@@ -729,7 +721,6 @@
             </w:r>
             <w:r>
               <w:rPr>
-                <w:rFonts w:ascii="Times New Roman" w:hAnsi="Times New Roman" w:cs="Times New Roman"/>
                 <w:noProof/>
                 <w:webHidden/>
               </w:rPr>
@@ -745,12 +736,12 @@
               <w:tab w:val="right" w:leader="dot" w:pos="9062"/>
             </w:tabs>
             <w:rPr>
-              <w:rFonts w:ascii="Times New Roman" w:eastAsiaTheme="minorEastAsia" w:hAnsi="Times New Roman" w:cs="Times New Roman"/>
+              <w:rFonts w:eastAsiaTheme="minorEastAsia"/>
               <w:noProof/>
               <w:lang w:eastAsia="sk-SK"/>
             </w:rPr>
           </w:pPr>
-          <w:hyperlink w:anchor="_Toc468735629" w:history="1">
+          <w:hyperlink w:anchor="_Toc468961337" w:history="1">
             <w:r>
               <w:rPr>
                 <w:rStyle w:val="Hypertextovprepojenie"/>
@@ -761,7 +752,7 @@
             </w:r>
             <w:r>
               <w:rPr>
-                <w:rFonts w:ascii="Times New Roman" w:eastAsiaTheme="minorEastAsia" w:hAnsi="Times New Roman" w:cs="Times New Roman"/>
+                <w:rFonts w:eastAsiaTheme="minorEastAsia"/>
                 <w:noProof/>
                 <w:lang w:eastAsia="sk-SK"/>
               </w:rPr>
@@ -777,7 +768,6 @@
             </w:r>
             <w:r>
               <w:rPr>
-                <w:rFonts w:ascii="Times New Roman" w:hAnsi="Times New Roman" w:cs="Times New Roman"/>
                 <w:noProof/>
                 <w:webHidden/>
               </w:rPr>
@@ -785,7 +775,6 @@
             </w:r>
             <w:r>
               <w:rPr>
-                <w:rFonts w:ascii="Times New Roman" w:hAnsi="Times New Roman" w:cs="Times New Roman"/>
                 <w:noProof/>
                 <w:webHidden/>
               </w:rPr>
@@ -793,22 +782,19 @@
             </w:r>
             <w:r>
               <w:rPr>
-                <w:rFonts w:ascii="Times New Roman" w:hAnsi="Times New Roman" w:cs="Times New Roman"/>
                 <w:noProof/>
                 <w:webHidden/>
               </w:rPr>
-              <w:instrText xml:space="preserve"> PAGEREF _Toc468735629 \h </w:instrText>
-            </w:r>
-            <w:r>
-              <w:rPr>
-                <w:rFonts w:ascii="Times New Roman" w:hAnsi="Times New Roman" w:cs="Times New Roman"/>
+              <w:instrText xml:space="preserve"> PAGEREF _Toc468961337 \h </w:instrText>
+            </w:r>
+            <w:r>
+              <w:rPr>
                 <w:noProof/>
                 <w:webHidden/>
               </w:rPr>
             </w:r>
             <w:r>
               <w:rPr>
-                <w:rFonts w:ascii="Times New Roman" w:hAnsi="Times New Roman" w:cs="Times New Roman"/>
                 <w:noProof/>
                 <w:webHidden/>
               </w:rPr>
@@ -816,7 +802,6 @@
             </w:r>
             <w:r>
               <w:rPr>
-                <w:rFonts w:ascii="Times New Roman" w:hAnsi="Times New Roman" w:cs="Times New Roman"/>
                 <w:noProof/>
                 <w:webHidden/>
               </w:rPr>
@@ -824,7 +809,6 @@
             </w:r>
             <w:r>
               <w:rPr>
-                <w:rFonts w:ascii="Times New Roman" w:hAnsi="Times New Roman" w:cs="Times New Roman"/>
                 <w:noProof/>
                 <w:webHidden/>
               </w:rPr>
@@ -840,12 +824,12 @@
               <w:tab w:val="right" w:leader="dot" w:pos="9062"/>
             </w:tabs>
             <w:rPr>
-              <w:rFonts w:ascii="Times New Roman" w:eastAsiaTheme="minorEastAsia" w:hAnsi="Times New Roman" w:cs="Times New Roman"/>
+              <w:rFonts w:eastAsiaTheme="minorEastAsia"/>
               <w:noProof/>
               <w:lang w:eastAsia="sk-SK"/>
             </w:rPr>
           </w:pPr>
-          <w:hyperlink w:anchor="_Toc468735630" w:history="1">
+          <w:hyperlink w:anchor="_Toc468961338" w:history="1">
             <w:r>
               <w:rPr>
                 <w:rStyle w:val="Hypertextovprepojenie"/>
@@ -856,7 +840,7 @@
             </w:r>
             <w:r>
               <w:rPr>
-                <w:rFonts w:ascii="Times New Roman" w:eastAsiaTheme="minorEastAsia" w:hAnsi="Times New Roman" w:cs="Times New Roman"/>
+                <w:rFonts w:eastAsiaTheme="minorEastAsia"/>
                 <w:noProof/>
                 <w:lang w:eastAsia="sk-SK"/>
               </w:rPr>
@@ -872,7 +856,6 @@
             </w:r>
             <w:r>
               <w:rPr>
-                <w:rFonts w:ascii="Times New Roman" w:hAnsi="Times New Roman" w:cs="Times New Roman"/>
                 <w:noProof/>
                 <w:webHidden/>
               </w:rPr>
@@ -880,7 +863,6 @@
             </w:r>
             <w:r>
               <w:rPr>
-                <w:rFonts w:ascii="Times New Roman" w:hAnsi="Times New Roman" w:cs="Times New Roman"/>
                 <w:noProof/>
                 <w:webHidden/>
               </w:rPr>
@@ -888,22 +870,19 @@
             </w:r>
             <w:r>
               <w:rPr>
-                <w:rFonts w:ascii="Times New Roman" w:hAnsi="Times New Roman" w:cs="Times New Roman"/>
                 <w:noProof/>
                 <w:webHidden/>
               </w:rPr>
-              <w:instrText xml:space="preserve"> PAGEREF _Toc468735630 \h </w:instrText>
-            </w:r>
-            <w:r>
-              <w:rPr>
-                <w:rFonts w:ascii="Times New Roman" w:hAnsi="Times New Roman" w:cs="Times New Roman"/>
+              <w:instrText xml:space="preserve"> PAGEREF _Toc468961338 \h </w:instrText>
+            </w:r>
+            <w:r>
+              <w:rPr>
                 <w:noProof/>
                 <w:webHidden/>
               </w:rPr>
             </w:r>
             <w:r>
               <w:rPr>
-                <w:rFonts w:ascii="Times New Roman" w:hAnsi="Times New Roman" w:cs="Times New Roman"/>
                 <w:noProof/>
                 <w:webHidden/>
               </w:rPr>
@@ -911,7 +890,6 @@
             </w:r>
             <w:r>
               <w:rPr>
-                <w:rFonts w:ascii="Times New Roman" w:hAnsi="Times New Roman" w:cs="Times New Roman"/>
                 <w:noProof/>
                 <w:webHidden/>
               </w:rPr>
@@ -919,7 +897,6 @@
             </w:r>
             <w:r>
               <w:rPr>
-                <w:rFonts w:ascii="Times New Roman" w:hAnsi="Times New Roman" w:cs="Times New Roman"/>
                 <w:noProof/>
                 <w:webHidden/>
               </w:rPr>
@@ -935,12 +912,12 @@
               <w:tab w:val="right" w:leader="dot" w:pos="9062"/>
             </w:tabs>
             <w:rPr>
-              <w:rFonts w:ascii="Times New Roman" w:eastAsiaTheme="minorEastAsia" w:hAnsi="Times New Roman" w:cs="Times New Roman"/>
+              <w:rFonts w:eastAsiaTheme="minorEastAsia"/>
               <w:noProof/>
               <w:lang w:eastAsia="sk-SK"/>
             </w:rPr>
           </w:pPr>
-          <w:hyperlink w:anchor="_Toc468735631" w:history="1">
+          <w:hyperlink w:anchor="_Toc468961339" w:history="1">
             <w:r>
               <w:rPr>
                 <w:rStyle w:val="Hypertextovprepojenie"/>
@@ -951,7 +928,7 @@
             </w:r>
             <w:r>
               <w:rPr>
-                <w:rFonts w:ascii="Times New Roman" w:eastAsiaTheme="minorEastAsia" w:hAnsi="Times New Roman" w:cs="Times New Roman"/>
+                <w:rFonts w:eastAsiaTheme="minorEastAsia"/>
                 <w:noProof/>
                 <w:lang w:eastAsia="sk-SK"/>
               </w:rPr>
@@ -967,7 +944,6 @@
             </w:r>
             <w:r>
               <w:rPr>
-                <w:rFonts w:ascii="Times New Roman" w:hAnsi="Times New Roman" w:cs="Times New Roman"/>
                 <w:noProof/>
                 <w:webHidden/>
               </w:rPr>
@@ -975,7 +951,6 @@
             </w:r>
             <w:r>
               <w:rPr>
-                <w:rFonts w:ascii="Times New Roman" w:hAnsi="Times New Roman" w:cs="Times New Roman"/>
                 <w:noProof/>
                 <w:webHidden/>
               </w:rPr>
@@ -983,22 +958,19 @@
             </w:r>
             <w:r>
               <w:rPr>
-                <w:rFonts w:ascii="Times New Roman" w:hAnsi="Times New Roman" w:cs="Times New Roman"/>
                 <w:noProof/>
                 <w:webHidden/>
               </w:rPr>
-              <w:instrText xml:space="preserve"> PAGEREF _Toc468735631 \h </w:instrText>
-            </w:r>
-            <w:r>
-              <w:rPr>
-                <w:rFonts w:ascii="Times New Roman" w:hAnsi="Times New Roman" w:cs="Times New Roman"/>
+              <w:instrText xml:space="preserve"> PAGEREF _Toc468961339 \h </w:instrText>
+            </w:r>
+            <w:r>
+              <w:rPr>
                 <w:noProof/>
                 <w:webHidden/>
               </w:rPr>
             </w:r>
             <w:r>
               <w:rPr>
-                <w:rFonts w:ascii="Times New Roman" w:hAnsi="Times New Roman" w:cs="Times New Roman"/>
                 <w:noProof/>
                 <w:webHidden/>
               </w:rPr>
@@ -1006,7 +978,6 @@
             </w:r>
             <w:r>
               <w:rPr>
-                <w:rFonts w:ascii="Times New Roman" w:hAnsi="Times New Roman" w:cs="Times New Roman"/>
                 <w:noProof/>
                 <w:webHidden/>
               </w:rPr>
@@ -1014,7 +985,6 @@
             </w:r>
             <w:r>
               <w:rPr>
-                <w:rFonts w:ascii="Times New Roman" w:hAnsi="Times New Roman" w:cs="Times New Roman"/>
                 <w:noProof/>
                 <w:webHidden/>
               </w:rPr>
@@ -1030,12 +1000,12 @@
               <w:tab w:val="right" w:leader="dot" w:pos="9062"/>
             </w:tabs>
             <w:rPr>
-              <w:rFonts w:ascii="Times New Roman" w:eastAsiaTheme="minorEastAsia" w:hAnsi="Times New Roman" w:cs="Times New Roman"/>
+              <w:rFonts w:eastAsiaTheme="minorEastAsia"/>
               <w:noProof/>
               <w:lang w:eastAsia="sk-SK"/>
             </w:rPr>
           </w:pPr>
-          <w:hyperlink w:anchor="_Toc468735632" w:history="1">
+          <w:hyperlink w:anchor="_Toc468961340" w:history="1">
             <w:r>
               <w:rPr>
                 <w:rStyle w:val="Hypertextovprepojenie"/>
@@ -1046,7 +1016,7 @@
             </w:r>
             <w:r>
               <w:rPr>
-                <w:rFonts w:ascii="Times New Roman" w:eastAsiaTheme="minorEastAsia" w:hAnsi="Times New Roman" w:cs="Times New Roman"/>
+                <w:rFonts w:eastAsiaTheme="minorEastAsia"/>
                 <w:noProof/>
                 <w:lang w:eastAsia="sk-SK"/>
               </w:rPr>
@@ -1062,7 +1032,6 @@
             </w:r>
             <w:r>
               <w:rPr>
-                <w:rFonts w:ascii="Times New Roman" w:hAnsi="Times New Roman" w:cs="Times New Roman"/>
                 <w:noProof/>
                 <w:webHidden/>
               </w:rPr>
@@ -1070,7 +1039,6 @@
             </w:r>
             <w:r>
               <w:rPr>
-                <w:rFonts w:ascii="Times New Roman" w:hAnsi="Times New Roman" w:cs="Times New Roman"/>
                 <w:noProof/>
                 <w:webHidden/>
               </w:rPr>
@@ -1078,22 +1046,19 @@
             </w:r>
             <w:r>
               <w:rPr>
-                <w:rFonts w:ascii="Times New Roman" w:hAnsi="Times New Roman" w:cs="Times New Roman"/>
                 <w:noProof/>
                 <w:webHidden/>
               </w:rPr>
-              <w:instrText xml:space="preserve"> PAGEREF _Toc468735632 \h </w:instrText>
-            </w:r>
-            <w:r>
-              <w:rPr>
-                <w:rFonts w:ascii="Times New Roman" w:hAnsi="Times New Roman" w:cs="Times New Roman"/>
+              <w:instrText xml:space="preserve"> PAGEREF _Toc468961340 \h </w:instrText>
+            </w:r>
+            <w:r>
+              <w:rPr>
                 <w:noProof/>
                 <w:webHidden/>
               </w:rPr>
             </w:r>
             <w:r>
               <w:rPr>
-                <w:rFonts w:ascii="Times New Roman" w:hAnsi="Times New Roman" w:cs="Times New Roman"/>
                 <w:noProof/>
                 <w:webHidden/>
               </w:rPr>
@@ -1101,7 +1066,6 @@
             </w:r>
             <w:r>
               <w:rPr>
-                <w:rFonts w:ascii="Times New Roman" w:hAnsi="Times New Roman" w:cs="Times New Roman"/>
                 <w:noProof/>
                 <w:webHidden/>
               </w:rPr>
@@ -1109,7 +1073,6 @@
             </w:r>
             <w:r>
               <w:rPr>
-                <w:rFonts w:ascii="Times New Roman" w:hAnsi="Times New Roman" w:cs="Times New Roman"/>
                 <w:noProof/>
                 <w:webHidden/>
               </w:rPr>
@@ -1125,12 +1088,12 @@
               <w:tab w:val="right" w:leader="dot" w:pos="9062"/>
             </w:tabs>
             <w:rPr>
-              <w:rFonts w:ascii="Times New Roman" w:eastAsiaTheme="minorEastAsia" w:hAnsi="Times New Roman" w:cs="Times New Roman"/>
+              <w:rFonts w:eastAsiaTheme="minorEastAsia"/>
               <w:noProof/>
               <w:lang w:eastAsia="sk-SK"/>
             </w:rPr>
           </w:pPr>
-          <w:hyperlink w:anchor="_Toc468735633" w:history="1">
+          <w:hyperlink w:anchor="_Toc468961341" w:history="1">
             <w:r>
               <w:rPr>
                 <w:rStyle w:val="Hypertextovprepojenie"/>
@@ -1141,7 +1104,7 @@
             </w:r>
             <w:r>
               <w:rPr>
-                <w:rFonts w:ascii="Times New Roman" w:eastAsiaTheme="minorEastAsia" w:hAnsi="Times New Roman" w:cs="Times New Roman"/>
+                <w:rFonts w:eastAsiaTheme="minorEastAsia"/>
                 <w:noProof/>
                 <w:lang w:eastAsia="sk-SK"/>
               </w:rPr>
@@ -1157,7 +1120,6 @@
             </w:r>
             <w:r>
               <w:rPr>
-                <w:rFonts w:ascii="Times New Roman" w:hAnsi="Times New Roman" w:cs="Times New Roman"/>
                 <w:noProof/>
                 <w:webHidden/>
               </w:rPr>
@@ -1165,7 +1127,6 @@
             </w:r>
             <w:r>
               <w:rPr>
-                <w:rFonts w:ascii="Times New Roman" w:hAnsi="Times New Roman" w:cs="Times New Roman"/>
                 <w:noProof/>
                 <w:webHidden/>
               </w:rPr>
@@ -1173,22 +1134,19 @@
             </w:r>
             <w:r>
               <w:rPr>
-                <w:rFonts w:ascii="Times New Roman" w:hAnsi="Times New Roman" w:cs="Times New Roman"/>
                 <w:noProof/>
                 <w:webHidden/>
               </w:rPr>
-              <w:instrText xml:space="preserve"> PAGEREF _Toc468735633 \h </w:instrText>
-            </w:r>
-            <w:r>
-              <w:rPr>
-                <w:rFonts w:ascii="Times New Roman" w:hAnsi="Times New Roman" w:cs="Times New Roman"/>
+              <w:instrText xml:space="preserve"> PAGEREF _Toc468961341 \h </w:instrText>
+            </w:r>
+            <w:r>
+              <w:rPr>
                 <w:noProof/>
                 <w:webHidden/>
               </w:rPr>
             </w:r>
             <w:r>
               <w:rPr>
-                <w:rFonts w:ascii="Times New Roman" w:hAnsi="Times New Roman" w:cs="Times New Roman"/>
                 <w:noProof/>
                 <w:webHidden/>
               </w:rPr>
@@ -1196,7 +1154,6 @@
             </w:r>
             <w:r>
               <w:rPr>
-                <w:rFonts w:ascii="Times New Roman" w:hAnsi="Times New Roman" w:cs="Times New Roman"/>
                 <w:noProof/>
                 <w:webHidden/>
               </w:rPr>
@@ -1204,7 +1161,6 @@
             </w:r>
             <w:r>
               <w:rPr>
-                <w:rFonts w:ascii="Times New Roman" w:hAnsi="Times New Roman" w:cs="Times New Roman"/>
                 <w:noProof/>
                 <w:webHidden/>
               </w:rPr>
@@ -1220,12 +1176,12 @@
               <w:tab w:val="right" w:leader="dot" w:pos="9062"/>
             </w:tabs>
             <w:rPr>
-              <w:rFonts w:ascii="Times New Roman" w:eastAsiaTheme="minorEastAsia" w:hAnsi="Times New Roman" w:cs="Times New Roman"/>
+              <w:rFonts w:eastAsiaTheme="minorEastAsia"/>
               <w:noProof/>
               <w:lang w:eastAsia="sk-SK"/>
             </w:rPr>
           </w:pPr>
-          <w:hyperlink w:anchor="_Toc468735634" w:history="1">
+          <w:hyperlink w:anchor="_Toc468961342" w:history="1">
             <w:r>
               <w:rPr>
                 <w:rStyle w:val="Hypertextovprepojenie"/>
@@ -1236,7 +1192,7 @@
             </w:r>
             <w:r>
               <w:rPr>
-                <w:rFonts w:ascii="Times New Roman" w:eastAsiaTheme="minorEastAsia" w:hAnsi="Times New Roman" w:cs="Times New Roman"/>
+                <w:rFonts w:eastAsiaTheme="minorEastAsia"/>
                 <w:noProof/>
                 <w:lang w:eastAsia="sk-SK"/>
               </w:rPr>
@@ -1252,7 +1208,6 @@
             </w:r>
             <w:r>
               <w:rPr>
-                <w:rFonts w:ascii="Times New Roman" w:hAnsi="Times New Roman" w:cs="Times New Roman"/>
                 <w:noProof/>
                 <w:webHidden/>
               </w:rPr>
@@ -1260,7 +1215,6 @@
             </w:r>
             <w:r>
               <w:rPr>
-                <w:rFonts w:ascii="Times New Roman" w:hAnsi="Times New Roman" w:cs="Times New Roman"/>
                 <w:noProof/>
                 <w:webHidden/>
               </w:rPr>
@@ -1268,22 +1222,19 @@
             </w:r>
             <w:r>
               <w:rPr>
-                <w:rFonts w:ascii="Times New Roman" w:hAnsi="Times New Roman" w:cs="Times New Roman"/>
                 <w:noProof/>
                 <w:webHidden/>
               </w:rPr>
-              <w:instrText xml:space="preserve"> PAGEREF _Toc468735634 \h </w:instrText>
-            </w:r>
-            <w:r>
-              <w:rPr>
-                <w:rFonts w:ascii="Times New Roman" w:hAnsi="Times New Roman" w:cs="Times New Roman"/>
+              <w:instrText xml:space="preserve"> PAGEREF _Toc468961342 \h </w:instrText>
+            </w:r>
+            <w:r>
+              <w:rPr>
                 <w:noProof/>
                 <w:webHidden/>
               </w:rPr>
             </w:r>
             <w:r>
               <w:rPr>
-                <w:rFonts w:ascii="Times New Roman" w:hAnsi="Times New Roman" w:cs="Times New Roman"/>
                 <w:noProof/>
                 <w:webHidden/>
               </w:rPr>
@@ -1291,7 +1242,6 @@
             </w:r>
             <w:r>
               <w:rPr>
-                <w:rFonts w:ascii="Times New Roman" w:hAnsi="Times New Roman" w:cs="Times New Roman"/>
                 <w:noProof/>
                 <w:webHidden/>
               </w:rPr>
@@ -1299,7 +1249,6 @@
             </w:r>
             <w:r>
               <w:rPr>
-                <w:rFonts w:ascii="Times New Roman" w:hAnsi="Times New Roman" w:cs="Times New Roman"/>
                 <w:noProof/>
                 <w:webHidden/>
               </w:rPr>
@@ -1315,12 +1264,12 @@
               <w:tab w:val="right" w:leader="dot" w:pos="9062"/>
             </w:tabs>
             <w:rPr>
-              <w:rFonts w:ascii="Times New Roman" w:eastAsiaTheme="minorEastAsia" w:hAnsi="Times New Roman" w:cs="Times New Roman"/>
+              <w:rFonts w:eastAsiaTheme="minorEastAsia"/>
               <w:noProof/>
               <w:lang w:eastAsia="sk-SK"/>
             </w:rPr>
           </w:pPr>
-          <w:hyperlink w:anchor="_Toc468735635" w:history="1">
+          <w:hyperlink w:anchor="_Toc468961343" w:history="1">
             <w:r>
               <w:rPr>
                 <w:rStyle w:val="Hypertextovprepojenie"/>
@@ -1331,7 +1280,7 @@
             </w:r>
             <w:r>
               <w:rPr>
-                <w:rFonts w:ascii="Times New Roman" w:eastAsiaTheme="minorEastAsia" w:hAnsi="Times New Roman" w:cs="Times New Roman"/>
+                <w:rFonts w:eastAsiaTheme="minorEastAsia"/>
                 <w:noProof/>
                 <w:lang w:eastAsia="sk-SK"/>
               </w:rPr>
@@ -1347,7 +1296,6 @@
             </w:r>
             <w:r>
               <w:rPr>
-                <w:rFonts w:ascii="Times New Roman" w:hAnsi="Times New Roman" w:cs="Times New Roman"/>
                 <w:noProof/>
                 <w:webHidden/>
               </w:rPr>
@@ -1355,7 +1303,6 @@
             </w:r>
             <w:r>
               <w:rPr>
-                <w:rFonts w:ascii="Times New Roman" w:hAnsi="Times New Roman" w:cs="Times New Roman"/>
                 <w:noProof/>
                 <w:webHidden/>
               </w:rPr>
@@ -1363,22 +1310,19 @@
             </w:r>
             <w:r>
               <w:rPr>
-                <w:rFonts w:ascii="Times New Roman" w:hAnsi="Times New Roman" w:cs="Times New Roman"/>
                 <w:noProof/>
                 <w:webHidden/>
               </w:rPr>
-              <w:instrText xml:space="preserve"> PAGEREF _Toc468735635 \h </w:instrText>
-            </w:r>
-            <w:r>
-              <w:rPr>
-                <w:rFonts w:ascii="Times New Roman" w:hAnsi="Times New Roman" w:cs="Times New Roman"/>
+              <w:instrText xml:space="preserve"> PAGEREF _Toc468961343 \h </w:instrText>
+            </w:r>
+            <w:r>
+              <w:rPr>
                 <w:noProof/>
                 <w:webHidden/>
               </w:rPr>
             </w:r>
             <w:r>
               <w:rPr>
-                <w:rFonts w:ascii="Times New Roman" w:hAnsi="Times New Roman" w:cs="Times New Roman"/>
                 <w:noProof/>
                 <w:webHidden/>
               </w:rPr>
@@ -1386,15 +1330,13 @@
             </w:r>
             <w:r>
               <w:rPr>
-                <w:rFonts w:ascii="Times New Roman" w:hAnsi="Times New Roman" w:cs="Times New Roman"/>
                 <w:noProof/>
                 <w:webHidden/>
               </w:rPr>
-              <w:t>4</w:t>
-            </w:r>
-            <w:r>
-              <w:rPr>
-                <w:rFonts w:ascii="Times New Roman" w:hAnsi="Times New Roman" w:cs="Times New Roman"/>
+              <w:t>3</w:t>
+            </w:r>
+            <w:r>
+              <w:rPr>
                 <w:noProof/>
                 <w:webHidden/>
               </w:rPr>
@@ -1410,12 +1352,12 @@
               <w:tab w:val="right" w:leader="dot" w:pos="9062"/>
             </w:tabs>
             <w:rPr>
-              <w:rFonts w:ascii="Times New Roman" w:eastAsiaTheme="minorEastAsia" w:hAnsi="Times New Roman" w:cs="Times New Roman"/>
+              <w:rFonts w:eastAsiaTheme="minorEastAsia"/>
               <w:noProof/>
               <w:lang w:eastAsia="sk-SK"/>
             </w:rPr>
           </w:pPr>
-          <w:hyperlink w:anchor="_Toc468735636" w:history="1">
+          <w:hyperlink w:anchor="_Toc468961344" w:history="1">
             <w:r>
               <w:rPr>
                 <w:rStyle w:val="Hypertextovprepojenie"/>
@@ -1426,7 +1368,7 @@
             </w:r>
             <w:r>
               <w:rPr>
-                <w:rFonts w:ascii="Times New Roman" w:eastAsiaTheme="minorEastAsia" w:hAnsi="Times New Roman" w:cs="Times New Roman"/>
+                <w:rFonts w:eastAsiaTheme="minorEastAsia"/>
                 <w:noProof/>
                 <w:lang w:eastAsia="sk-SK"/>
               </w:rPr>
@@ -1442,7 +1384,6 @@
             </w:r>
             <w:r>
               <w:rPr>
-                <w:rFonts w:ascii="Times New Roman" w:hAnsi="Times New Roman" w:cs="Times New Roman"/>
                 <w:noProof/>
                 <w:webHidden/>
               </w:rPr>
@@ -1450,7 +1391,6 @@
             </w:r>
             <w:r>
               <w:rPr>
-                <w:rFonts w:ascii="Times New Roman" w:hAnsi="Times New Roman" w:cs="Times New Roman"/>
                 <w:noProof/>
                 <w:webHidden/>
               </w:rPr>
@@ -1458,22 +1398,19 @@
             </w:r>
             <w:r>
               <w:rPr>
-                <w:rFonts w:ascii="Times New Roman" w:hAnsi="Times New Roman" w:cs="Times New Roman"/>
                 <w:noProof/>
                 <w:webHidden/>
               </w:rPr>
-              <w:instrText xml:space="preserve"> PAGEREF _Toc468735636 \h </w:instrText>
-            </w:r>
-            <w:r>
-              <w:rPr>
-                <w:rFonts w:ascii="Times New Roman" w:hAnsi="Times New Roman" w:cs="Times New Roman"/>
+              <w:instrText xml:space="preserve"> PAGEREF _Toc468961344 \h </w:instrText>
+            </w:r>
+            <w:r>
+              <w:rPr>
                 <w:noProof/>
                 <w:webHidden/>
               </w:rPr>
             </w:r>
             <w:r>
               <w:rPr>
-                <w:rFonts w:ascii="Times New Roman" w:hAnsi="Times New Roman" w:cs="Times New Roman"/>
                 <w:noProof/>
                 <w:webHidden/>
               </w:rPr>
@@ -1481,15 +1418,13 @@
             </w:r>
             <w:r>
               <w:rPr>
-                <w:rFonts w:ascii="Times New Roman" w:hAnsi="Times New Roman" w:cs="Times New Roman"/>
                 <w:noProof/>
                 <w:webHidden/>
               </w:rPr>
-              <w:t>4</w:t>
-            </w:r>
-            <w:r>
-              <w:rPr>
-                <w:rFonts w:ascii="Times New Roman" w:hAnsi="Times New Roman" w:cs="Times New Roman"/>
+              <w:t>3</w:t>
+            </w:r>
+            <w:r>
+              <w:rPr>
                 <w:noProof/>
                 <w:webHidden/>
               </w:rPr>
@@ -1505,12 +1440,12 @@
               <w:tab w:val="right" w:leader="dot" w:pos="9062"/>
             </w:tabs>
             <w:rPr>
-              <w:rFonts w:ascii="Times New Roman" w:eastAsiaTheme="minorEastAsia" w:hAnsi="Times New Roman" w:cs="Times New Roman"/>
+              <w:rFonts w:eastAsiaTheme="minorEastAsia"/>
               <w:noProof/>
               <w:lang w:eastAsia="sk-SK"/>
             </w:rPr>
           </w:pPr>
-          <w:hyperlink w:anchor="_Toc468735637" w:history="1">
+          <w:hyperlink w:anchor="_Toc468961345" w:history="1">
             <w:r>
               <w:rPr>
                 <w:rStyle w:val="Hypertextovprepojenie"/>
@@ -1521,7 +1456,7 @@
             </w:r>
             <w:r>
               <w:rPr>
-                <w:rFonts w:ascii="Times New Roman" w:eastAsiaTheme="minorEastAsia" w:hAnsi="Times New Roman" w:cs="Times New Roman"/>
+                <w:rFonts w:eastAsiaTheme="minorEastAsia"/>
                 <w:noProof/>
                 <w:lang w:eastAsia="sk-SK"/>
               </w:rPr>
@@ -1537,7 +1472,6 @@
             </w:r>
             <w:r>
               <w:rPr>
-                <w:rFonts w:ascii="Times New Roman" w:hAnsi="Times New Roman" w:cs="Times New Roman"/>
                 <w:noProof/>
                 <w:webHidden/>
               </w:rPr>
@@ -1545,7 +1479,6 @@
             </w:r>
             <w:r>
               <w:rPr>
-                <w:rFonts w:ascii="Times New Roman" w:hAnsi="Times New Roman" w:cs="Times New Roman"/>
                 <w:noProof/>
                 <w:webHidden/>
               </w:rPr>
@@ -1553,22 +1486,19 @@
             </w:r>
             <w:r>
               <w:rPr>
-                <w:rFonts w:ascii="Times New Roman" w:hAnsi="Times New Roman" w:cs="Times New Roman"/>
                 <w:noProof/>
                 <w:webHidden/>
               </w:rPr>
-              <w:instrText xml:space="preserve"> PAGEREF _Toc468735637 \h </w:instrText>
-            </w:r>
-            <w:r>
-              <w:rPr>
-                <w:rFonts w:ascii="Times New Roman" w:hAnsi="Times New Roman" w:cs="Times New Roman"/>
+              <w:instrText xml:space="preserve"> PAGEREF _Toc468961345 \h </w:instrText>
+            </w:r>
+            <w:r>
+              <w:rPr>
                 <w:noProof/>
                 <w:webHidden/>
               </w:rPr>
             </w:r>
             <w:r>
               <w:rPr>
-                <w:rFonts w:ascii="Times New Roman" w:hAnsi="Times New Roman" w:cs="Times New Roman"/>
                 <w:noProof/>
                 <w:webHidden/>
               </w:rPr>
@@ -1576,15 +1506,13 @@
             </w:r>
             <w:r>
               <w:rPr>
-                <w:rFonts w:ascii="Times New Roman" w:hAnsi="Times New Roman" w:cs="Times New Roman"/>
                 <w:noProof/>
                 <w:webHidden/>
               </w:rPr>
-              <w:t>4</w:t>
-            </w:r>
-            <w:r>
-              <w:rPr>
-                <w:rFonts w:ascii="Times New Roman" w:hAnsi="Times New Roman" w:cs="Times New Roman"/>
+              <w:t>3</w:t>
+            </w:r>
+            <w:r>
+              <w:rPr>
                 <w:noProof/>
                 <w:webHidden/>
               </w:rPr>
@@ -1600,12 +1528,12 @@
               <w:tab w:val="right" w:leader="dot" w:pos="9062"/>
             </w:tabs>
             <w:rPr>
-              <w:rFonts w:ascii="Times New Roman" w:eastAsiaTheme="minorEastAsia" w:hAnsi="Times New Roman" w:cs="Times New Roman"/>
+              <w:rFonts w:eastAsiaTheme="minorEastAsia"/>
               <w:noProof/>
               <w:lang w:eastAsia="sk-SK"/>
             </w:rPr>
           </w:pPr>
-          <w:hyperlink w:anchor="_Toc468735638" w:history="1">
+          <w:hyperlink w:anchor="_Toc468961346" w:history="1">
             <w:r>
               <w:rPr>
                 <w:rStyle w:val="Hypertextovprepojenie"/>
@@ -1616,7 +1544,7 @@
             </w:r>
             <w:r>
               <w:rPr>
-                <w:rFonts w:ascii="Times New Roman" w:eastAsiaTheme="minorEastAsia" w:hAnsi="Times New Roman" w:cs="Times New Roman"/>
+                <w:rFonts w:eastAsiaTheme="minorEastAsia"/>
                 <w:noProof/>
                 <w:lang w:eastAsia="sk-SK"/>
               </w:rPr>
@@ -1632,7 +1560,6 @@
             </w:r>
             <w:r>
               <w:rPr>
-                <w:rFonts w:ascii="Times New Roman" w:hAnsi="Times New Roman" w:cs="Times New Roman"/>
                 <w:noProof/>
                 <w:webHidden/>
               </w:rPr>
@@ -1640,7 +1567,6 @@
             </w:r>
             <w:r>
               <w:rPr>
-                <w:rFonts w:ascii="Times New Roman" w:hAnsi="Times New Roman" w:cs="Times New Roman"/>
                 <w:noProof/>
                 <w:webHidden/>
               </w:rPr>
@@ -1648,22 +1574,19 @@
             </w:r>
             <w:r>
               <w:rPr>
-                <w:rFonts w:ascii="Times New Roman" w:hAnsi="Times New Roman" w:cs="Times New Roman"/>
                 <w:noProof/>
                 <w:webHidden/>
               </w:rPr>
-              <w:instrText xml:space="preserve"> PAGEREF _Toc468735638 \h </w:instrText>
-            </w:r>
-            <w:r>
-              <w:rPr>
-                <w:rFonts w:ascii="Times New Roman" w:hAnsi="Times New Roman" w:cs="Times New Roman"/>
+              <w:instrText xml:space="preserve"> PAGEREF _Toc468961346 \h </w:instrText>
+            </w:r>
+            <w:r>
+              <w:rPr>
                 <w:noProof/>
                 <w:webHidden/>
               </w:rPr>
             </w:r>
             <w:r>
               <w:rPr>
-                <w:rFonts w:ascii="Times New Roman" w:hAnsi="Times New Roman" w:cs="Times New Roman"/>
                 <w:noProof/>
                 <w:webHidden/>
               </w:rPr>
@@ -1671,7 +1594,6 @@
             </w:r>
             <w:r>
               <w:rPr>
-                <w:rFonts w:ascii="Times New Roman" w:hAnsi="Times New Roman" w:cs="Times New Roman"/>
                 <w:noProof/>
                 <w:webHidden/>
               </w:rPr>
@@ -1679,7 +1601,6 @@
             </w:r>
             <w:r>
               <w:rPr>
-                <w:rFonts w:ascii="Times New Roman" w:hAnsi="Times New Roman" w:cs="Times New Roman"/>
                 <w:noProof/>
                 <w:webHidden/>
               </w:rPr>
@@ -1695,12 +1616,12 @@
               <w:tab w:val="right" w:leader="dot" w:pos="9062"/>
             </w:tabs>
             <w:rPr>
-              <w:rFonts w:ascii="Times New Roman" w:eastAsiaTheme="minorEastAsia" w:hAnsi="Times New Roman" w:cs="Times New Roman"/>
+              <w:rFonts w:eastAsiaTheme="minorEastAsia"/>
               <w:noProof/>
               <w:lang w:eastAsia="sk-SK"/>
             </w:rPr>
           </w:pPr>
-          <w:hyperlink w:anchor="_Toc468735639" w:history="1">
+          <w:hyperlink w:anchor="_Toc468961347" w:history="1">
             <w:r>
               <w:rPr>
                 <w:rStyle w:val="Hypertextovprepojenie"/>
@@ -1711,7 +1632,7 @@
             </w:r>
             <w:r>
               <w:rPr>
-                <w:rFonts w:ascii="Times New Roman" w:eastAsiaTheme="minorEastAsia" w:hAnsi="Times New Roman" w:cs="Times New Roman"/>
+                <w:rFonts w:eastAsiaTheme="minorEastAsia"/>
                 <w:noProof/>
                 <w:lang w:eastAsia="sk-SK"/>
               </w:rPr>
@@ -1727,7 +1648,6 @@
             </w:r>
             <w:r>
               <w:rPr>
-                <w:rFonts w:ascii="Times New Roman" w:hAnsi="Times New Roman" w:cs="Times New Roman"/>
                 <w:noProof/>
                 <w:webHidden/>
               </w:rPr>
@@ -1735,7 +1655,6 @@
             </w:r>
             <w:r>
               <w:rPr>
-                <w:rFonts w:ascii="Times New Roman" w:hAnsi="Times New Roman" w:cs="Times New Roman"/>
                 <w:noProof/>
                 <w:webHidden/>
               </w:rPr>
@@ -1743,22 +1662,19 @@
             </w:r>
             <w:r>
               <w:rPr>
-                <w:rFonts w:ascii="Times New Roman" w:hAnsi="Times New Roman" w:cs="Times New Roman"/>
                 <w:noProof/>
                 <w:webHidden/>
               </w:rPr>
-              <w:instrText xml:space="preserve"> PAGEREF _Toc468735639 \h </w:instrText>
-            </w:r>
-            <w:r>
-              <w:rPr>
-                <w:rFonts w:ascii="Times New Roman" w:hAnsi="Times New Roman" w:cs="Times New Roman"/>
+              <w:instrText xml:space="preserve"> PAGEREF _Toc468961347 \h </w:instrText>
+            </w:r>
+            <w:r>
+              <w:rPr>
                 <w:noProof/>
                 <w:webHidden/>
               </w:rPr>
             </w:r>
             <w:r>
               <w:rPr>
-                <w:rFonts w:ascii="Times New Roman" w:hAnsi="Times New Roman" w:cs="Times New Roman"/>
                 <w:noProof/>
                 <w:webHidden/>
               </w:rPr>
@@ -1766,15 +1682,13 @@
             </w:r>
             <w:r>
               <w:rPr>
-                <w:rFonts w:ascii="Times New Roman" w:hAnsi="Times New Roman" w:cs="Times New Roman"/>
                 <w:noProof/>
                 <w:webHidden/>
               </w:rPr>
-              <w:t>5</w:t>
-            </w:r>
-            <w:r>
-              <w:rPr>
-                <w:rFonts w:ascii="Times New Roman" w:hAnsi="Times New Roman" w:cs="Times New Roman"/>
+              <w:t>4</w:t>
+            </w:r>
+            <w:r>
+              <w:rPr>
                 <w:noProof/>
                 <w:webHidden/>
               </w:rPr>
@@ -1790,12 +1704,12 @@
               <w:tab w:val="right" w:leader="dot" w:pos="9062"/>
             </w:tabs>
             <w:rPr>
-              <w:rFonts w:ascii="Times New Roman" w:eastAsiaTheme="minorEastAsia" w:hAnsi="Times New Roman" w:cs="Times New Roman"/>
+              <w:rFonts w:eastAsiaTheme="minorEastAsia"/>
               <w:noProof/>
               <w:lang w:eastAsia="sk-SK"/>
             </w:rPr>
           </w:pPr>
-          <w:hyperlink w:anchor="_Toc468735640" w:history="1">
+          <w:hyperlink w:anchor="_Toc468961348" w:history="1">
             <w:r>
               <w:rPr>
                 <w:rStyle w:val="Hypertextovprepojenie"/>
@@ -1806,7 +1720,7 @@
             </w:r>
             <w:r>
               <w:rPr>
-                <w:rFonts w:ascii="Times New Roman" w:eastAsiaTheme="minorEastAsia" w:hAnsi="Times New Roman" w:cs="Times New Roman"/>
+                <w:rFonts w:eastAsiaTheme="minorEastAsia"/>
                 <w:noProof/>
                 <w:lang w:eastAsia="sk-SK"/>
               </w:rPr>
@@ -1822,7 +1736,6 @@
             </w:r>
             <w:r>
               <w:rPr>
-                <w:rFonts w:ascii="Times New Roman" w:hAnsi="Times New Roman" w:cs="Times New Roman"/>
                 <w:noProof/>
                 <w:webHidden/>
               </w:rPr>
@@ -1830,7 +1743,6 @@
             </w:r>
             <w:r>
               <w:rPr>
-                <w:rFonts w:ascii="Times New Roman" w:hAnsi="Times New Roman" w:cs="Times New Roman"/>
                 <w:noProof/>
                 <w:webHidden/>
               </w:rPr>
@@ -1838,22 +1750,19 @@
             </w:r>
             <w:r>
               <w:rPr>
-                <w:rFonts w:ascii="Times New Roman" w:hAnsi="Times New Roman" w:cs="Times New Roman"/>
                 <w:noProof/>
                 <w:webHidden/>
               </w:rPr>
-              <w:instrText xml:space="preserve"> PAGEREF _Toc468735640 \h </w:instrText>
-            </w:r>
-            <w:r>
-              <w:rPr>
-                <w:rFonts w:ascii="Times New Roman" w:hAnsi="Times New Roman" w:cs="Times New Roman"/>
+              <w:instrText xml:space="preserve"> PAGEREF _Toc468961348 \h </w:instrText>
+            </w:r>
+            <w:r>
+              <w:rPr>
                 <w:noProof/>
                 <w:webHidden/>
               </w:rPr>
             </w:r>
             <w:r>
               <w:rPr>
-                <w:rFonts w:ascii="Times New Roman" w:hAnsi="Times New Roman" w:cs="Times New Roman"/>
                 <w:noProof/>
                 <w:webHidden/>
               </w:rPr>
@@ -1861,15 +1770,13 @@
             </w:r>
             <w:r>
               <w:rPr>
-                <w:rFonts w:ascii="Times New Roman" w:hAnsi="Times New Roman" w:cs="Times New Roman"/>
                 <w:noProof/>
                 <w:webHidden/>
               </w:rPr>
-              <w:t>5</w:t>
-            </w:r>
-            <w:r>
-              <w:rPr>
-                <w:rFonts w:ascii="Times New Roman" w:hAnsi="Times New Roman" w:cs="Times New Roman"/>
+              <w:t>4</w:t>
+            </w:r>
+            <w:r>
+              <w:rPr>
                 <w:noProof/>
                 <w:webHidden/>
               </w:rPr>
@@ -1885,12 +1792,12 @@
               <w:tab w:val="right" w:leader="dot" w:pos="9062"/>
             </w:tabs>
             <w:rPr>
-              <w:rFonts w:ascii="Times New Roman" w:eastAsiaTheme="minorEastAsia" w:hAnsi="Times New Roman" w:cs="Times New Roman"/>
+              <w:rFonts w:eastAsiaTheme="minorEastAsia"/>
               <w:noProof/>
               <w:lang w:eastAsia="sk-SK"/>
             </w:rPr>
           </w:pPr>
-          <w:hyperlink w:anchor="_Toc468735641" w:history="1">
+          <w:hyperlink w:anchor="_Toc468961349" w:history="1">
             <w:r>
               <w:rPr>
                 <w:rStyle w:val="Hypertextovprepojenie"/>
@@ -1901,7 +1808,7 @@
             </w:r>
             <w:r>
               <w:rPr>
-                <w:rFonts w:ascii="Times New Roman" w:eastAsiaTheme="minorEastAsia" w:hAnsi="Times New Roman" w:cs="Times New Roman"/>
+                <w:rFonts w:eastAsiaTheme="minorEastAsia"/>
                 <w:noProof/>
                 <w:lang w:eastAsia="sk-SK"/>
               </w:rPr>
@@ -1917,7 +1824,6 @@
             </w:r>
             <w:r>
               <w:rPr>
-                <w:rFonts w:ascii="Times New Roman" w:hAnsi="Times New Roman" w:cs="Times New Roman"/>
                 <w:noProof/>
                 <w:webHidden/>
               </w:rPr>
@@ -1925,7 +1831,6 @@
             </w:r>
             <w:r>
               <w:rPr>
-                <w:rFonts w:ascii="Times New Roman" w:hAnsi="Times New Roman" w:cs="Times New Roman"/>
                 <w:noProof/>
                 <w:webHidden/>
               </w:rPr>
@@ -1933,22 +1838,19 @@
             </w:r>
             <w:r>
               <w:rPr>
-                <w:rFonts w:ascii="Times New Roman" w:hAnsi="Times New Roman" w:cs="Times New Roman"/>
                 <w:noProof/>
                 <w:webHidden/>
               </w:rPr>
-              <w:instrText xml:space="preserve"> PAGEREF _Toc468735641 \h </w:instrText>
-            </w:r>
-            <w:r>
-              <w:rPr>
-                <w:rFonts w:ascii="Times New Roman" w:hAnsi="Times New Roman" w:cs="Times New Roman"/>
+              <w:instrText xml:space="preserve"> PAGEREF _Toc468961349 \h </w:instrText>
+            </w:r>
+            <w:r>
+              <w:rPr>
                 <w:noProof/>
                 <w:webHidden/>
               </w:rPr>
             </w:r>
             <w:r>
               <w:rPr>
-                <w:rFonts w:ascii="Times New Roman" w:hAnsi="Times New Roman" w:cs="Times New Roman"/>
                 <w:noProof/>
                 <w:webHidden/>
               </w:rPr>
@@ -1956,15 +1858,13 @@
             </w:r>
             <w:r>
               <w:rPr>
-                <w:rFonts w:ascii="Times New Roman" w:hAnsi="Times New Roman" w:cs="Times New Roman"/>
                 <w:noProof/>
                 <w:webHidden/>
               </w:rPr>
-              <w:t>5</w:t>
-            </w:r>
-            <w:r>
-              <w:rPr>
-                <w:rFonts w:ascii="Times New Roman" w:hAnsi="Times New Roman" w:cs="Times New Roman"/>
+              <w:t>4</w:t>
+            </w:r>
+            <w:r>
+              <w:rPr>
                 <w:noProof/>
                 <w:webHidden/>
               </w:rPr>
@@ -1980,12 +1880,12 @@
               <w:tab w:val="right" w:leader="dot" w:pos="9062"/>
             </w:tabs>
             <w:rPr>
-              <w:rFonts w:ascii="Times New Roman" w:eastAsiaTheme="minorEastAsia" w:hAnsi="Times New Roman" w:cs="Times New Roman"/>
+              <w:rFonts w:eastAsiaTheme="minorEastAsia"/>
               <w:noProof/>
               <w:lang w:eastAsia="sk-SK"/>
             </w:rPr>
           </w:pPr>
-          <w:hyperlink w:anchor="_Toc468735642" w:history="1">
+          <w:hyperlink w:anchor="_Toc468961350" w:history="1">
             <w:r>
               <w:rPr>
                 <w:rStyle w:val="Hypertextovprepojenie"/>
@@ -1996,7 +1896,7 @@
             </w:r>
             <w:r>
               <w:rPr>
-                <w:rFonts w:ascii="Times New Roman" w:eastAsiaTheme="minorEastAsia" w:hAnsi="Times New Roman" w:cs="Times New Roman"/>
+                <w:rFonts w:eastAsiaTheme="minorEastAsia"/>
                 <w:noProof/>
                 <w:lang w:eastAsia="sk-SK"/>
               </w:rPr>
@@ -2012,7 +1912,6 @@
             </w:r>
             <w:r>
               <w:rPr>
-                <w:rFonts w:ascii="Times New Roman" w:hAnsi="Times New Roman" w:cs="Times New Roman"/>
                 <w:noProof/>
                 <w:webHidden/>
               </w:rPr>
@@ -2020,7 +1919,6 @@
             </w:r>
             <w:r>
               <w:rPr>
-                <w:rFonts w:ascii="Times New Roman" w:hAnsi="Times New Roman" w:cs="Times New Roman"/>
                 <w:noProof/>
                 <w:webHidden/>
               </w:rPr>
@@ -2028,22 +1926,19 @@
             </w:r>
             <w:r>
               <w:rPr>
-                <w:rFonts w:ascii="Times New Roman" w:hAnsi="Times New Roman" w:cs="Times New Roman"/>
                 <w:noProof/>
                 <w:webHidden/>
               </w:rPr>
-              <w:instrText xml:space="preserve"> PAGEREF _Toc468735642 \h </w:instrText>
-            </w:r>
-            <w:r>
-              <w:rPr>
-                <w:rFonts w:ascii="Times New Roman" w:hAnsi="Times New Roman" w:cs="Times New Roman"/>
+              <w:instrText xml:space="preserve"> PAGEREF _Toc468961350 \h </w:instrText>
+            </w:r>
+            <w:r>
+              <w:rPr>
                 <w:noProof/>
                 <w:webHidden/>
               </w:rPr>
             </w:r>
             <w:r>
               <w:rPr>
-                <w:rFonts w:ascii="Times New Roman" w:hAnsi="Times New Roman" w:cs="Times New Roman"/>
                 <w:noProof/>
                 <w:webHidden/>
               </w:rPr>
@@ -2051,7 +1946,6 @@
             </w:r>
             <w:r>
               <w:rPr>
-                <w:rFonts w:ascii="Times New Roman" w:hAnsi="Times New Roman" w:cs="Times New Roman"/>
                 <w:noProof/>
                 <w:webHidden/>
               </w:rPr>
@@ -2059,7 +1953,6 @@
             </w:r>
             <w:r>
               <w:rPr>
-                <w:rFonts w:ascii="Times New Roman" w:hAnsi="Times New Roman" w:cs="Times New Roman"/>
                 <w:noProof/>
                 <w:webHidden/>
               </w:rPr>
@@ -2075,12 +1968,12 @@
               <w:tab w:val="right" w:leader="dot" w:pos="9062"/>
             </w:tabs>
             <w:rPr>
-              <w:rFonts w:ascii="Times New Roman" w:eastAsiaTheme="minorEastAsia" w:hAnsi="Times New Roman" w:cs="Times New Roman"/>
+              <w:rFonts w:eastAsiaTheme="minorEastAsia"/>
               <w:noProof/>
               <w:lang w:eastAsia="sk-SK"/>
             </w:rPr>
           </w:pPr>
-          <w:hyperlink w:anchor="_Toc468735643" w:history="1">
+          <w:hyperlink w:anchor="_Toc468961351" w:history="1">
             <w:r>
               <w:rPr>
                 <w:rStyle w:val="Hypertextovprepojenie"/>
@@ -2091,7 +1984,7 @@
             </w:r>
             <w:r>
               <w:rPr>
-                <w:rFonts w:ascii="Times New Roman" w:eastAsiaTheme="minorEastAsia" w:hAnsi="Times New Roman" w:cs="Times New Roman"/>
+                <w:rFonts w:eastAsiaTheme="minorEastAsia"/>
                 <w:noProof/>
                 <w:lang w:eastAsia="sk-SK"/>
               </w:rPr>
@@ -2107,7 +2000,6 @@
             </w:r>
             <w:r>
               <w:rPr>
-                <w:rFonts w:ascii="Times New Roman" w:hAnsi="Times New Roman" w:cs="Times New Roman"/>
                 <w:noProof/>
                 <w:webHidden/>
               </w:rPr>
@@ -2115,7 +2007,6 @@
             </w:r>
             <w:r>
               <w:rPr>
-                <w:rFonts w:ascii="Times New Roman" w:hAnsi="Times New Roman" w:cs="Times New Roman"/>
                 <w:noProof/>
                 <w:webHidden/>
               </w:rPr>
@@ -2123,22 +2014,19 @@
             </w:r>
             <w:r>
               <w:rPr>
-                <w:rFonts w:ascii="Times New Roman" w:hAnsi="Times New Roman" w:cs="Times New Roman"/>
                 <w:noProof/>
                 <w:webHidden/>
               </w:rPr>
-              <w:instrText xml:space="preserve"> PAGEREF _Toc468735643 \h </w:instrText>
-            </w:r>
-            <w:r>
-              <w:rPr>
-                <w:rFonts w:ascii="Times New Roman" w:hAnsi="Times New Roman" w:cs="Times New Roman"/>
+              <w:instrText xml:space="preserve"> PAGEREF _Toc468961351 \h </w:instrText>
+            </w:r>
+            <w:r>
+              <w:rPr>
                 <w:noProof/>
                 <w:webHidden/>
               </w:rPr>
             </w:r>
             <w:r>
               <w:rPr>
-                <w:rFonts w:ascii="Times New Roman" w:hAnsi="Times New Roman" w:cs="Times New Roman"/>
                 <w:noProof/>
                 <w:webHidden/>
               </w:rPr>
@@ -2146,7 +2034,6 @@
             </w:r>
             <w:r>
               <w:rPr>
-                <w:rFonts w:ascii="Times New Roman" w:hAnsi="Times New Roman" w:cs="Times New Roman"/>
                 <w:noProof/>
                 <w:webHidden/>
               </w:rPr>
@@ -2154,7 +2041,6 @@
             </w:r>
             <w:r>
               <w:rPr>
-                <w:rFonts w:ascii="Times New Roman" w:hAnsi="Times New Roman" w:cs="Times New Roman"/>
                 <w:noProof/>
                 <w:webHidden/>
               </w:rPr>
@@ -2170,12 +2056,12 @@
               <w:tab w:val="right" w:leader="dot" w:pos="9062"/>
             </w:tabs>
             <w:rPr>
-              <w:rFonts w:ascii="Times New Roman" w:eastAsiaTheme="minorEastAsia" w:hAnsi="Times New Roman" w:cs="Times New Roman"/>
+              <w:rFonts w:eastAsiaTheme="minorEastAsia"/>
               <w:noProof/>
               <w:lang w:eastAsia="sk-SK"/>
             </w:rPr>
           </w:pPr>
-          <w:hyperlink w:anchor="_Toc468735644" w:history="1">
+          <w:hyperlink w:anchor="_Toc468961352" w:history="1">
             <w:r>
               <w:rPr>
                 <w:rStyle w:val="Hypertextovprepojenie"/>
@@ -2186,7 +2072,7 @@
             </w:r>
             <w:r>
               <w:rPr>
-                <w:rFonts w:ascii="Times New Roman" w:eastAsiaTheme="minorEastAsia" w:hAnsi="Times New Roman" w:cs="Times New Roman"/>
+                <w:rFonts w:eastAsiaTheme="minorEastAsia"/>
                 <w:noProof/>
                 <w:lang w:eastAsia="sk-SK"/>
               </w:rPr>
@@ -2202,7 +2088,6 @@
             </w:r>
             <w:r>
               <w:rPr>
-                <w:rFonts w:ascii="Times New Roman" w:hAnsi="Times New Roman" w:cs="Times New Roman"/>
                 <w:noProof/>
                 <w:webHidden/>
               </w:rPr>
@@ -2210,7 +2095,6 @@
             </w:r>
             <w:r>
               <w:rPr>
-                <w:rFonts w:ascii="Times New Roman" w:hAnsi="Times New Roman" w:cs="Times New Roman"/>
                 <w:noProof/>
                 <w:webHidden/>
               </w:rPr>
@@ -2218,22 +2102,19 @@
             </w:r>
             <w:r>
               <w:rPr>
-                <w:rFonts w:ascii="Times New Roman" w:hAnsi="Times New Roman" w:cs="Times New Roman"/>
                 <w:noProof/>
                 <w:webHidden/>
               </w:rPr>
-              <w:instrText xml:space="preserve"> PAGEREF _Toc468735644 \h </w:instrText>
-            </w:r>
-            <w:r>
-              <w:rPr>
-                <w:rFonts w:ascii="Times New Roman" w:hAnsi="Times New Roman" w:cs="Times New Roman"/>
+              <w:instrText xml:space="preserve"> PAGEREF _Toc468961352 \h </w:instrText>
+            </w:r>
+            <w:r>
+              <w:rPr>
                 <w:noProof/>
                 <w:webHidden/>
               </w:rPr>
             </w:r>
             <w:r>
               <w:rPr>
-                <w:rFonts w:ascii="Times New Roman" w:hAnsi="Times New Roman" w:cs="Times New Roman"/>
                 <w:noProof/>
                 <w:webHidden/>
               </w:rPr>
@@ -2241,15 +2122,13 @@
             </w:r>
             <w:r>
               <w:rPr>
-                <w:rFonts w:ascii="Times New Roman" w:hAnsi="Times New Roman" w:cs="Times New Roman"/>
                 <w:noProof/>
                 <w:webHidden/>
               </w:rPr>
-              <w:t>6</w:t>
-            </w:r>
-            <w:r>
-              <w:rPr>
-                <w:rFonts w:ascii="Times New Roman" w:hAnsi="Times New Roman" w:cs="Times New Roman"/>
+              <w:t>5</w:t>
+            </w:r>
+            <w:r>
+              <w:rPr>
                 <w:noProof/>
                 <w:webHidden/>
               </w:rPr>
@@ -2265,12 +2144,12 @@
               <w:tab w:val="right" w:leader="dot" w:pos="9062"/>
             </w:tabs>
             <w:rPr>
-              <w:rFonts w:ascii="Times New Roman" w:eastAsiaTheme="minorEastAsia" w:hAnsi="Times New Roman" w:cs="Times New Roman"/>
+              <w:rFonts w:eastAsiaTheme="minorEastAsia"/>
               <w:noProof/>
               <w:lang w:eastAsia="sk-SK"/>
             </w:rPr>
           </w:pPr>
-          <w:hyperlink w:anchor="_Toc468735645" w:history="1">
+          <w:hyperlink w:anchor="_Toc468961353" w:history="1">
             <w:r>
               <w:rPr>
                 <w:rStyle w:val="Hypertextovprepojenie"/>
@@ -2281,7 +2160,7 @@
             </w:r>
             <w:r>
               <w:rPr>
-                <w:rFonts w:ascii="Times New Roman" w:eastAsiaTheme="minorEastAsia" w:hAnsi="Times New Roman" w:cs="Times New Roman"/>
+                <w:rFonts w:eastAsiaTheme="minorEastAsia"/>
                 <w:noProof/>
                 <w:lang w:eastAsia="sk-SK"/>
               </w:rPr>
@@ -2297,7 +2176,6 @@
             </w:r>
             <w:r>
               <w:rPr>
-                <w:rFonts w:ascii="Times New Roman" w:hAnsi="Times New Roman" w:cs="Times New Roman"/>
                 <w:noProof/>
                 <w:webHidden/>
               </w:rPr>
@@ -2305,7 +2183,6 @@
             </w:r>
             <w:r>
               <w:rPr>
-                <w:rFonts w:ascii="Times New Roman" w:hAnsi="Times New Roman" w:cs="Times New Roman"/>
                 <w:noProof/>
                 <w:webHidden/>
               </w:rPr>
@@ -2313,22 +2190,19 @@
             </w:r>
             <w:r>
               <w:rPr>
-                <w:rFonts w:ascii="Times New Roman" w:hAnsi="Times New Roman" w:cs="Times New Roman"/>
                 <w:noProof/>
                 <w:webHidden/>
               </w:rPr>
-              <w:instrText xml:space="preserve"> PAGEREF _Toc468735645 \h </w:instrText>
-            </w:r>
-            <w:r>
-              <w:rPr>
-                <w:rFonts w:ascii="Times New Roman" w:hAnsi="Times New Roman" w:cs="Times New Roman"/>
+              <w:instrText xml:space="preserve"> PAGEREF _Toc468961353 \h </w:instrText>
+            </w:r>
+            <w:r>
+              <w:rPr>
                 <w:noProof/>
                 <w:webHidden/>
               </w:rPr>
             </w:r>
             <w:r>
               <w:rPr>
-                <w:rFonts w:ascii="Times New Roman" w:hAnsi="Times New Roman" w:cs="Times New Roman"/>
                 <w:noProof/>
                 <w:webHidden/>
               </w:rPr>
@@ -2336,15 +2210,13 @@
             </w:r>
             <w:r>
               <w:rPr>
-                <w:rFonts w:ascii="Times New Roman" w:hAnsi="Times New Roman" w:cs="Times New Roman"/>
                 <w:noProof/>
                 <w:webHidden/>
               </w:rPr>
-              <w:t>6</w:t>
-            </w:r>
-            <w:r>
-              <w:rPr>
-                <w:rFonts w:ascii="Times New Roman" w:hAnsi="Times New Roman" w:cs="Times New Roman"/>
+              <w:t>5</w:t>
+            </w:r>
+            <w:r>
+              <w:rPr>
                 <w:noProof/>
                 <w:webHidden/>
               </w:rPr>
@@ -2360,12 +2232,12 @@
               <w:tab w:val="right" w:leader="dot" w:pos="9062"/>
             </w:tabs>
             <w:rPr>
-              <w:rFonts w:ascii="Times New Roman" w:eastAsiaTheme="minorEastAsia" w:hAnsi="Times New Roman" w:cs="Times New Roman"/>
+              <w:rFonts w:eastAsiaTheme="minorEastAsia"/>
               <w:noProof/>
               <w:lang w:eastAsia="sk-SK"/>
             </w:rPr>
           </w:pPr>
-          <w:hyperlink w:anchor="_Toc468735646" w:history="1">
+          <w:hyperlink w:anchor="_Toc468961354" w:history="1">
             <w:r>
               <w:rPr>
                 <w:rStyle w:val="Hypertextovprepojenie"/>
@@ -2376,7 +2248,7 @@
             </w:r>
             <w:r>
               <w:rPr>
-                <w:rFonts w:ascii="Times New Roman" w:eastAsiaTheme="minorEastAsia" w:hAnsi="Times New Roman" w:cs="Times New Roman"/>
+                <w:rFonts w:eastAsiaTheme="minorEastAsia"/>
                 <w:noProof/>
                 <w:lang w:eastAsia="sk-SK"/>
               </w:rPr>
@@ -2392,7 +2264,6 @@
             </w:r>
             <w:r>
               <w:rPr>
-                <w:rFonts w:ascii="Times New Roman" w:hAnsi="Times New Roman" w:cs="Times New Roman"/>
                 <w:noProof/>
                 <w:webHidden/>
               </w:rPr>
@@ -2400,7 +2271,6 @@
             </w:r>
             <w:r>
               <w:rPr>
-                <w:rFonts w:ascii="Times New Roman" w:hAnsi="Times New Roman" w:cs="Times New Roman"/>
                 <w:noProof/>
                 <w:webHidden/>
               </w:rPr>
@@ -2408,22 +2278,19 @@
             </w:r>
             <w:r>
               <w:rPr>
-                <w:rFonts w:ascii="Times New Roman" w:hAnsi="Times New Roman" w:cs="Times New Roman"/>
                 <w:noProof/>
                 <w:webHidden/>
               </w:rPr>
-              <w:instrText xml:space="preserve"> PAGEREF _Toc468735646 \h </w:instrText>
-            </w:r>
-            <w:r>
-              <w:rPr>
-                <w:rFonts w:ascii="Times New Roman" w:hAnsi="Times New Roman" w:cs="Times New Roman"/>
+              <w:instrText xml:space="preserve"> PAGEREF _Toc468961354 \h </w:instrText>
+            </w:r>
+            <w:r>
+              <w:rPr>
                 <w:noProof/>
                 <w:webHidden/>
               </w:rPr>
             </w:r>
             <w:r>
               <w:rPr>
-                <w:rFonts w:ascii="Times New Roman" w:hAnsi="Times New Roman" w:cs="Times New Roman"/>
                 <w:noProof/>
                 <w:webHidden/>
               </w:rPr>
@@ -2431,7 +2298,6 @@
             </w:r>
             <w:r>
               <w:rPr>
-                <w:rFonts w:ascii="Times New Roman" w:hAnsi="Times New Roman" w:cs="Times New Roman"/>
                 <w:noProof/>
                 <w:webHidden/>
               </w:rPr>
@@ -2439,7 +2305,6 @@
             </w:r>
             <w:r>
               <w:rPr>
-                <w:rFonts w:ascii="Times New Roman" w:hAnsi="Times New Roman" w:cs="Times New Roman"/>
                 <w:noProof/>
                 <w:webHidden/>
               </w:rPr>
@@ -2455,12 +2320,12 @@
               <w:tab w:val="right" w:leader="dot" w:pos="9062"/>
             </w:tabs>
             <w:rPr>
-              <w:rFonts w:ascii="Times New Roman" w:eastAsiaTheme="minorEastAsia" w:hAnsi="Times New Roman" w:cs="Times New Roman"/>
+              <w:rFonts w:eastAsiaTheme="minorEastAsia"/>
               <w:noProof/>
               <w:lang w:eastAsia="sk-SK"/>
             </w:rPr>
           </w:pPr>
-          <w:hyperlink w:anchor="_Toc468735647" w:history="1">
+          <w:hyperlink w:anchor="_Toc468961355" w:history="1">
             <w:r>
               <w:rPr>
                 <w:rStyle w:val="Hypertextovprepojenie"/>
@@ -2471,7 +2336,7 @@
             </w:r>
             <w:r>
               <w:rPr>
-                <w:rFonts w:ascii="Times New Roman" w:eastAsiaTheme="minorEastAsia" w:hAnsi="Times New Roman" w:cs="Times New Roman"/>
+                <w:rFonts w:eastAsiaTheme="minorEastAsia"/>
                 <w:noProof/>
                 <w:lang w:eastAsia="sk-SK"/>
               </w:rPr>
@@ -2487,7 +2352,6 @@
             </w:r>
             <w:r>
               <w:rPr>
-                <w:rFonts w:ascii="Times New Roman" w:hAnsi="Times New Roman" w:cs="Times New Roman"/>
                 <w:noProof/>
                 <w:webHidden/>
               </w:rPr>
@@ -2495,7 +2359,6 @@
             </w:r>
             <w:r>
               <w:rPr>
-                <w:rFonts w:ascii="Times New Roman" w:hAnsi="Times New Roman" w:cs="Times New Roman"/>
                 <w:noProof/>
                 <w:webHidden/>
               </w:rPr>
@@ -2503,22 +2366,19 @@
             </w:r>
             <w:r>
               <w:rPr>
-                <w:rFonts w:ascii="Times New Roman" w:hAnsi="Times New Roman" w:cs="Times New Roman"/>
                 <w:noProof/>
                 <w:webHidden/>
               </w:rPr>
-              <w:instrText xml:space="preserve"> PAGEREF _Toc468735647 \h </w:instrText>
-            </w:r>
-            <w:r>
-              <w:rPr>
-                <w:rFonts w:ascii="Times New Roman" w:hAnsi="Times New Roman" w:cs="Times New Roman"/>
+              <w:instrText xml:space="preserve"> PAGEREF _Toc468961355 \h </w:instrText>
+            </w:r>
+            <w:r>
+              <w:rPr>
                 <w:noProof/>
                 <w:webHidden/>
               </w:rPr>
             </w:r>
             <w:r>
               <w:rPr>
-                <w:rFonts w:ascii="Times New Roman" w:hAnsi="Times New Roman" w:cs="Times New Roman"/>
                 <w:noProof/>
                 <w:webHidden/>
               </w:rPr>
@@ -2526,7 +2386,6 @@
             </w:r>
             <w:r>
               <w:rPr>
-                <w:rFonts w:ascii="Times New Roman" w:hAnsi="Times New Roman" w:cs="Times New Roman"/>
                 <w:noProof/>
                 <w:webHidden/>
               </w:rPr>
@@ -2534,7 +2393,6 @@
             </w:r>
             <w:r>
               <w:rPr>
-                <w:rFonts w:ascii="Times New Roman" w:hAnsi="Times New Roman" w:cs="Times New Roman"/>
                 <w:noProof/>
                 <w:webHidden/>
               </w:rPr>
@@ -2550,12 +2408,12 @@
               <w:tab w:val="right" w:leader="dot" w:pos="9062"/>
             </w:tabs>
             <w:rPr>
-              <w:rFonts w:ascii="Times New Roman" w:eastAsiaTheme="minorEastAsia" w:hAnsi="Times New Roman" w:cs="Times New Roman"/>
+              <w:rFonts w:eastAsiaTheme="minorEastAsia"/>
               <w:noProof/>
               <w:lang w:eastAsia="sk-SK"/>
             </w:rPr>
           </w:pPr>
-          <w:hyperlink w:anchor="_Toc468735648" w:history="1">
+          <w:hyperlink w:anchor="_Toc468961356" w:history="1">
             <w:r>
               <w:rPr>
                 <w:rStyle w:val="Hypertextovprepojenie"/>
@@ -2566,7 +2424,7 @@
             </w:r>
             <w:r>
               <w:rPr>
-                <w:rFonts w:ascii="Times New Roman" w:eastAsiaTheme="minorEastAsia" w:hAnsi="Times New Roman" w:cs="Times New Roman"/>
+                <w:rFonts w:eastAsiaTheme="minorEastAsia"/>
                 <w:noProof/>
                 <w:lang w:eastAsia="sk-SK"/>
               </w:rPr>
@@ -2578,11 +2436,98 @@
                 <w:rFonts w:ascii="Times New Roman" w:hAnsi="Times New Roman" w:cs="Times New Roman"/>
                 <w:noProof/>
               </w:rPr>
+              <w:t>Použitá literatúra</w:t>
+            </w:r>
+            <w:r>
+              <w:rPr>
+                <w:noProof/>
+                <w:webHidden/>
+              </w:rPr>
+              <w:tab/>
+            </w:r>
+            <w:r>
+              <w:rPr>
+                <w:noProof/>
+                <w:webHidden/>
+              </w:rPr>
+              <w:fldChar w:fldCharType="begin"/>
+            </w:r>
+            <w:r>
+              <w:rPr>
+                <w:noProof/>
+                <w:webHidden/>
+              </w:rPr>
+              <w:instrText xml:space="preserve"> PAGEREF _Toc468961356 \h </w:instrText>
+            </w:r>
+            <w:r>
+              <w:rPr>
+                <w:noProof/>
+                <w:webHidden/>
+              </w:rPr>
+            </w:r>
+            <w:r>
+              <w:rPr>
+                <w:noProof/>
+                <w:webHidden/>
+              </w:rPr>
+              <w:fldChar w:fldCharType="separate"/>
+            </w:r>
+            <w:r>
+              <w:rPr>
+                <w:noProof/>
+                <w:webHidden/>
+              </w:rPr>
+              <w:t>6</w:t>
+            </w:r>
+            <w:r>
+              <w:rPr>
+                <w:noProof/>
+                <w:webHidden/>
+              </w:rPr>
+              <w:fldChar w:fldCharType="end"/>
+            </w:r>
+          </w:hyperlink>
+        </w:p>
+        <w:p>
+          <w:pPr>
+            <w:pStyle w:val="Obsah1"/>
+            <w:tabs>
+              <w:tab w:val="left" w:pos="440"/>
+              <w:tab w:val="right" w:leader="dot" w:pos="9062"/>
+            </w:tabs>
+            <w:rPr>
+              <w:rFonts w:eastAsiaTheme="minorEastAsia"/>
+              <w:noProof/>
+              <w:lang w:eastAsia="sk-SK"/>
+            </w:rPr>
+          </w:pPr>
+          <w:hyperlink w:anchor="_Toc468961357" w:history="1">
+            <w:r>
+              <w:rPr>
+                <w:rStyle w:val="Hypertextovprepojenie"/>
+                <w:rFonts w:ascii="Times New Roman" w:hAnsi="Times New Roman" w:cs="Times New Roman"/>
+                <w:noProof/>
+              </w:rPr>
+              <w:t>9.</w:t>
+            </w:r>
+            <w:r>
+              <w:rPr>
+                <w:rFonts w:eastAsiaTheme="minorEastAsia"/>
+                <w:noProof/>
+                <w:lang w:eastAsia="sk-SK"/>
+              </w:rPr>
+              <w:tab/>
+            </w:r>
+            <w:r>
+              <w:rPr>
+                <w:rStyle w:val="Hypertextovprepojenie"/>
+                <w:rFonts w:ascii="Times New Roman" w:hAnsi="Times New Roman" w:cs="Times New Roman"/>
+                <w:noProof/>
+              </w:rPr>
               <w:t>Prílohy</w:t>
             </w:r>
             <w:r>
               <w:rPr>
-                <w:rFonts w:ascii="Times New Roman" w:hAnsi="Times New Roman" w:cs="Times New Roman"/>
                 <w:noProof/>
                 <w:webHidden/>
               </w:rPr>
@@ -2590,7 +2535,6 @@
             </w:r>
             <w:r>
               <w:rPr>
-                <w:rFonts w:ascii="Times New Roman" w:hAnsi="Times New Roman" w:cs="Times New Roman"/>
                 <w:noProof/>
                 <w:webHidden/>
               </w:rPr>
@@ -2598,22 +2542,19 @@
             </w:r>
             <w:r>
               <w:rPr>
-                <w:rFonts w:ascii="Times New Roman" w:hAnsi="Times New Roman" w:cs="Times New Roman"/>
                 <w:noProof/>
                 <w:webHidden/>
               </w:rPr>
-              <w:instrText xml:space="preserve"> PAGEREF _Toc468735648 \h </w:instrText>
-            </w:r>
-            <w:r>
-              <w:rPr>
-                <w:rFonts w:ascii="Times New Roman" w:hAnsi="Times New Roman" w:cs="Times New Roman"/>
+              <w:instrText xml:space="preserve"> PAGEREF _Toc468961357 \h </w:instrText>
+            </w:r>
+            <w:r>
+              <w:rPr>
                 <w:noProof/>
                 <w:webHidden/>
               </w:rPr>
             </w:r>
             <w:r>
               <w:rPr>
-                <w:rFonts w:ascii="Times New Roman" w:hAnsi="Times New Roman" w:cs="Times New Roman"/>
                 <w:noProof/>
                 <w:webHidden/>
               </w:rPr>
@@ -2621,7 +2562,6 @@
             </w:r>
             <w:r>
               <w:rPr>
-                <w:rFonts w:ascii="Times New Roman" w:hAnsi="Times New Roman" w:cs="Times New Roman"/>
                 <w:noProof/>
                 <w:webHidden/>
               </w:rPr>
@@ -2629,7 +2569,6 @@
             </w:r>
             <w:r>
               <w:rPr>
-                <w:rFonts w:ascii="Times New Roman" w:hAnsi="Times New Roman" w:cs="Times New Roman"/>
                 <w:noProof/>
                 <w:webHidden/>
               </w:rPr>
@@ -2645,23 +2584,23 @@
               <w:tab w:val="right" w:leader="dot" w:pos="9062"/>
             </w:tabs>
             <w:rPr>
-              <w:rFonts w:ascii="Times New Roman" w:eastAsiaTheme="minorEastAsia" w:hAnsi="Times New Roman" w:cs="Times New Roman"/>
+              <w:rFonts w:eastAsiaTheme="minorEastAsia"/>
               <w:noProof/>
               <w:lang w:eastAsia="sk-SK"/>
             </w:rPr>
           </w:pPr>
-          <w:hyperlink w:anchor="_Toc468735649" w:history="1">
+          <w:hyperlink w:anchor="_Toc468961358" w:history="1">
             <w:r>
               <w:rPr>
                 <w:rStyle w:val="Hypertextovprepojenie"/>
                 <w:rFonts w:ascii="Times New Roman" w:hAnsi="Times New Roman" w:cs="Times New Roman"/>
                 <w:noProof/>
               </w:rPr>
-              <w:t>8.1.</w:t>
-            </w:r>
-            <w:r>
-              <w:rPr>
-                <w:rFonts w:ascii="Times New Roman" w:eastAsiaTheme="minorEastAsia" w:hAnsi="Times New Roman" w:cs="Times New Roman"/>
+              <w:t>9.1.</w:t>
+            </w:r>
+            <w:r>
+              <w:rPr>
+                <w:rFonts w:eastAsiaTheme="minorEastAsia"/>
                 <w:noProof/>
                 <w:lang w:eastAsia="sk-SK"/>
               </w:rPr>
@@ -2677,7 +2616,6 @@
             </w:r>
             <w:r>
               <w:rPr>
-                <w:rFonts w:ascii="Times New Roman" w:hAnsi="Times New Roman" w:cs="Times New Roman"/>
                 <w:noProof/>
                 <w:webHidden/>
               </w:rPr>
@@ -2685,7 +2623,6 @@
             </w:r>
             <w:r>
               <w:rPr>
-                <w:rFonts w:ascii="Times New Roman" w:hAnsi="Times New Roman" w:cs="Times New Roman"/>
                 <w:noProof/>
                 <w:webHidden/>
               </w:rPr>
@@ -2693,22 +2630,19 @@
             </w:r>
             <w:r>
               <w:rPr>
-                <w:rFonts w:ascii="Times New Roman" w:hAnsi="Times New Roman" w:cs="Times New Roman"/>
                 <w:noProof/>
                 <w:webHidden/>
               </w:rPr>
-              <w:instrText xml:space="preserve"> PAGEREF _Toc468735649 \h </w:instrText>
-            </w:r>
-            <w:r>
-              <w:rPr>
-                <w:rFonts w:ascii="Times New Roman" w:hAnsi="Times New Roman" w:cs="Times New Roman"/>
+              <w:instrText xml:space="preserve"> PAGEREF _Toc468961358 \h </w:instrText>
+            </w:r>
+            <w:r>
+              <w:rPr>
                 <w:noProof/>
                 <w:webHidden/>
               </w:rPr>
             </w:r>
             <w:r>
               <w:rPr>
-                <w:rFonts w:ascii="Times New Roman" w:hAnsi="Times New Roman" w:cs="Times New Roman"/>
                 <w:noProof/>
                 <w:webHidden/>
               </w:rPr>
@@ -2716,7 +2650,6 @@
             </w:r>
             <w:r>
               <w:rPr>
-                <w:rFonts w:ascii="Times New Roman" w:hAnsi="Times New Roman" w:cs="Times New Roman"/>
                 <w:noProof/>
                 <w:webHidden/>
               </w:rPr>
@@ -2724,7 +2657,6 @@
             </w:r>
             <w:r>
               <w:rPr>
-                <w:rFonts w:ascii="Times New Roman" w:hAnsi="Times New Roman" w:cs="Times New Roman"/>
                 <w:noProof/>
                 <w:webHidden/>
               </w:rPr>
@@ -2740,23 +2672,23 @@
               <w:tab w:val="right" w:leader="dot" w:pos="9062"/>
             </w:tabs>
             <w:rPr>
-              <w:rFonts w:ascii="Times New Roman" w:eastAsiaTheme="minorEastAsia" w:hAnsi="Times New Roman" w:cs="Times New Roman"/>
+              <w:rFonts w:eastAsiaTheme="minorEastAsia"/>
               <w:noProof/>
               <w:lang w:eastAsia="sk-SK"/>
             </w:rPr>
           </w:pPr>
-          <w:hyperlink w:anchor="_Toc468735650" w:history="1">
+          <w:hyperlink w:anchor="_Toc468961359" w:history="1">
             <w:r>
               <w:rPr>
                 <w:rStyle w:val="Hypertextovprepojenie"/>
                 <w:rFonts w:ascii="Times New Roman" w:hAnsi="Times New Roman" w:cs="Times New Roman"/>
                 <w:noProof/>
               </w:rPr>
-              <w:t>8.2.</w:t>
-            </w:r>
-            <w:r>
-              <w:rPr>
-                <w:rFonts w:ascii="Times New Roman" w:eastAsiaTheme="minorEastAsia" w:hAnsi="Times New Roman" w:cs="Times New Roman"/>
+              <w:t>9.2.</w:t>
+            </w:r>
+            <w:r>
+              <w:rPr>
+                <w:rFonts w:eastAsiaTheme="minorEastAsia"/>
                 <w:noProof/>
                 <w:lang w:eastAsia="sk-SK"/>
               </w:rPr>
@@ -2772,7 +2704,6 @@
             </w:r>
             <w:r>
               <w:rPr>
-                <w:rFonts w:ascii="Times New Roman" w:hAnsi="Times New Roman" w:cs="Times New Roman"/>
                 <w:noProof/>
                 <w:webHidden/>
               </w:rPr>
@@ -2780,7 +2711,6 @@
             </w:r>
             <w:r>
               <w:rPr>
-                <w:rFonts w:ascii="Times New Roman" w:hAnsi="Times New Roman" w:cs="Times New Roman"/>
                 <w:noProof/>
                 <w:webHidden/>
               </w:rPr>
@@ -2788,22 +2718,19 @@
             </w:r>
             <w:r>
               <w:rPr>
-                <w:rFonts w:ascii="Times New Roman" w:hAnsi="Times New Roman" w:cs="Times New Roman"/>
                 <w:noProof/>
                 <w:webHidden/>
               </w:rPr>
-              <w:instrText xml:space="preserve"> PAGEREF _Toc468735650 \h </w:instrText>
-            </w:r>
-            <w:r>
-              <w:rPr>
-                <w:rFonts w:ascii="Times New Roman" w:hAnsi="Times New Roman" w:cs="Times New Roman"/>
+              <w:instrText xml:space="preserve"> PAGEREF _Toc468961359 \h </w:instrText>
+            </w:r>
+            <w:r>
+              <w:rPr>
                 <w:noProof/>
                 <w:webHidden/>
               </w:rPr>
             </w:r>
             <w:r>
               <w:rPr>
-                <w:rFonts w:ascii="Times New Roman" w:hAnsi="Times New Roman" w:cs="Times New Roman"/>
                 <w:noProof/>
                 <w:webHidden/>
               </w:rPr>
@@ -2811,7 +2738,6 @@
             </w:r>
             <w:r>
               <w:rPr>
-                <w:rFonts w:ascii="Times New Roman" w:hAnsi="Times New Roman" w:cs="Times New Roman"/>
                 <w:noProof/>
                 <w:webHidden/>
               </w:rPr>
@@ -2819,7 +2745,6 @@
             </w:r>
             <w:r>
               <w:rPr>
-                <w:rFonts w:ascii="Times New Roman" w:hAnsi="Times New Roman" w:cs="Times New Roman"/>
                 <w:noProof/>
                 <w:webHidden/>
               </w:rPr>
@@ -2835,23 +2760,23 @@
               <w:tab w:val="right" w:leader="dot" w:pos="9062"/>
             </w:tabs>
             <w:rPr>
-              <w:rFonts w:ascii="Times New Roman" w:eastAsiaTheme="minorEastAsia" w:hAnsi="Times New Roman" w:cs="Times New Roman"/>
+              <w:rFonts w:eastAsiaTheme="minorEastAsia"/>
               <w:noProof/>
               <w:lang w:eastAsia="sk-SK"/>
             </w:rPr>
           </w:pPr>
-          <w:hyperlink w:anchor="_Toc468735651" w:history="1">
+          <w:hyperlink w:anchor="_Toc468961360" w:history="1">
             <w:r>
               <w:rPr>
                 <w:rStyle w:val="Hypertextovprepojenie"/>
                 <w:rFonts w:ascii="Times New Roman" w:hAnsi="Times New Roman" w:cs="Times New Roman"/>
                 <w:noProof/>
               </w:rPr>
-              <w:t>8.3.</w:t>
-            </w:r>
-            <w:r>
-              <w:rPr>
-                <w:rFonts w:ascii="Times New Roman" w:eastAsiaTheme="minorEastAsia" w:hAnsi="Times New Roman" w:cs="Times New Roman"/>
+              <w:t>9.3.</w:t>
+            </w:r>
+            <w:r>
+              <w:rPr>
+                <w:rFonts w:eastAsiaTheme="minorEastAsia"/>
                 <w:noProof/>
                 <w:lang w:eastAsia="sk-SK"/>
               </w:rPr>
@@ -2867,7 +2792,6 @@
             </w:r>
             <w:r>
               <w:rPr>
-                <w:rFonts w:ascii="Times New Roman" w:hAnsi="Times New Roman" w:cs="Times New Roman"/>
                 <w:noProof/>
                 <w:webHidden/>
               </w:rPr>
@@ -2875,7 +2799,6 @@
             </w:r>
             <w:r>
               <w:rPr>
-                <w:rFonts w:ascii="Times New Roman" w:hAnsi="Times New Roman" w:cs="Times New Roman"/>
                 <w:noProof/>
                 <w:webHidden/>
               </w:rPr>
@@ -2883,22 +2806,19 @@
             </w:r>
             <w:r>
               <w:rPr>
-                <w:rFonts w:ascii="Times New Roman" w:hAnsi="Times New Roman" w:cs="Times New Roman"/>
                 <w:noProof/>
                 <w:webHidden/>
               </w:rPr>
-              <w:instrText xml:space="preserve"> PAGEREF _Toc468735651 \h </w:instrText>
-            </w:r>
-            <w:r>
-              <w:rPr>
-                <w:rFonts w:ascii="Times New Roman" w:hAnsi="Times New Roman" w:cs="Times New Roman"/>
+              <w:instrText xml:space="preserve"> PAGEREF _Toc468961360 \h </w:instrText>
+            </w:r>
+            <w:r>
+              <w:rPr>
                 <w:noProof/>
                 <w:webHidden/>
               </w:rPr>
             </w:r>
             <w:r>
               <w:rPr>
-                <w:rFonts w:ascii="Times New Roman" w:hAnsi="Times New Roman" w:cs="Times New Roman"/>
                 <w:noProof/>
                 <w:webHidden/>
               </w:rPr>
@@ -2906,7 +2826,6 @@
             </w:r>
             <w:r>
               <w:rPr>
-                <w:rFonts w:ascii="Times New Roman" w:hAnsi="Times New Roman" w:cs="Times New Roman"/>
                 <w:noProof/>
                 <w:webHidden/>
               </w:rPr>
@@ -2914,7 +2833,6 @@
             </w:r>
             <w:r>
               <w:rPr>
-                <w:rFonts w:ascii="Times New Roman" w:hAnsi="Times New Roman" w:cs="Times New Roman"/>
                 <w:noProof/>
                 <w:webHidden/>
               </w:rPr>
@@ -2952,6 +2870,8 @@
           <w:rFonts w:ascii="Times New Roman" w:hAnsi="Times New Roman" w:cs="Times New Roman"/>
         </w:rPr>
       </w:pPr>
+      <w:bookmarkStart w:id="11" w:name="_GoBack"/>
+      <w:bookmarkEnd w:id="11"/>
     </w:p>
     <w:p>
       <w:pPr>
@@ -3001,17 +2921,16 @@
           <w:color w:val="auto"/>
         </w:rPr>
       </w:pPr>
-      <w:bookmarkStart w:id="10" w:name="_Toc468735628"/>
+      <w:bookmarkStart w:id="12" w:name="_Toc468961336"/>
       <w:r>
         <w:rPr>
           <w:rFonts w:ascii="Times New Roman" w:hAnsi="Times New Roman" w:cs="Times New Roman"/>
           <w:b/>
           <w:color w:val="auto"/>
         </w:rPr>
-        <w:lastRenderedPageBreak/>
         <w:t>Úvod</w:t>
       </w:r>
-      <w:bookmarkEnd w:id="10"/>
+      <w:bookmarkEnd w:id="12"/>
     </w:p>
     <w:p>
       <w:pPr>
@@ -3178,7 +3097,7 @@
           <w:color w:val="auto"/>
         </w:rPr>
       </w:pPr>
-      <w:bookmarkStart w:id="11" w:name="_Toc468735629"/>
+      <w:bookmarkStart w:id="13" w:name="_Toc468961337"/>
       <w:r>
         <w:rPr>
           <w:rFonts w:ascii="Times New Roman" w:hAnsi="Times New Roman" w:cs="Times New Roman"/>
@@ -3187,7 +3106,7 @@
         </w:rPr>
         <w:t>Cyklus vývoja projektu</w:t>
       </w:r>
-      <w:bookmarkEnd w:id="11"/>
+      <w:bookmarkEnd w:id="13"/>
     </w:p>
     <w:p>
       <w:pPr>
@@ -3202,7 +3121,7 @@
           <w:color w:val="auto"/>
         </w:rPr>
       </w:pPr>
-      <w:bookmarkStart w:id="12" w:name="_Toc468735630"/>
+      <w:bookmarkStart w:id="14" w:name="_Toc468961338"/>
       <w:r>
         <w:rPr>
           <w:rFonts w:ascii="Times New Roman" w:hAnsi="Times New Roman" w:cs="Times New Roman"/>
@@ -3211,7 +3130,7 @@
         </w:rPr>
         <w:t>Návrh a použitá metodika</w:t>
       </w:r>
-      <w:bookmarkEnd w:id="12"/>
+      <w:bookmarkEnd w:id="14"/>
     </w:p>
     <w:p>
       <w:pPr>
@@ -3384,7 +3303,7 @@
           <w:color w:val="auto"/>
         </w:rPr>
       </w:pPr>
-      <w:bookmarkStart w:id="13" w:name="_Toc468735631"/>
+      <w:bookmarkStart w:id="15" w:name="_Toc468961339"/>
       <w:r>
         <w:rPr>
           <w:rFonts w:ascii="Times New Roman" w:hAnsi="Times New Roman" w:cs="Times New Roman"/>
@@ -3393,7 +3312,7 @@
         </w:rPr>
         <w:t>Spôsob práce v tíme</w:t>
       </w:r>
-      <w:bookmarkEnd w:id="13"/>
+      <w:bookmarkEnd w:id="15"/>
       <w:r>
         <w:rPr>
           <w:rFonts w:ascii="Times New Roman" w:hAnsi="Times New Roman" w:cs="Times New Roman"/>
@@ -3416,7 +3335,7 @@
           <w:color w:val="auto"/>
         </w:rPr>
       </w:pPr>
-      <w:bookmarkStart w:id="14" w:name="_Toc468735632"/>
+      <w:bookmarkStart w:id="16" w:name="_Toc468961340"/>
       <w:r>
         <w:rPr>
           <w:rFonts w:ascii="Times New Roman" w:hAnsi="Times New Roman" w:cs="Times New Roman"/>
@@ -3442,7 +3361,7 @@
         </w:rPr>
         <w:t>verziovanie</w:t>
       </w:r>
-      <w:bookmarkEnd w:id="14"/>
+      <w:bookmarkEnd w:id="16"/>
       <w:proofErr w:type="spellEnd"/>
     </w:p>
     <w:p>
@@ -3538,17 +3457,16 @@
           <w:color w:val="auto"/>
         </w:rPr>
       </w:pPr>
-      <w:bookmarkStart w:id="15" w:name="_Toc468735633"/>
+      <w:bookmarkStart w:id="17" w:name="_Toc468961341"/>
       <w:r>
         <w:rPr>
           <w:rFonts w:ascii="Times New Roman" w:hAnsi="Times New Roman" w:cs="Times New Roman"/>
           <w:b/>
           <w:color w:val="auto"/>
         </w:rPr>
-        <w:lastRenderedPageBreak/>
         <w:t>Schôdzky tímu a komunikácia</w:t>
       </w:r>
-      <w:bookmarkEnd w:id="15"/>
+      <w:bookmarkEnd w:id="17"/>
     </w:p>
     <w:p>
       <w:pPr>
@@ -3582,7 +3500,7 @@
           <w:rFonts w:ascii="Times New Roman" w:hAnsi="Times New Roman" w:cs="Times New Roman"/>
         </w:rPr>
       </w:pPr>
-      <w:bookmarkStart w:id="16" w:name="_Toc468735634"/>
+      <w:bookmarkStart w:id="18" w:name="_Toc468961342"/>
       <w:r>
         <w:rPr>
           <w:rFonts w:ascii="Times New Roman" w:hAnsi="Times New Roman" w:cs="Times New Roman"/>
@@ -3591,7 +3509,7 @@
         </w:rPr>
         <w:t>Rozdelenie práce</w:t>
       </w:r>
-      <w:bookmarkEnd w:id="16"/>
+      <w:bookmarkEnd w:id="18"/>
     </w:p>
     <w:p>
       <w:pPr>
@@ -3750,7 +3668,13 @@
         <w:rPr>
           <w:rFonts w:ascii="Times New Roman" w:hAnsi="Times New Roman" w:cs="Times New Roman"/>
         </w:rPr>
-        <w:t xml:space="preserve">: tabuľka symbolov, radiaci algoritmus </w:t>
+        <w:t>: tabuľka symbolov,</w:t>
+      </w:r>
+      <w:r>
+        <w:rPr>
+          <w:rFonts w:ascii="Times New Roman" w:hAnsi="Times New Roman" w:cs="Times New Roman"/>
+        </w:rPr>
+        <w:t xml:space="preserve"> radiaci algoritmus </w:t>
       </w:r>
       <w:proofErr w:type="spellStart"/>
       <w:r>
@@ -3813,7 +3737,7 @@
           <w:color w:val="auto"/>
         </w:rPr>
       </w:pPr>
-      <w:bookmarkStart w:id="17" w:name="_Toc468735635"/>
+      <w:bookmarkStart w:id="19" w:name="_Toc468961343"/>
       <w:r>
         <w:rPr>
           <w:rFonts w:ascii="Times New Roman" w:hAnsi="Times New Roman" w:cs="Times New Roman"/>
@@ -3822,7 +3746,7 @@
         </w:rPr>
         <w:t>Implementácia častí</w:t>
       </w:r>
-      <w:bookmarkEnd w:id="17"/>
+      <w:bookmarkEnd w:id="19"/>
       <w:r>
         <w:rPr>
           <w:rFonts w:ascii="Times New Roman" w:hAnsi="Times New Roman" w:cs="Times New Roman"/>
@@ -3845,7 +3769,7 @@
           <w:color w:val="auto"/>
         </w:rPr>
       </w:pPr>
-      <w:bookmarkStart w:id="18" w:name="_Toc468735636"/>
+      <w:bookmarkStart w:id="20" w:name="_Toc468961344"/>
       <w:r>
         <w:rPr>
           <w:rFonts w:ascii="Times New Roman" w:hAnsi="Times New Roman" w:cs="Times New Roman"/>
@@ -3878,7 +3802,7 @@
         </w:rPr>
         <w:t>analýza</w:t>
       </w:r>
-      <w:bookmarkEnd w:id="18"/>
+      <w:bookmarkEnd w:id="20"/>
     </w:p>
     <w:p>
       <w:pPr>
@@ -4317,7 +4241,7 @@
           <w:color w:val="auto"/>
         </w:rPr>
       </w:pPr>
-      <w:bookmarkStart w:id="19" w:name="_Toc468735637"/>
+      <w:bookmarkStart w:id="21" w:name="_Toc468961345"/>
       <w:r>
         <w:rPr>
           <w:rFonts w:ascii="Times New Roman" w:hAnsi="Times New Roman" w:cs="Times New Roman"/>
@@ -4326,7 +4250,7 @@
         </w:rPr>
         <w:t>Syntaktická analýza</w:t>
       </w:r>
-      <w:bookmarkEnd w:id="19"/>
+      <w:bookmarkEnd w:id="21"/>
     </w:p>
     <w:p>
       <w:pPr>
@@ -4503,7 +4427,14 @@
         <w:rPr>
           <w:rFonts w:ascii="Times New Roman" w:hAnsi="Times New Roman" w:cs="Times New Roman"/>
         </w:rPr>
-        <w:t xml:space="preserve"> tabuľku</w:t>
+        <w:t xml:space="preserve"> </w:t>
+      </w:r>
+      <w:r>
+        <w:rPr>
+          <w:rFonts w:ascii="Times New Roman" w:hAnsi="Times New Roman" w:cs="Times New Roman"/>
+        </w:rPr>
+        <w:lastRenderedPageBreak/>
+        <w:t>tabuľku</w:t>
       </w:r>
       <w:r>
         <w:rPr>
@@ -4577,7 +4508,7 @@
           <w:color w:val="auto"/>
         </w:rPr>
       </w:pPr>
-      <w:bookmarkStart w:id="20" w:name="_Toc468735638"/>
+      <w:bookmarkStart w:id="22" w:name="_Toc468961346"/>
       <w:r>
         <w:rPr>
           <w:rFonts w:ascii="Times New Roman" w:hAnsi="Times New Roman" w:cs="Times New Roman"/>
@@ -4594,7 +4525,7 @@
         </w:rPr>
         <w:t>á analýza</w:t>
       </w:r>
-      <w:bookmarkEnd w:id="20"/>
+      <w:bookmarkEnd w:id="22"/>
     </w:p>
     <w:p>
       <w:pPr>
@@ -4839,7 +4770,7 @@
           <w:color w:val="auto"/>
         </w:rPr>
       </w:pPr>
-      <w:bookmarkStart w:id="21" w:name="_Toc468735639"/>
+      <w:bookmarkStart w:id="23" w:name="_Toc468961347"/>
       <w:r>
         <w:rPr>
           <w:rFonts w:ascii="Times New Roman" w:hAnsi="Times New Roman" w:cs="Times New Roman"/>
@@ -4848,7 +4779,7 @@
         </w:rPr>
         <w:t>Interpret</w:t>
       </w:r>
-      <w:bookmarkEnd w:id="21"/>
+      <w:bookmarkEnd w:id="23"/>
     </w:p>
     <w:p>
       <w:pPr>
@@ -5037,7 +4968,7 @@
           <w:color w:val="auto"/>
         </w:rPr>
       </w:pPr>
-      <w:bookmarkStart w:id="22" w:name="_Toc468735640"/>
+      <w:bookmarkStart w:id="24" w:name="_Toc468961348"/>
       <w:r>
         <w:rPr>
           <w:rFonts w:ascii="Times New Roman" w:hAnsi="Times New Roman" w:cs="Times New Roman"/>
@@ -5046,7 +4977,7 @@
         </w:rPr>
         <w:t>Implementácia algoritmov</w:t>
       </w:r>
-      <w:bookmarkEnd w:id="22"/>
+      <w:bookmarkEnd w:id="24"/>
     </w:p>
     <w:p>
       <w:pPr>
@@ -5061,7 +4992,7 @@
           <w:color w:val="auto"/>
         </w:rPr>
       </w:pPr>
-      <w:bookmarkStart w:id="23" w:name="_Toc468735641"/>
+      <w:bookmarkStart w:id="25" w:name="_Toc468961349"/>
       <w:proofErr w:type="spellStart"/>
       <w:r>
         <w:rPr>
@@ -5098,7 +5029,7 @@
         </w:rPr>
         <w:t xml:space="preserve"> algoritmus</w:t>
       </w:r>
-      <w:bookmarkEnd w:id="23"/>
+      <w:bookmarkEnd w:id="25"/>
     </w:p>
     <w:p>
       <w:pPr>
@@ -5256,7 +5187,7 @@
           <w:color w:val="auto"/>
         </w:rPr>
       </w:pPr>
-      <w:bookmarkStart w:id="24" w:name="_Toc468735642"/>
+      <w:bookmarkStart w:id="26" w:name="_Toc468961350"/>
       <w:proofErr w:type="spellStart"/>
       <w:r>
         <w:rPr>
@@ -5275,7 +5206,7 @@
         </w:rPr>
         <w:t>-sort algoritmus</w:t>
       </w:r>
-      <w:bookmarkEnd w:id="24"/>
+      <w:bookmarkEnd w:id="26"/>
     </w:p>
     <w:p>
       <w:pPr>
@@ -5603,7 +5534,7 @@
           <w:color w:val="auto"/>
         </w:rPr>
       </w:pPr>
-      <w:bookmarkStart w:id="25" w:name="_Toc468735643"/>
+      <w:bookmarkStart w:id="27" w:name="_Toc468961351"/>
       <w:r>
         <w:rPr>
           <w:rFonts w:ascii="Times New Roman" w:hAnsi="Times New Roman" w:cs="Times New Roman"/>
@@ -5612,7 +5543,7 @@
         </w:rPr>
         <w:t>Tabuľka s rozptýlenými položkami</w:t>
       </w:r>
-      <w:bookmarkEnd w:id="25"/>
+      <w:bookmarkEnd w:id="27"/>
     </w:p>
     <w:p>
       <w:pPr>
@@ -5792,7 +5723,7 @@
           <w:color w:val="auto"/>
         </w:rPr>
       </w:pPr>
-      <w:bookmarkStart w:id="26" w:name="_Toc468735644"/>
+      <w:bookmarkStart w:id="28" w:name="_Toc468961352"/>
       <w:r>
         <w:rPr>
           <w:rFonts w:ascii="Times New Roman" w:hAnsi="Times New Roman" w:cs="Times New Roman"/>
@@ -5801,7 +5732,7 @@
         </w:rPr>
         <w:t>Implementácia rozšírení</w:t>
       </w:r>
-      <w:bookmarkEnd w:id="26"/>
+      <w:bookmarkEnd w:id="28"/>
     </w:p>
     <w:p>
       <w:pPr>
@@ -5816,7 +5747,7 @@
           <w:color w:val="auto"/>
         </w:rPr>
       </w:pPr>
-      <w:bookmarkStart w:id="27" w:name="_Toc468735645"/>
+      <w:bookmarkStart w:id="29" w:name="_Toc468961353"/>
       <w:r>
         <w:rPr>
           <w:rFonts w:ascii="Times New Roman" w:hAnsi="Times New Roman" w:cs="Times New Roman"/>
@@ -5825,7 +5756,7 @@
         </w:rPr>
         <w:t>SIMPLE</w:t>
       </w:r>
-      <w:bookmarkEnd w:id="27"/>
+      <w:bookmarkEnd w:id="29"/>
     </w:p>
     <w:p>
       <w:pPr>
@@ -5927,7 +5858,7 @@
           <w:color w:val="auto"/>
         </w:rPr>
       </w:pPr>
-      <w:bookmarkStart w:id="28" w:name="_Toc468735646"/>
+      <w:bookmarkStart w:id="30" w:name="_Toc468961354"/>
       <w:r>
         <w:rPr>
           <w:rFonts w:ascii="Times New Roman" w:hAnsi="Times New Roman" w:cs="Times New Roman"/>
@@ -5936,7 +5867,7 @@
         </w:rPr>
         <w:t>Testovanie</w:t>
       </w:r>
-      <w:bookmarkEnd w:id="28"/>
+      <w:bookmarkEnd w:id="30"/>
     </w:p>
     <w:p>
       <w:pPr>
@@ -6205,7 +6136,7 @@
           <w:color w:val="auto"/>
         </w:rPr>
       </w:pPr>
-      <w:bookmarkStart w:id="29" w:name="_Toc468735647"/>
+      <w:bookmarkStart w:id="31" w:name="_Toc468961355"/>
       <w:r>
         <w:rPr>
           <w:rFonts w:ascii="Times New Roman" w:hAnsi="Times New Roman" w:cs="Times New Roman"/>
@@ -6214,7 +6145,7 @@
         </w:rPr>
         <w:t>Záver</w:t>
       </w:r>
-      <w:bookmarkEnd w:id="29"/>
+      <w:bookmarkEnd w:id="31"/>
     </w:p>
     <w:p>
       <w:pPr>
@@ -6343,6 +6274,81 @@
         <w:rPr>
           <w:rFonts w:ascii="Times New Roman" w:hAnsi="Times New Roman" w:cs="Times New Roman"/>
         </w:rPr>
+        <w:t>.</w:t>
+      </w:r>
+    </w:p>
+    <w:p>
+      <w:pPr>
+        <w:rPr>
+          <w:rFonts w:ascii="Times New Roman" w:hAnsi="Times New Roman" w:cs="Times New Roman"/>
+        </w:rPr>
+      </w:pPr>
+    </w:p>
+    <w:p>
+      <w:pPr>
+        <w:pStyle w:val="Nadpis1"/>
+        <w:numPr>
+          <w:ilvl w:val="0"/>
+          <w:numId w:val="6"/>
+        </w:numPr>
+        <w:ind w:left="391" w:hanging="391"/>
+        <w:rPr>
+          <w:rFonts w:ascii="Times New Roman" w:hAnsi="Times New Roman" w:cs="Times New Roman"/>
+          <w:b/>
+          <w:color w:val="auto"/>
+        </w:rPr>
+      </w:pPr>
+      <w:bookmarkStart w:id="32" w:name="_Toc468961356"/>
+      <w:r>
+        <w:rPr>
+          <w:rFonts w:ascii="Times New Roman" w:hAnsi="Times New Roman" w:cs="Times New Roman"/>
+          <w:b/>
+          <w:color w:val="auto"/>
+        </w:rPr>
+        <w:t>Použitá literatúra</w:t>
+      </w:r>
+      <w:bookmarkEnd w:id="32"/>
+    </w:p>
+    <w:p/>
+    <w:p>
+      <w:pPr>
+        <w:ind w:left="391"/>
+      </w:pPr>
+      <w:r>
+        <w:t xml:space="preserve">HONZÍK, </w:t>
+      </w:r>
+      <w:proofErr w:type="spellStart"/>
+      <w:r>
+        <w:t>Jan</w:t>
+      </w:r>
+      <w:proofErr w:type="spellEnd"/>
+      <w:r>
+        <w:t xml:space="preserve"> M., FIT VUT V BRNĚ, </w:t>
+      </w:r>
+      <w:r>
+        <w:rPr>
+          <w:i/>
+        </w:rPr>
+        <w:t xml:space="preserve">Algoritmy: </w:t>
+      </w:r>
+      <w:proofErr w:type="spellStart"/>
+      <w:r>
+        <w:rPr>
+          <w:i/>
+        </w:rPr>
+        <w:t>Studijní</w:t>
+      </w:r>
+      <w:proofErr w:type="spellEnd"/>
+      <w:r>
+        <w:rPr>
+          <w:i/>
+        </w:rPr>
+        <w:t xml:space="preserve"> opora</w:t>
+      </w:r>
+      <w:r>
+        <w:t>, Verzia: 16-D, Brno, 2016</w:t>
+      </w:r>
+      <w:r>
         <w:t>.</w:t>
       </w:r>
     </w:p>
@@ -6382,7 +6388,7 @@
           <w:color w:val="auto"/>
         </w:rPr>
       </w:pPr>
-      <w:bookmarkStart w:id="30" w:name="_Toc468735648"/>
+      <w:bookmarkStart w:id="33" w:name="_Toc468961357"/>
       <w:r>
         <w:rPr>
           <w:rFonts w:ascii="Times New Roman" w:hAnsi="Times New Roman" w:cs="Times New Roman"/>
@@ -6392,7 +6398,7 @@
         <w:lastRenderedPageBreak/>
         <w:t>Prílohy</w:t>
       </w:r>
-      <w:bookmarkEnd w:id="30"/>
+      <w:bookmarkEnd w:id="33"/>
     </w:p>
     <w:p>
       <w:pPr>
@@ -6407,7 +6413,7 @@
           <w:color w:val="auto"/>
         </w:rPr>
       </w:pPr>
-      <w:bookmarkStart w:id="31" w:name="_Toc468735649"/>
+      <w:bookmarkStart w:id="34" w:name="_Toc468961358"/>
       <w:r>
         <w:rPr>
           <w:rFonts w:ascii="Times New Roman" w:hAnsi="Times New Roman" w:cs="Times New Roman"/>
@@ -6486,7 +6492,7 @@
         </w:rPr>
         <w:t>Konečný automat lexikálnej analýzy</w:t>
       </w:r>
-      <w:bookmarkEnd w:id="31"/>
+      <w:bookmarkEnd w:id="34"/>
     </w:p>
     <w:p>
       <w:pPr>
@@ -6503,7 +6509,7 @@
           <w:color w:val="auto"/>
         </w:rPr>
       </w:pPr>
-      <w:bookmarkStart w:id="32" w:name="_Toc468735650"/>
+      <w:bookmarkStart w:id="35" w:name="_Toc468961359"/>
       <w:r>
         <w:rPr>
           <w:rFonts w:ascii="Times New Roman" w:hAnsi="Times New Roman" w:cs="Times New Roman"/>
@@ -6513,7 +6519,7 @@
         <w:lastRenderedPageBreak/>
         <w:t>LL gramatika</w:t>
       </w:r>
-      <w:bookmarkEnd w:id="32"/>
+      <w:bookmarkEnd w:id="35"/>
     </w:p>
     <w:p>
       <w:pPr>
@@ -10451,7 +10457,7 @@
           <w:rFonts w:ascii="Times New Roman" w:hAnsi="Times New Roman" w:cs="Times New Roman"/>
         </w:rPr>
       </w:pPr>
-      <w:bookmarkStart w:id="33" w:name="_Toc468735651"/>
+      <w:bookmarkStart w:id="36" w:name="_Toc468961360"/>
       <w:proofErr w:type="spellStart"/>
       <w:r>
         <w:rPr>
@@ -10470,7 +10476,7 @@
         </w:rPr>
         <w:t xml:space="preserve"> tabuľka</w:t>
       </w:r>
-      <w:bookmarkEnd w:id="33"/>
+      <w:bookmarkEnd w:id="36"/>
     </w:p>
     <w:p>
       <w:pPr>
@@ -18419,6 +18425,7 @@
           <w:docPartUnique/>
         </w:docPartObj>
       </w:sdtPr>
+      <w:sdtEndPr/>
       <w:sdtContent>
         <w:r>
           <w:fldChar w:fldCharType="begin"/>
@@ -18433,7 +18440,7 @@
           <w:rPr>
             <w:noProof/>
           </w:rPr>
-          <w:t>1</w:t>
+          <w:t>2</w:t>
         </w:r>
         <w:r>
           <w:fldChar w:fldCharType="end"/>
@@ -21840,7 +21847,7 @@
 </file>
 
 <file path=customXml/itemProps1.xml><?xml version="1.0" encoding="utf-8"?>
-<ds:datastoreItem xmlns:ds="http://schemas.openxmlformats.org/officeDocument/2006/customXml" ds:itemID="{6DE3FBF6-9034-4462-A4B1-D9B11EE93B40}">
+<ds:datastoreItem xmlns:ds="http://schemas.openxmlformats.org/officeDocument/2006/customXml" ds:itemID="{8ECD652F-C5E8-433F-A1D4-61DDA68A0AFE}">
   <ds:schemaRefs>
     <ds:schemaRef ds:uri="http://schemas.openxmlformats.org/officeDocument/2006/bibliography"/>
   </ds:schemaRefs>

</xml_diff>

<commit_message>
DOC: numerical correction, final, revision needed
</commit_message>
<xml_diff>
--- a/doc/dokumentace.docx
+++ b/doc/dokumentace.docx
@@ -2855,13 +2855,6 @@
     </w:p>
     <w:p>
       <w:pPr>
-        <w:rPr>
-          <w:rFonts w:ascii="Times New Roman" w:hAnsi="Times New Roman" w:cs="Times New Roman"/>
-        </w:rPr>
-      </w:pPr>
-    </w:p>
-    <w:p>
-      <w:pPr>
         <w:pStyle w:val="Nadpis1"/>
         <w:numPr>
           <w:ilvl w:val="0"/>
@@ -3304,6 +3297,7 @@
           <w:b/>
           <w:color w:val="auto"/>
         </w:rPr>
+        <w:lastRenderedPageBreak/>
         <w:t>Schôdzky tímu a komunikácia</w:t>
       </w:r>
       <w:bookmarkEnd w:id="16"/>
@@ -3685,7 +3679,19 @@
         <w:rPr>
           <w:rFonts w:ascii="Times New Roman" w:hAnsi="Times New Roman" w:cs="Times New Roman"/>
         </w:rPr>
-        <w:t>príloha 5.1.</w:t>
+        <w:t xml:space="preserve">príloha </w:t>
+      </w:r>
+      <w:r>
+        <w:rPr>
+          <w:rFonts w:ascii="Times New Roman" w:hAnsi="Times New Roman" w:cs="Times New Roman"/>
+        </w:rPr>
+        <w:t>9</w:t>
+      </w:r>
+      <w:r>
+        <w:rPr>
+          <w:rFonts w:ascii="Times New Roman" w:hAnsi="Times New Roman" w:cs="Times New Roman"/>
+        </w:rPr>
+        <w:t>.1.</w:t>
       </w:r>
       <w:r>
         <w:rPr>
@@ -3951,7 +3957,19 @@
         <w:rPr>
           <w:rFonts w:ascii="Times New Roman" w:hAnsi="Times New Roman" w:cs="Times New Roman"/>
         </w:rPr>
-        <w:t>príloha 5.2.</w:t>
+        <w:t xml:space="preserve">príloha </w:t>
+      </w:r>
+      <w:r>
+        <w:rPr>
+          <w:rFonts w:ascii="Times New Roman" w:hAnsi="Times New Roman" w:cs="Times New Roman"/>
+        </w:rPr>
+        <w:t>9</w:t>
+      </w:r>
+      <w:r>
+        <w:rPr>
+          <w:rFonts w:ascii="Times New Roman" w:hAnsi="Times New Roman" w:cs="Times New Roman"/>
+        </w:rPr>
+        <w:t>.2.</w:t>
       </w:r>
       <w:r>
         <w:rPr>
@@ -4011,14 +4029,7 @@
         <w:rPr>
           <w:rFonts w:ascii="Times New Roman" w:hAnsi="Times New Roman" w:cs="Times New Roman"/>
         </w:rPr>
-        <w:t xml:space="preserve">zásobníkom a pre výber pravidla pre redukciu využíva precedenčnú </w:t>
-      </w:r>
-      <w:r>
-        <w:rPr>
-          <w:rFonts w:ascii="Times New Roman" w:hAnsi="Times New Roman" w:cs="Times New Roman"/>
-        </w:rPr>
-        <w:lastRenderedPageBreak/>
-        <w:t>tabuľku</w:t>
+        <w:t>zásobníkom a pre výber pravidla pre redukciu využíva precedenčnú tabuľku</w:t>
       </w:r>
       <w:r>
         <w:rPr>
@@ -4030,8 +4041,10 @@
         <w:rPr>
           <w:rFonts w:ascii="Times New Roman" w:hAnsi="Times New Roman" w:cs="Times New Roman"/>
         </w:rPr>
-        <w:t>8</w:t>
-      </w:r>
+        <w:t>9</w:t>
+      </w:r>
+      <w:bookmarkStart w:id="21" w:name="_GoBack"/>
+      <w:bookmarkEnd w:id="21"/>
       <w:r>
         <w:rPr>
           <w:rFonts w:ascii="Times New Roman" w:hAnsi="Times New Roman" w:cs="Times New Roman"/>
@@ -4078,7 +4091,7 @@
           <w:color w:val="auto"/>
         </w:rPr>
       </w:pPr>
-      <w:bookmarkStart w:id="21" w:name="_Toc468961346"/>
+      <w:bookmarkStart w:id="22" w:name="_Toc468961346"/>
       <w:r>
         <w:rPr>
           <w:rFonts w:ascii="Times New Roman" w:hAnsi="Times New Roman" w:cs="Times New Roman"/>
@@ -4095,7 +4108,7 @@
         </w:rPr>
         <w:t>á analýza</w:t>
       </w:r>
-      <w:bookmarkEnd w:id="21"/>
+      <w:bookmarkEnd w:id="22"/>
     </w:p>
     <w:p>
       <w:pPr>
@@ -4228,7 +4241,7 @@
           <w:color w:val="auto"/>
         </w:rPr>
       </w:pPr>
-      <w:bookmarkStart w:id="22" w:name="_Toc468961347"/>
+      <w:bookmarkStart w:id="23" w:name="_Toc468961347"/>
       <w:r>
         <w:rPr>
           <w:rFonts w:ascii="Times New Roman" w:hAnsi="Times New Roman" w:cs="Times New Roman"/>
@@ -4237,7 +4250,7 @@
         </w:rPr>
         <w:t>Interpret</w:t>
       </w:r>
-      <w:bookmarkEnd w:id="22"/>
+      <w:bookmarkEnd w:id="23"/>
     </w:p>
     <w:p>
       <w:pPr>
@@ -4380,7 +4393,7 @@
           <w:color w:val="auto"/>
         </w:rPr>
       </w:pPr>
-      <w:bookmarkStart w:id="23" w:name="_Toc468961348"/>
+      <w:bookmarkStart w:id="24" w:name="_Toc468961348"/>
       <w:r>
         <w:rPr>
           <w:rFonts w:ascii="Times New Roman" w:hAnsi="Times New Roman" w:cs="Times New Roman"/>
@@ -4389,7 +4402,7 @@
         </w:rPr>
         <w:t>Implementácia algoritmov</w:t>
       </w:r>
-      <w:bookmarkEnd w:id="23"/>
+      <w:bookmarkEnd w:id="24"/>
     </w:p>
     <w:p>
       <w:pPr>
@@ -4404,7 +4417,7 @@
           <w:color w:val="auto"/>
         </w:rPr>
       </w:pPr>
-      <w:bookmarkStart w:id="24" w:name="_Toc468961349"/>
+      <w:bookmarkStart w:id="25" w:name="_Toc468961349"/>
       <w:r>
         <w:rPr>
           <w:rFonts w:ascii="Times New Roman" w:hAnsi="Times New Roman" w:cs="Times New Roman"/>
@@ -4413,7 +4426,7 @@
         </w:rPr>
         <w:t>Knuth-Morris-Pratt algoritmus</w:t>
       </w:r>
-      <w:bookmarkEnd w:id="24"/>
+      <w:bookmarkEnd w:id="25"/>
     </w:p>
     <w:p>
       <w:pPr>
@@ -4571,7 +4584,7 @@
           <w:color w:val="auto"/>
         </w:rPr>
       </w:pPr>
-      <w:bookmarkStart w:id="25" w:name="_Toc468961350"/>
+      <w:bookmarkStart w:id="26" w:name="_Toc468961350"/>
       <w:r>
         <w:rPr>
           <w:rFonts w:ascii="Times New Roman" w:hAnsi="Times New Roman" w:cs="Times New Roman"/>
@@ -4580,7 +4593,7 @@
         </w:rPr>
         <w:t>Quick-sort algoritmus</w:t>
       </w:r>
-      <w:bookmarkEnd w:id="25"/>
+      <w:bookmarkEnd w:id="26"/>
     </w:p>
     <w:p>
       <w:pPr>
@@ -4822,7 +4835,7 @@
           <w:color w:val="auto"/>
         </w:rPr>
       </w:pPr>
-      <w:bookmarkStart w:id="26" w:name="_Toc468961351"/>
+      <w:bookmarkStart w:id="27" w:name="_Toc468961351"/>
       <w:r>
         <w:rPr>
           <w:rFonts w:ascii="Times New Roman" w:hAnsi="Times New Roman" w:cs="Times New Roman"/>
@@ -4831,7 +4844,7 @@
         </w:rPr>
         <w:t>Tabuľka s rozptýlenými položkami</w:t>
       </w:r>
-      <w:bookmarkEnd w:id="26"/>
+      <w:bookmarkEnd w:id="27"/>
     </w:p>
     <w:p>
       <w:pPr>
@@ -4997,7 +5010,7 @@
           <w:color w:val="auto"/>
         </w:rPr>
       </w:pPr>
-      <w:bookmarkStart w:id="27" w:name="_Toc468961352"/>
+      <w:bookmarkStart w:id="28" w:name="_Toc468961352"/>
       <w:r>
         <w:rPr>
           <w:rFonts w:ascii="Times New Roman" w:hAnsi="Times New Roman" w:cs="Times New Roman"/>
@@ -5006,7 +5019,7 @@
         </w:rPr>
         <w:t>Implementácia rozšírení</w:t>
       </w:r>
-      <w:bookmarkEnd w:id="27"/>
+      <w:bookmarkEnd w:id="28"/>
     </w:p>
     <w:p>
       <w:pPr>
@@ -5021,7 +5034,7 @@
           <w:color w:val="auto"/>
         </w:rPr>
       </w:pPr>
-      <w:bookmarkStart w:id="28" w:name="_Toc468961353"/>
+      <w:bookmarkStart w:id="29" w:name="_Toc468961353"/>
       <w:r>
         <w:rPr>
           <w:rFonts w:ascii="Times New Roman" w:hAnsi="Times New Roman" w:cs="Times New Roman"/>
@@ -5030,7 +5043,7 @@
         </w:rPr>
         <w:t>SIMPLE</w:t>
       </w:r>
-      <w:bookmarkEnd w:id="28"/>
+      <w:bookmarkEnd w:id="29"/>
     </w:p>
     <w:p>
       <w:pPr>
@@ -5118,7 +5131,7 @@
           <w:color w:val="auto"/>
         </w:rPr>
       </w:pPr>
-      <w:bookmarkStart w:id="29" w:name="_Toc468961354"/>
+      <w:bookmarkStart w:id="30" w:name="_Toc468961354"/>
       <w:r>
         <w:rPr>
           <w:rFonts w:ascii="Times New Roman" w:hAnsi="Times New Roman" w:cs="Times New Roman"/>
@@ -5127,7 +5140,7 @@
         </w:rPr>
         <w:t>Testovanie</w:t>
       </w:r>
-      <w:bookmarkEnd w:id="29"/>
+      <w:bookmarkEnd w:id="30"/>
     </w:p>
     <w:p>
       <w:pPr>
@@ -5318,7 +5331,7 @@
           <w:color w:val="auto"/>
         </w:rPr>
       </w:pPr>
-      <w:bookmarkStart w:id="30" w:name="_Toc468961355"/>
+      <w:bookmarkStart w:id="31" w:name="_Toc468961355"/>
       <w:r>
         <w:rPr>
           <w:rFonts w:ascii="Times New Roman" w:hAnsi="Times New Roman" w:cs="Times New Roman"/>
@@ -5327,7 +5340,7 @@
         </w:rPr>
         <w:t>Záver</w:t>
       </w:r>
-      <w:bookmarkEnd w:id="30"/>
+      <w:bookmarkEnd w:id="31"/>
     </w:p>
     <w:p>
       <w:pPr>
@@ -5464,7 +5477,7 @@
           <w:color w:val="auto"/>
         </w:rPr>
       </w:pPr>
-      <w:bookmarkStart w:id="31" w:name="_Toc468961356"/>
+      <w:bookmarkStart w:id="32" w:name="_Toc468961356"/>
       <w:r>
         <w:rPr>
           <w:rFonts w:ascii="Times New Roman" w:hAnsi="Times New Roman" w:cs="Times New Roman"/>
@@ -5473,7 +5486,7 @@
         </w:rPr>
         <w:t>Použitá literatúra</w:t>
       </w:r>
-      <w:bookmarkEnd w:id="31"/>
+      <w:bookmarkEnd w:id="32"/>
     </w:p>
     <w:p/>
     <w:p>
@@ -5516,8 +5529,6 @@
           <w:rFonts w:ascii="Times New Roman" w:hAnsi="Times New Roman" w:cs="Times New Roman"/>
         </w:rPr>
       </w:pPr>
-      <w:bookmarkStart w:id="32" w:name="_GoBack"/>
-      <w:bookmarkEnd w:id="32"/>
     </w:p>
     <w:p>
       <w:pPr>
@@ -18673,7 +18684,7 @@
 </file>
 
 <file path=customXml/itemProps1.xml><?xml version="1.0" encoding="utf-8"?>
-<ds:datastoreItem xmlns:ds="http://schemas.openxmlformats.org/officeDocument/2006/customXml" ds:itemID="{89F27E9F-16F2-4E3F-BC33-08AD0F400156}">
+<ds:datastoreItem xmlns:ds="http://schemas.openxmlformats.org/officeDocument/2006/customXml" ds:itemID="{621089F1-94DB-4E6D-999C-B9E815070E21}">
   <ds:schemaRefs>
     <ds:schemaRef ds:uri="http://schemas.openxmlformats.org/officeDocument/2006/bibliography"/>
   </ds:schemaRefs>

</xml_diff>